<commit_message>
statuses for main view panel are completed
</commit_message>
<xml_diff>
--- a/SP300/VOS_Vorkuta/панель АСУ-1/панель АСУ 1.docx
+++ b/SP300/VOS_Vorkuta/панель АСУ-1/панель АСУ 1.docx
@@ -27,7 +27,6 @@
               <w:rPr>
                 <w:b/>
                 <w:bCs/>
-                <w:lang w:val="en-US"/>
               </w:rPr>
             </w:pPr>
           </w:p>
@@ -755,14 +754,12 @@
             <w:r>
               <w:t>2</w:t>
             </w:r>
-            <w:proofErr w:type="spellStart"/>
             <w:r>
               <w:rPr>
                 <w:lang w:val="en-US"/>
               </w:rPr>
               <w:t>realValue</w:t>
             </w:r>
-            <w:proofErr w:type="spellEnd"/>
           </w:p>
         </w:tc>
         <w:tc>
@@ -832,14 +829,12 @@
             <w:r>
               <w:t>3</w:t>
             </w:r>
-            <w:proofErr w:type="spellStart"/>
             <w:r>
               <w:rPr>
                 <w:lang w:val="en-US"/>
               </w:rPr>
               <w:t>realValue</w:t>
             </w:r>
-            <w:proofErr w:type="spellEnd"/>
           </w:p>
         </w:tc>
         <w:tc>
@@ -909,14 +904,12 @@
             <w:r>
               <w:t>4</w:t>
             </w:r>
-            <w:proofErr w:type="spellStart"/>
             <w:r>
               <w:rPr>
                 <w:lang w:val="en-US"/>
               </w:rPr>
               <w:t>realValue</w:t>
             </w:r>
-            <w:proofErr w:type="spellEnd"/>
           </w:p>
         </w:tc>
         <w:tc>
@@ -986,14 +979,12 @@
             <w:r>
               <w:t>5</w:t>
             </w:r>
-            <w:proofErr w:type="spellStart"/>
             <w:r>
               <w:rPr>
                 <w:lang w:val="en-US"/>
               </w:rPr>
               <w:t>realValue</w:t>
             </w:r>
-            <w:proofErr w:type="spellEnd"/>
           </w:p>
         </w:tc>
         <w:tc>
@@ -1113,14 +1104,12 @@
             <w:r>
               <w:t>2</w:t>
             </w:r>
-            <w:proofErr w:type="spellStart"/>
             <w:r>
               <w:rPr>
                 <w:lang w:val="en-US"/>
               </w:rPr>
               <w:t>realValue</w:t>
             </w:r>
-            <w:proofErr w:type="spellEnd"/>
           </w:p>
         </w:tc>
         <w:tc>
@@ -1249,14 +1238,12 @@
             <w:r>
               <w:t>01</w:t>
             </w:r>
-            <w:proofErr w:type="spellStart"/>
             <w:r>
               <w:rPr>
                 <w:lang w:val="en-US"/>
               </w:rPr>
               <w:t>realValue</w:t>
             </w:r>
-            <w:proofErr w:type="spellEnd"/>
           </w:p>
         </w:tc>
         <w:tc>
@@ -1335,14 +1322,12 @@
             <w:r>
               <w:t>02</w:t>
             </w:r>
-            <w:proofErr w:type="spellStart"/>
             <w:r>
               <w:rPr>
                 <w:lang w:val="en-US"/>
               </w:rPr>
               <w:t>realValue</w:t>
             </w:r>
-            <w:proofErr w:type="spellEnd"/>
           </w:p>
         </w:tc>
         <w:tc>
@@ -1717,6 +1702,3089 @@
           <w:tcPr>
             <w:tcW w:w="4094" w:type="dxa"/>
           </w:tcPr>
+          <w:p>
+            <w:pPr>
+              <w:rPr>
+                <w:lang w:val="en-US"/>
+              </w:rPr>
+            </w:pPr>
+            <w:r>
+              <w:rPr>
+                <w:lang w:val="en-US"/>
+              </w:rPr>
+              <w:t>PAN_pumpStartStatusWord</w:t>
+            </w:r>
+          </w:p>
+        </w:tc>
+        <w:tc>
+          <w:tcPr>
+            <w:tcW w:w="959" w:type="dxa"/>
+          </w:tcPr>
+          <w:p>
+            <w:pPr>
+              <w:rPr>
+                <w:lang w:val="en-US"/>
+              </w:rPr>
+            </w:pPr>
+            <w:r>
+              <w:rPr>
+                <w:lang w:val="en-US"/>
+              </w:rPr>
+              <w:t>WORD</w:t>
+            </w:r>
+          </w:p>
+        </w:tc>
+        <w:tc>
+          <w:tcPr>
+            <w:tcW w:w="1231" w:type="dxa"/>
+          </w:tcPr>
+          <w:p>
+            <w:pPr>
+              <w:rPr>
+                <w:lang w:val="en-US"/>
+              </w:rPr>
+            </w:pPr>
+            <w:r>
+              <w:rPr>
+                <w:lang w:val="en-US"/>
+              </w:rPr>
+              <w:t>PSW288</w:t>
+            </w:r>
+          </w:p>
+        </w:tc>
+        <w:tc>
+          <w:tcPr>
+            <w:tcW w:w="3497" w:type="dxa"/>
+          </w:tcPr>
+          <w:p>
+            <w:r>
+              <w:rPr>
+                <w:lang w:val="en-US"/>
+              </w:rPr>
+              <w:t xml:space="preserve">0 – </w:t>
+            </w:r>
+            <w:r>
+              <w:t>пуск Р01.02/01</w:t>
+            </w:r>
+          </w:p>
+        </w:tc>
+      </w:tr>
+      <w:tr>
+        <w:tc>
+          <w:tcPr>
+            <w:tcW w:w="704" w:type="dxa"/>
+          </w:tcPr>
+          <w:p/>
+        </w:tc>
+        <w:tc>
+          <w:tcPr>
+            <w:tcW w:w="4094" w:type="dxa"/>
+          </w:tcPr>
+          <w:p/>
+        </w:tc>
+        <w:tc>
+          <w:tcPr>
+            <w:tcW w:w="959" w:type="dxa"/>
+          </w:tcPr>
+          <w:p/>
+        </w:tc>
+        <w:tc>
+          <w:tcPr>
+            <w:tcW w:w="1231" w:type="dxa"/>
+          </w:tcPr>
+          <w:p/>
+        </w:tc>
+        <w:tc>
+          <w:tcPr>
+            <w:tcW w:w="3497" w:type="dxa"/>
+          </w:tcPr>
+          <w:p>
+            <w:r>
+              <w:t>1</w:t>
+            </w:r>
+            <w:r>
+              <w:rPr>
+                <w:lang w:val="en-US"/>
+              </w:rPr>
+              <w:t xml:space="preserve"> – </w:t>
+            </w:r>
+            <w:r>
+              <w:t>пуск Р01.02/0</w:t>
+            </w:r>
+            <w:r>
+              <w:t>2</w:t>
+            </w:r>
+          </w:p>
+        </w:tc>
+      </w:tr>
+      <w:tr>
+        <w:tc>
+          <w:tcPr>
+            <w:tcW w:w="704" w:type="dxa"/>
+          </w:tcPr>
+          <w:p/>
+        </w:tc>
+        <w:tc>
+          <w:tcPr>
+            <w:tcW w:w="4094" w:type="dxa"/>
+          </w:tcPr>
+          <w:p/>
+        </w:tc>
+        <w:tc>
+          <w:tcPr>
+            <w:tcW w:w="959" w:type="dxa"/>
+          </w:tcPr>
+          <w:p/>
+        </w:tc>
+        <w:tc>
+          <w:tcPr>
+            <w:tcW w:w="1231" w:type="dxa"/>
+          </w:tcPr>
+          <w:p/>
+        </w:tc>
+        <w:tc>
+          <w:tcPr>
+            <w:tcW w:w="3497" w:type="dxa"/>
+          </w:tcPr>
+          <w:p>
+            <w:r>
+              <w:t>2</w:t>
+            </w:r>
+            <w:r>
+              <w:rPr>
+                <w:lang w:val="en-US"/>
+              </w:rPr>
+              <w:t xml:space="preserve"> – </w:t>
+            </w:r>
+            <w:r>
+              <w:t>пуск Р01.03/01</w:t>
+            </w:r>
+          </w:p>
+        </w:tc>
+      </w:tr>
+      <w:tr>
+        <w:tc>
+          <w:tcPr>
+            <w:tcW w:w="704" w:type="dxa"/>
+          </w:tcPr>
+          <w:p/>
+        </w:tc>
+        <w:tc>
+          <w:tcPr>
+            <w:tcW w:w="4094" w:type="dxa"/>
+          </w:tcPr>
+          <w:p/>
+        </w:tc>
+        <w:tc>
+          <w:tcPr>
+            <w:tcW w:w="959" w:type="dxa"/>
+          </w:tcPr>
+          <w:p/>
+        </w:tc>
+        <w:tc>
+          <w:tcPr>
+            <w:tcW w:w="1231" w:type="dxa"/>
+          </w:tcPr>
+          <w:p/>
+        </w:tc>
+        <w:tc>
+          <w:tcPr>
+            <w:tcW w:w="3497" w:type="dxa"/>
+          </w:tcPr>
+          <w:p>
+            <w:r>
+              <w:t>3</w:t>
+            </w:r>
+            <w:r>
+              <w:rPr>
+                <w:lang w:val="en-US"/>
+              </w:rPr>
+              <w:t xml:space="preserve"> – </w:t>
+            </w:r>
+            <w:r>
+              <w:t>пуск Р01.03/0</w:t>
+            </w:r>
+            <w:r>
+              <w:t>2</w:t>
+            </w:r>
+          </w:p>
+        </w:tc>
+      </w:tr>
+      <w:tr>
+        <w:tc>
+          <w:tcPr>
+            <w:tcW w:w="704" w:type="dxa"/>
+          </w:tcPr>
+          <w:p/>
+        </w:tc>
+        <w:tc>
+          <w:tcPr>
+            <w:tcW w:w="4094" w:type="dxa"/>
+          </w:tcPr>
+          <w:p/>
+        </w:tc>
+        <w:tc>
+          <w:tcPr>
+            <w:tcW w:w="959" w:type="dxa"/>
+          </w:tcPr>
+          <w:p/>
+        </w:tc>
+        <w:tc>
+          <w:tcPr>
+            <w:tcW w:w="1231" w:type="dxa"/>
+          </w:tcPr>
+          <w:p/>
+        </w:tc>
+        <w:tc>
+          <w:tcPr>
+            <w:tcW w:w="3497" w:type="dxa"/>
+          </w:tcPr>
+          <w:p>
+            <w:r>
+              <w:t>4</w:t>
+            </w:r>
+            <w:r>
+              <w:rPr>
+                <w:lang w:val="en-US"/>
+              </w:rPr>
+              <w:t xml:space="preserve"> – </w:t>
+            </w:r>
+            <w:r>
+              <w:t>пуск Р01.03/0</w:t>
+            </w:r>
+            <w:r>
+              <w:t>3</w:t>
+            </w:r>
+          </w:p>
+        </w:tc>
+      </w:tr>
+      <w:tr>
+        <w:tc>
+          <w:tcPr>
+            <w:tcW w:w="704" w:type="dxa"/>
+          </w:tcPr>
+          <w:p/>
+        </w:tc>
+        <w:tc>
+          <w:tcPr>
+            <w:tcW w:w="4094" w:type="dxa"/>
+          </w:tcPr>
+          <w:p/>
+        </w:tc>
+        <w:tc>
+          <w:tcPr>
+            <w:tcW w:w="959" w:type="dxa"/>
+          </w:tcPr>
+          <w:p/>
+        </w:tc>
+        <w:tc>
+          <w:tcPr>
+            <w:tcW w:w="1231" w:type="dxa"/>
+          </w:tcPr>
+          <w:p/>
+        </w:tc>
+        <w:tc>
+          <w:tcPr>
+            <w:tcW w:w="3497" w:type="dxa"/>
+          </w:tcPr>
+          <w:p>
+            <w:r>
+              <w:t>5</w:t>
+            </w:r>
+            <w:r>
+              <w:rPr>
+                <w:lang w:val="en-US"/>
+              </w:rPr>
+              <w:t xml:space="preserve"> – </w:t>
+            </w:r>
+            <w:r>
+              <w:t>пуск Р01.0</w:t>
+            </w:r>
+            <w:r>
+              <w:t>7</w:t>
+            </w:r>
+            <w:r>
+              <w:t>/01</w:t>
+            </w:r>
+          </w:p>
+        </w:tc>
+      </w:tr>
+      <w:tr>
+        <w:tc>
+          <w:tcPr>
+            <w:tcW w:w="704" w:type="dxa"/>
+          </w:tcPr>
+          <w:p/>
+        </w:tc>
+        <w:tc>
+          <w:tcPr>
+            <w:tcW w:w="4094" w:type="dxa"/>
+          </w:tcPr>
+          <w:p/>
+        </w:tc>
+        <w:tc>
+          <w:tcPr>
+            <w:tcW w:w="959" w:type="dxa"/>
+          </w:tcPr>
+          <w:p/>
+        </w:tc>
+        <w:tc>
+          <w:tcPr>
+            <w:tcW w:w="1231" w:type="dxa"/>
+          </w:tcPr>
+          <w:p/>
+        </w:tc>
+        <w:tc>
+          <w:tcPr>
+            <w:tcW w:w="3497" w:type="dxa"/>
+          </w:tcPr>
+          <w:p>
+            <w:r>
+              <w:t>6</w:t>
+            </w:r>
+            <w:r>
+              <w:rPr>
+                <w:lang w:val="en-US"/>
+              </w:rPr>
+              <w:t xml:space="preserve"> – </w:t>
+            </w:r>
+            <w:r>
+              <w:t>пуск Р01.07/0</w:t>
+            </w:r>
+            <w:r>
+              <w:t>2</w:t>
+            </w:r>
+          </w:p>
+        </w:tc>
+      </w:tr>
+      <w:tr>
+        <w:tc>
+          <w:tcPr>
+            <w:tcW w:w="704" w:type="dxa"/>
+          </w:tcPr>
+          <w:p/>
+        </w:tc>
+        <w:tc>
+          <w:tcPr>
+            <w:tcW w:w="4094" w:type="dxa"/>
+          </w:tcPr>
+          <w:p/>
+        </w:tc>
+        <w:tc>
+          <w:tcPr>
+            <w:tcW w:w="959" w:type="dxa"/>
+          </w:tcPr>
+          <w:p/>
+        </w:tc>
+        <w:tc>
+          <w:tcPr>
+            <w:tcW w:w="1231" w:type="dxa"/>
+          </w:tcPr>
+          <w:p/>
+        </w:tc>
+        <w:tc>
+          <w:tcPr>
+            <w:tcW w:w="3497" w:type="dxa"/>
+          </w:tcPr>
+          <w:p>
+            <w:r>
+              <w:t>7</w:t>
+            </w:r>
+            <w:r>
+              <w:rPr>
+                <w:lang w:val="en-US"/>
+              </w:rPr>
+              <w:t xml:space="preserve"> – </w:t>
+            </w:r>
+            <w:r>
+              <w:t>пуск Р01.08/01</w:t>
+            </w:r>
+          </w:p>
+        </w:tc>
+      </w:tr>
+      <w:tr>
+        <w:tc>
+          <w:tcPr>
+            <w:tcW w:w="704" w:type="dxa"/>
+          </w:tcPr>
+          <w:p/>
+        </w:tc>
+        <w:tc>
+          <w:tcPr>
+            <w:tcW w:w="4094" w:type="dxa"/>
+          </w:tcPr>
+          <w:p/>
+        </w:tc>
+        <w:tc>
+          <w:tcPr>
+            <w:tcW w:w="959" w:type="dxa"/>
+          </w:tcPr>
+          <w:p/>
+        </w:tc>
+        <w:tc>
+          <w:tcPr>
+            <w:tcW w:w="1231" w:type="dxa"/>
+          </w:tcPr>
+          <w:p/>
+        </w:tc>
+        <w:tc>
+          <w:tcPr>
+            <w:tcW w:w="3497" w:type="dxa"/>
+          </w:tcPr>
+          <w:p>
+            <w:r>
+              <w:t>8</w:t>
+            </w:r>
+            <w:r>
+              <w:rPr>
+                <w:lang w:val="en-US"/>
+              </w:rPr>
+              <w:t xml:space="preserve"> – </w:t>
+            </w:r>
+            <w:r>
+              <w:t>пуск Р01.08/0</w:t>
+            </w:r>
+            <w:r>
+              <w:t>2</w:t>
+            </w:r>
+          </w:p>
+        </w:tc>
+      </w:tr>
+      <w:tr>
+        <w:tc>
+          <w:tcPr>
+            <w:tcW w:w="704" w:type="dxa"/>
+          </w:tcPr>
+          <w:p/>
+        </w:tc>
+        <w:tc>
+          <w:tcPr>
+            <w:tcW w:w="4094" w:type="dxa"/>
+          </w:tcPr>
+          <w:p/>
+        </w:tc>
+        <w:tc>
+          <w:tcPr>
+            <w:tcW w:w="959" w:type="dxa"/>
+          </w:tcPr>
+          <w:p/>
+        </w:tc>
+        <w:tc>
+          <w:tcPr>
+            <w:tcW w:w="1231" w:type="dxa"/>
+          </w:tcPr>
+          <w:p/>
+        </w:tc>
+        <w:tc>
+          <w:tcPr>
+            <w:tcW w:w="3497" w:type="dxa"/>
+          </w:tcPr>
+          <w:p>
+            <w:r>
+              <w:t>9</w:t>
+            </w:r>
+            <w:r>
+              <w:rPr>
+                <w:lang w:val="en-US"/>
+              </w:rPr>
+              <w:t xml:space="preserve"> – </w:t>
+            </w:r>
+            <w:r>
+              <w:t>пуск Р0</w:t>
+            </w:r>
+            <w:r>
+              <w:t>6</w:t>
+            </w:r>
+            <w:r>
+              <w:t>.0</w:t>
+            </w:r>
+            <w:r>
+              <w:t>2</w:t>
+            </w:r>
+            <w:r>
+              <w:t>/01</w:t>
+            </w:r>
+          </w:p>
+        </w:tc>
+      </w:tr>
+      <w:tr>
+        <w:tc>
+          <w:tcPr>
+            <w:tcW w:w="704" w:type="dxa"/>
+          </w:tcPr>
+          <w:p/>
+        </w:tc>
+        <w:tc>
+          <w:tcPr>
+            <w:tcW w:w="4094" w:type="dxa"/>
+          </w:tcPr>
+          <w:p/>
+        </w:tc>
+        <w:tc>
+          <w:tcPr>
+            <w:tcW w:w="959" w:type="dxa"/>
+          </w:tcPr>
+          <w:p/>
+        </w:tc>
+        <w:tc>
+          <w:tcPr>
+            <w:tcW w:w="1231" w:type="dxa"/>
+          </w:tcPr>
+          <w:p/>
+        </w:tc>
+        <w:tc>
+          <w:tcPr>
+            <w:tcW w:w="3497" w:type="dxa"/>
+          </w:tcPr>
+          <w:p>
+            <w:r>
+              <w:t>10</w:t>
+            </w:r>
+            <w:r>
+              <w:rPr>
+                <w:lang w:val="en-US"/>
+              </w:rPr>
+              <w:t xml:space="preserve"> – </w:t>
+            </w:r>
+            <w:r>
+              <w:t>пуск Р06.02/0</w:t>
+            </w:r>
+            <w:r>
+              <w:t>2</w:t>
+            </w:r>
+          </w:p>
+        </w:tc>
+      </w:tr>
+      <w:tr>
+        <w:tc>
+          <w:tcPr>
+            <w:tcW w:w="704" w:type="dxa"/>
+          </w:tcPr>
+          <w:p/>
+        </w:tc>
+        <w:tc>
+          <w:tcPr>
+            <w:tcW w:w="4094" w:type="dxa"/>
+          </w:tcPr>
+          <w:p/>
+        </w:tc>
+        <w:tc>
+          <w:tcPr>
+            <w:tcW w:w="959" w:type="dxa"/>
+          </w:tcPr>
+          <w:p/>
+        </w:tc>
+        <w:tc>
+          <w:tcPr>
+            <w:tcW w:w="1231" w:type="dxa"/>
+          </w:tcPr>
+          <w:p/>
+        </w:tc>
+        <w:tc>
+          <w:tcPr>
+            <w:tcW w:w="3497" w:type="dxa"/>
+          </w:tcPr>
+          <w:p>
+            <w:r>
+              <w:t>11</w:t>
+            </w:r>
+            <w:r>
+              <w:rPr>
+                <w:lang w:val="en-US"/>
+              </w:rPr>
+              <w:t xml:space="preserve"> – </w:t>
+            </w:r>
+            <w:r>
+              <w:t>пуск Р06.0</w:t>
+            </w:r>
+            <w:r>
+              <w:t>3</w:t>
+            </w:r>
+            <w:r>
+              <w:t>/01</w:t>
+            </w:r>
+          </w:p>
+        </w:tc>
+      </w:tr>
+      <w:tr>
+        <w:tc>
+          <w:tcPr>
+            <w:tcW w:w="704" w:type="dxa"/>
+          </w:tcPr>
+          <w:p/>
+        </w:tc>
+        <w:tc>
+          <w:tcPr>
+            <w:tcW w:w="4094" w:type="dxa"/>
+          </w:tcPr>
+          <w:p/>
+        </w:tc>
+        <w:tc>
+          <w:tcPr>
+            <w:tcW w:w="959" w:type="dxa"/>
+          </w:tcPr>
+          <w:p/>
+        </w:tc>
+        <w:tc>
+          <w:tcPr>
+            <w:tcW w:w="1231" w:type="dxa"/>
+          </w:tcPr>
+          <w:p/>
+        </w:tc>
+        <w:tc>
+          <w:tcPr>
+            <w:tcW w:w="3497" w:type="dxa"/>
+          </w:tcPr>
+          <w:p>
+            <w:r>
+              <w:t>1</w:t>
+            </w:r>
+            <w:r>
+              <w:t>2</w:t>
+            </w:r>
+            <w:r>
+              <w:rPr>
+                <w:lang w:val="en-US"/>
+              </w:rPr>
+              <w:t xml:space="preserve"> – </w:t>
+            </w:r>
+            <w:r>
+              <w:t>пуск Р06.03/0</w:t>
+            </w:r>
+            <w:r>
+              <w:t>2</w:t>
+            </w:r>
+          </w:p>
+        </w:tc>
+      </w:tr>
+      <w:tr>
+        <w:tc>
+          <w:tcPr>
+            <w:tcW w:w="704" w:type="dxa"/>
+          </w:tcPr>
+          <w:p/>
+        </w:tc>
+        <w:tc>
+          <w:tcPr>
+            <w:tcW w:w="4094" w:type="dxa"/>
+          </w:tcPr>
+          <w:p/>
+        </w:tc>
+        <w:tc>
+          <w:tcPr>
+            <w:tcW w:w="959" w:type="dxa"/>
+          </w:tcPr>
+          <w:p/>
+        </w:tc>
+        <w:tc>
+          <w:tcPr>
+            <w:tcW w:w="1231" w:type="dxa"/>
+          </w:tcPr>
+          <w:p/>
+        </w:tc>
+        <w:tc>
+          <w:tcPr>
+            <w:tcW w:w="3497" w:type="dxa"/>
+          </w:tcPr>
+          <w:p>
+            <w:pPr>
+              <w:tabs>
+                <w:tab w:val="left" w:pos="975"/>
+              </w:tabs>
+            </w:pPr>
+            <w:r>
+              <w:t>1</w:t>
+            </w:r>
+            <w:r>
+              <w:t>3</w:t>
+            </w:r>
+            <w:r>
+              <w:rPr>
+                <w:lang w:val="en-US"/>
+              </w:rPr>
+              <w:t xml:space="preserve"> – </w:t>
+            </w:r>
+            <w:r>
+              <w:t>пуск Р0</w:t>
+            </w:r>
+            <w:r>
+              <w:t>8</w:t>
+            </w:r>
+            <w:r>
+              <w:t>.0</w:t>
+            </w:r>
+            <w:r>
+              <w:t>1</w:t>
+            </w:r>
+            <w:r>
+              <w:t>/01</w:t>
+            </w:r>
+          </w:p>
+        </w:tc>
+      </w:tr>
+      <w:tr>
+        <w:tc>
+          <w:tcPr>
+            <w:tcW w:w="704" w:type="dxa"/>
+          </w:tcPr>
+          <w:p/>
+        </w:tc>
+        <w:tc>
+          <w:tcPr>
+            <w:tcW w:w="4094" w:type="dxa"/>
+          </w:tcPr>
+          <w:p/>
+        </w:tc>
+        <w:tc>
+          <w:tcPr>
+            <w:tcW w:w="959" w:type="dxa"/>
+          </w:tcPr>
+          <w:p/>
+        </w:tc>
+        <w:tc>
+          <w:tcPr>
+            <w:tcW w:w="1231" w:type="dxa"/>
+          </w:tcPr>
+          <w:p/>
+        </w:tc>
+        <w:tc>
+          <w:tcPr>
+            <w:tcW w:w="3497" w:type="dxa"/>
+          </w:tcPr>
+          <w:p>
+            <w:r>
+              <w:t>1</w:t>
+            </w:r>
+            <w:r>
+              <w:t>4</w:t>
+            </w:r>
+            <w:r>
+              <w:rPr>
+                <w:lang w:val="en-US"/>
+              </w:rPr>
+              <w:t xml:space="preserve"> – </w:t>
+            </w:r>
+            <w:r>
+              <w:t>пуск Р08.01/0</w:t>
+            </w:r>
+            <w:r>
+              <w:t>2</w:t>
+            </w:r>
+          </w:p>
+        </w:tc>
+      </w:tr>
+      <w:tr>
+        <w:tc>
+          <w:tcPr>
+            <w:tcW w:w="704" w:type="dxa"/>
+          </w:tcPr>
+          <w:p/>
+        </w:tc>
+        <w:tc>
+          <w:tcPr>
+            <w:tcW w:w="4094" w:type="dxa"/>
+          </w:tcPr>
+          <w:p/>
+        </w:tc>
+        <w:tc>
+          <w:tcPr>
+            <w:tcW w:w="959" w:type="dxa"/>
+          </w:tcPr>
+          <w:p/>
+        </w:tc>
+        <w:tc>
+          <w:tcPr>
+            <w:tcW w:w="1231" w:type="dxa"/>
+          </w:tcPr>
+          <w:p/>
+        </w:tc>
+        <w:tc>
+          <w:tcPr>
+            <w:tcW w:w="3497" w:type="dxa"/>
+          </w:tcPr>
+          <w:p/>
+        </w:tc>
+      </w:tr>
+      <w:tr>
+        <w:tc>
+          <w:tcPr>
+            <w:tcW w:w="704" w:type="dxa"/>
+          </w:tcPr>
+          <w:p/>
+        </w:tc>
+        <w:tc>
+          <w:tcPr>
+            <w:tcW w:w="4094" w:type="dxa"/>
+          </w:tcPr>
+          <w:p>
+            <w:r>
+              <w:rPr>
+                <w:lang w:val="en-US"/>
+              </w:rPr>
+              <w:t>PAN_boolStatusMainViewWord</w:t>
+            </w:r>
+            <w:r>
+              <w:t>_1</w:t>
+            </w:r>
+          </w:p>
+        </w:tc>
+        <w:tc>
+          <w:tcPr>
+            <w:tcW w:w="959" w:type="dxa"/>
+          </w:tcPr>
+          <w:p/>
+        </w:tc>
+        <w:tc>
+          <w:tcPr>
+            <w:tcW w:w="1231" w:type="dxa"/>
+          </w:tcPr>
+          <w:p>
+            <w:r>
+              <w:rPr>
+                <w:lang w:val="en-US"/>
+              </w:rPr>
+              <w:t>PSW28</w:t>
+            </w:r>
+            <w:r>
+              <w:rPr>
+                <w:lang w:val="en-US"/>
+              </w:rPr>
+              <w:t>9</w:t>
+            </w:r>
+          </w:p>
+        </w:tc>
+        <w:tc>
+          <w:tcPr>
+            <w:tcW w:w="3497" w:type="dxa"/>
+          </w:tcPr>
+          <w:p>
+            <w:r>
+              <w:rPr>
+                <w:lang w:val="en-US"/>
+              </w:rPr>
+              <w:t xml:space="preserve">0 – </w:t>
+            </w:r>
+            <w:r>
+              <w:t>клапан 1</w:t>
+            </w:r>
+          </w:p>
+        </w:tc>
+      </w:tr>
+      <w:tr>
+        <w:tc>
+          <w:tcPr>
+            <w:tcW w:w="704" w:type="dxa"/>
+          </w:tcPr>
+          <w:p/>
+        </w:tc>
+        <w:tc>
+          <w:tcPr>
+            <w:tcW w:w="4094" w:type="dxa"/>
+          </w:tcPr>
+          <w:p/>
+        </w:tc>
+        <w:tc>
+          <w:tcPr>
+            <w:tcW w:w="959" w:type="dxa"/>
+          </w:tcPr>
+          <w:p/>
+        </w:tc>
+        <w:tc>
+          <w:tcPr>
+            <w:tcW w:w="1231" w:type="dxa"/>
+          </w:tcPr>
+          <w:p/>
+        </w:tc>
+        <w:tc>
+          <w:tcPr>
+            <w:tcW w:w="3497" w:type="dxa"/>
+          </w:tcPr>
+          <w:p>
+            <w:r>
+              <w:t>1 – клапан 2</w:t>
+            </w:r>
+          </w:p>
+        </w:tc>
+      </w:tr>
+      <w:tr>
+        <w:tc>
+          <w:tcPr>
+            <w:tcW w:w="704" w:type="dxa"/>
+          </w:tcPr>
+          <w:p/>
+        </w:tc>
+        <w:tc>
+          <w:tcPr>
+            <w:tcW w:w="4094" w:type="dxa"/>
+          </w:tcPr>
+          <w:p/>
+        </w:tc>
+        <w:tc>
+          <w:tcPr>
+            <w:tcW w:w="959" w:type="dxa"/>
+          </w:tcPr>
+          <w:p/>
+        </w:tc>
+        <w:tc>
+          <w:tcPr>
+            <w:tcW w:w="1231" w:type="dxa"/>
+          </w:tcPr>
+          <w:p/>
+        </w:tc>
+        <w:tc>
+          <w:tcPr>
+            <w:tcW w:w="3497" w:type="dxa"/>
+          </w:tcPr>
+          <w:p>
+            <w:r>
+              <w:t>2 – клапан 3</w:t>
+            </w:r>
+          </w:p>
+        </w:tc>
+      </w:tr>
+      <w:tr>
+        <w:tc>
+          <w:tcPr>
+            <w:tcW w:w="704" w:type="dxa"/>
+          </w:tcPr>
+          <w:p/>
+        </w:tc>
+        <w:tc>
+          <w:tcPr>
+            <w:tcW w:w="4094" w:type="dxa"/>
+          </w:tcPr>
+          <w:p/>
+        </w:tc>
+        <w:tc>
+          <w:tcPr>
+            <w:tcW w:w="959" w:type="dxa"/>
+          </w:tcPr>
+          <w:p/>
+        </w:tc>
+        <w:tc>
+          <w:tcPr>
+            <w:tcW w:w="1231" w:type="dxa"/>
+          </w:tcPr>
+          <w:p/>
+        </w:tc>
+        <w:tc>
+          <w:tcPr>
+            <w:tcW w:w="3497" w:type="dxa"/>
+          </w:tcPr>
+          <w:p>
+            <w:r>
+              <w:t>3 – клапан 4</w:t>
+            </w:r>
+          </w:p>
+        </w:tc>
+      </w:tr>
+      <w:tr>
+        <w:tc>
+          <w:tcPr>
+            <w:tcW w:w="704" w:type="dxa"/>
+          </w:tcPr>
+          <w:p/>
+        </w:tc>
+        <w:tc>
+          <w:tcPr>
+            <w:tcW w:w="4094" w:type="dxa"/>
+          </w:tcPr>
+          <w:p/>
+        </w:tc>
+        <w:tc>
+          <w:tcPr>
+            <w:tcW w:w="959" w:type="dxa"/>
+          </w:tcPr>
+          <w:p/>
+        </w:tc>
+        <w:tc>
+          <w:tcPr>
+            <w:tcW w:w="1231" w:type="dxa"/>
+          </w:tcPr>
+          <w:p/>
+        </w:tc>
+        <w:tc>
+          <w:tcPr>
+            <w:tcW w:w="3497" w:type="dxa"/>
+          </w:tcPr>
+          <w:p>
+            <w:r>
+              <w:t>4 – верх.уров.</w:t>
+            </w:r>
+            <w:r>
+              <w:rPr>
+                <w:lang w:val="en-US"/>
+              </w:rPr>
+              <w:t>V0105</w:t>
+            </w:r>
+          </w:p>
+        </w:tc>
+      </w:tr>
+      <w:tr>
+        <w:tc>
+          <w:tcPr>
+            <w:tcW w:w="704" w:type="dxa"/>
+          </w:tcPr>
+          <w:p/>
+        </w:tc>
+        <w:tc>
+          <w:tcPr>
+            <w:tcW w:w="4094" w:type="dxa"/>
+          </w:tcPr>
+          <w:p/>
+        </w:tc>
+        <w:tc>
+          <w:tcPr>
+            <w:tcW w:w="959" w:type="dxa"/>
+          </w:tcPr>
+          <w:p/>
+        </w:tc>
+        <w:tc>
+          <w:tcPr>
+            <w:tcW w:w="1231" w:type="dxa"/>
+          </w:tcPr>
+          <w:p/>
+        </w:tc>
+        <w:tc>
+          <w:tcPr>
+            <w:tcW w:w="3497" w:type="dxa"/>
+          </w:tcPr>
+          <w:p>
+            <w:r>
+              <w:t>5</w:t>
+            </w:r>
+            <w:r>
+              <w:t xml:space="preserve"> – </w:t>
+            </w:r>
+            <w:r>
+              <w:t>средн</w:t>
+            </w:r>
+            <w:r>
+              <w:t>.уров.</w:t>
+            </w:r>
+            <w:r>
+              <w:rPr>
+                <w:lang w:val="en-US"/>
+              </w:rPr>
+              <w:t>V0105</w:t>
+            </w:r>
+          </w:p>
+        </w:tc>
+      </w:tr>
+      <w:tr>
+        <w:tc>
+          <w:tcPr>
+            <w:tcW w:w="704" w:type="dxa"/>
+          </w:tcPr>
+          <w:p/>
+        </w:tc>
+        <w:tc>
+          <w:tcPr>
+            <w:tcW w:w="4094" w:type="dxa"/>
+          </w:tcPr>
+          <w:p/>
+        </w:tc>
+        <w:tc>
+          <w:tcPr>
+            <w:tcW w:w="959" w:type="dxa"/>
+          </w:tcPr>
+          <w:p/>
+        </w:tc>
+        <w:tc>
+          <w:tcPr>
+            <w:tcW w:w="1231" w:type="dxa"/>
+          </w:tcPr>
+          <w:p/>
+        </w:tc>
+        <w:tc>
+          <w:tcPr>
+            <w:tcW w:w="3497" w:type="dxa"/>
+          </w:tcPr>
+          <w:p>
+            <w:r>
+              <w:t>6</w:t>
+            </w:r>
+            <w:r>
+              <w:t xml:space="preserve"> – </w:t>
+            </w:r>
+            <w:r>
+              <w:t>нижн</w:t>
+            </w:r>
+            <w:r>
+              <w:t>.уров.</w:t>
+            </w:r>
+            <w:r>
+              <w:rPr>
+                <w:lang w:val="en-US"/>
+              </w:rPr>
+              <w:t>V0105</w:t>
+            </w:r>
+          </w:p>
+        </w:tc>
+      </w:tr>
+      <w:tr>
+        <w:tc>
+          <w:tcPr>
+            <w:tcW w:w="704" w:type="dxa"/>
+          </w:tcPr>
+          <w:p/>
+        </w:tc>
+        <w:tc>
+          <w:tcPr>
+            <w:tcW w:w="4094" w:type="dxa"/>
+          </w:tcPr>
+          <w:p/>
+        </w:tc>
+        <w:tc>
+          <w:tcPr>
+            <w:tcW w:w="959" w:type="dxa"/>
+          </w:tcPr>
+          <w:p/>
+        </w:tc>
+        <w:tc>
+          <w:tcPr>
+            <w:tcW w:w="1231" w:type="dxa"/>
+          </w:tcPr>
+          <w:p/>
+        </w:tc>
+        <w:tc>
+          <w:tcPr>
+            <w:tcW w:w="3497" w:type="dxa"/>
+          </w:tcPr>
+          <w:p>
+            <w:r>
+              <w:t>7</w:t>
+            </w:r>
+            <w:r>
+              <w:t xml:space="preserve"> – верх.уров.</w:t>
+            </w:r>
+            <w:r>
+              <w:rPr>
+                <w:lang w:val="en-US"/>
+              </w:rPr>
+              <w:t>V010</w:t>
+            </w:r>
+            <w:r>
+              <w:t>9</w:t>
+            </w:r>
+          </w:p>
+        </w:tc>
+      </w:tr>
+      <w:tr>
+        <w:tc>
+          <w:tcPr>
+            <w:tcW w:w="704" w:type="dxa"/>
+          </w:tcPr>
+          <w:p/>
+        </w:tc>
+        <w:tc>
+          <w:tcPr>
+            <w:tcW w:w="4094" w:type="dxa"/>
+          </w:tcPr>
+          <w:p/>
+        </w:tc>
+        <w:tc>
+          <w:tcPr>
+            <w:tcW w:w="959" w:type="dxa"/>
+          </w:tcPr>
+          <w:p/>
+        </w:tc>
+        <w:tc>
+          <w:tcPr>
+            <w:tcW w:w="1231" w:type="dxa"/>
+          </w:tcPr>
+          <w:p/>
+        </w:tc>
+        <w:tc>
+          <w:tcPr>
+            <w:tcW w:w="3497" w:type="dxa"/>
+          </w:tcPr>
+          <w:p>
+            <w:r>
+              <w:t>8</w:t>
+            </w:r>
+            <w:r>
+              <w:t xml:space="preserve"> – верх.уров.</w:t>
+            </w:r>
+            <w:r>
+              <w:rPr>
+                <w:lang w:val="en-US"/>
+              </w:rPr>
+              <w:t>V01</w:t>
+            </w:r>
+            <w:r>
+              <w:t>10</w:t>
+            </w:r>
+          </w:p>
+        </w:tc>
+      </w:tr>
+      <w:tr>
+        <w:tc>
+          <w:tcPr>
+            <w:tcW w:w="704" w:type="dxa"/>
+          </w:tcPr>
+          <w:p/>
+        </w:tc>
+        <w:tc>
+          <w:tcPr>
+            <w:tcW w:w="4094" w:type="dxa"/>
+          </w:tcPr>
+          <w:p/>
+        </w:tc>
+        <w:tc>
+          <w:tcPr>
+            <w:tcW w:w="959" w:type="dxa"/>
+          </w:tcPr>
+          <w:p/>
+        </w:tc>
+        <w:tc>
+          <w:tcPr>
+            <w:tcW w:w="1231" w:type="dxa"/>
+          </w:tcPr>
+          <w:p/>
+        </w:tc>
+        <w:tc>
+          <w:tcPr>
+            <w:tcW w:w="3497" w:type="dxa"/>
+          </w:tcPr>
+          <w:p>
+            <w:r>
+              <w:t>9</w:t>
+            </w:r>
+            <w:r>
+              <w:t xml:space="preserve"> – </w:t>
+            </w:r>
+            <w:r>
+              <w:t>нижн</w:t>
+            </w:r>
+            <w:r>
+              <w:t>.уров.</w:t>
+            </w:r>
+            <w:r>
+              <w:rPr>
+                <w:lang w:val="en-US"/>
+              </w:rPr>
+              <w:t>V01</w:t>
+            </w:r>
+            <w:r>
+              <w:t>10</w:t>
+            </w:r>
+          </w:p>
+        </w:tc>
+      </w:tr>
+      <w:tr>
+        <w:tc>
+          <w:tcPr>
+            <w:tcW w:w="704" w:type="dxa"/>
+          </w:tcPr>
+          <w:p/>
+        </w:tc>
+        <w:tc>
+          <w:tcPr>
+            <w:tcW w:w="4094" w:type="dxa"/>
+          </w:tcPr>
+          <w:p/>
+        </w:tc>
+        <w:tc>
+          <w:tcPr>
+            <w:tcW w:w="959" w:type="dxa"/>
+          </w:tcPr>
+          <w:p/>
+        </w:tc>
+        <w:tc>
+          <w:tcPr>
+            <w:tcW w:w="1231" w:type="dxa"/>
+          </w:tcPr>
+          <w:p/>
+        </w:tc>
+        <w:tc>
+          <w:tcPr>
+            <w:tcW w:w="3497" w:type="dxa"/>
+          </w:tcPr>
+          <w:p>
+            <w:r>
+              <w:rPr>
+                <w:lang w:val="en-US"/>
+              </w:rPr>
+              <w:t xml:space="preserve">10 – </w:t>
+            </w:r>
+            <w:r>
+              <w:t xml:space="preserve">уровень </w:t>
+            </w:r>
+            <w:r>
+              <w:rPr>
+                <w:lang w:val="en-US"/>
+              </w:rPr>
+              <w:t>V07.01</w:t>
+            </w:r>
+          </w:p>
+        </w:tc>
+      </w:tr>
+      <w:tr>
+        <w:tc>
+          <w:tcPr>
+            <w:tcW w:w="704" w:type="dxa"/>
+          </w:tcPr>
+          <w:p/>
+        </w:tc>
+        <w:tc>
+          <w:tcPr>
+            <w:tcW w:w="4094" w:type="dxa"/>
+          </w:tcPr>
+          <w:p/>
+        </w:tc>
+        <w:tc>
+          <w:tcPr>
+            <w:tcW w:w="959" w:type="dxa"/>
+          </w:tcPr>
+          <w:p/>
+        </w:tc>
+        <w:tc>
+          <w:tcPr>
+            <w:tcW w:w="1231" w:type="dxa"/>
+          </w:tcPr>
+          <w:p/>
+        </w:tc>
+        <w:tc>
+          <w:tcPr>
+            <w:tcW w:w="3497" w:type="dxa"/>
+          </w:tcPr>
+          <w:p>
+            <w:r>
+              <w:t>1</w:t>
+            </w:r>
+            <w:r>
+              <w:t>1</w:t>
+            </w:r>
+            <w:r>
+              <w:t xml:space="preserve"> – верх.уров.</w:t>
+            </w:r>
+            <w:r>
+              <w:rPr>
+                <w:lang w:val="en-US"/>
+              </w:rPr>
+              <w:t>V0</w:t>
+            </w:r>
+            <w:r>
+              <w:t>801</w:t>
+            </w:r>
+          </w:p>
+        </w:tc>
+      </w:tr>
+      <w:tr>
+        <w:tc>
+          <w:tcPr>
+            <w:tcW w:w="704" w:type="dxa"/>
+          </w:tcPr>
+          <w:p/>
+        </w:tc>
+        <w:tc>
+          <w:tcPr>
+            <w:tcW w:w="4094" w:type="dxa"/>
+          </w:tcPr>
+          <w:p/>
+        </w:tc>
+        <w:tc>
+          <w:tcPr>
+            <w:tcW w:w="959" w:type="dxa"/>
+          </w:tcPr>
+          <w:p/>
+        </w:tc>
+        <w:tc>
+          <w:tcPr>
+            <w:tcW w:w="1231" w:type="dxa"/>
+          </w:tcPr>
+          <w:p/>
+        </w:tc>
+        <w:tc>
+          <w:tcPr>
+            <w:tcW w:w="3497" w:type="dxa"/>
+          </w:tcPr>
+          <w:p>
+            <w:r>
+              <w:t>1</w:t>
+            </w:r>
+            <w:r>
+              <w:t>2</w:t>
+            </w:r>
+            <w:r>
+              <w:t xml:space="preserve"> – </w:t>
+            </w:r>
+            <w:r>
+              <w:t>нижн</w:t>
+            </w:r>
+            <w:r>
+              <w:t>.уров.</w:t>
+            </w:r>
+            <w:r>
+              <w:rPr>
+                <w:lang w:val="en-US"/>
+              </w:rPr>
+              <w:t>V0</w:t>
+            </w:r>
+            <w:r>
+              <w:t>801</w:t>
+            </w:r>
+          </w:p>
+        </w:tc>
+      </w:tr>
+      <w:tr>
+        <w:tc>
+          <w:tcPr>
+            <w:tcW w:w="704" w:type="dxa"/>
+          </w:tcPr>
+          <w:p/>
+        </w:tc>
+        <w:tc>
+          <w:tcPr>
+            <w:tcW w:w="4094" w:type="dxa"/>
+          </w:tcPr>
+          <w:p/>
+        </w:tc>
+        <w:tc>
+          <w:tcPr>
+            <w:tcW w:w="959" w:type="dxa"/>
+          </w:tcPr>
+          <w:p/>
+        </w:tc>
+        <w:tc>
+          <w:tcPr>
+            <w:tcW w:w="1231" w:type="dxa"/>
+          </w:tcPr>
+          <w:p/>
+        </w:tc>
+        <w:tc>
+          <w:tcPr>
+            <w:tcW w:w="3497" w:type="dxa"/>
+          </w:tcPr>
+          <w:p>
+            <w:pPr>
+              <w:rPr>
+                <w:lang w:val="en-US"/>
+              </w:rPr>
+            </w:pPr>
+            <w:r>
+              <w:t>1</w:t>
+            </w:r>
+            <w:r>
+              <w:t>3</w:t>
+            </w:r>
+            <w:r>
+              <w:t xml:space="preserve"> – вкл </w:t>
+            </w:r>
+            <w:r>
+              <w:rPr>
+                <w:lang w:val="en-US"/>
+              </w:rPr>
+              <w:t>UV06.05/01</w:t>
+            </w:r>
+          </w:p>
+        </w:tc>
+      </w:tr>
+      <w:tr>
+        <w:tc>
+          <w:tcPr>
+            <w:tcW w:w="704" w:type="dxa"/>
+          </w:tcPr>
+          <w:p/>
+        </w:tc>
+        <w:tc>
+          <w:tcPr>
+            <w:tcW w:w="4094" w:type="dxa"/>
+          </w:tcPr>
+          <w:p/>
+        </w:tc>
+        <w:tc>
+          <w:tcPr>
+            <w:tcW w:w="959" w:type="dxa"/>
+          </w:tcPr>
+          <w:p/>
+        </w:tc>
+        <w:tc>
+          <w:tcPr>
+            <w:tcW w:w="1231" w:type="dxa"/>
+          </w:tcPr>
+          <w:p/>
+        </w:tc>
+        <w:tc>
+          <w:tcPr>
+            <w:tcW w:w="3497" w:type="dxa"/>
+          </w:tcPr>
+          <w:p>
+            <w:r>
+              <w:t>1</w:t>
+            </w:r>
+            <w:r>
+              <w:t>4</w:t>
+            </w:r>
+            <w:r>
+              <w:t xml:space="preserve"> – вкл </w:t>
+            </w:r>
+            <w:r>
+              <w:rPr>
+                <w:lang w:val="en-US"/>
+              </w:rPr>
+              <w:t>UV06.05/0</w:t>
+            </w:r>
+            <w:r>
+              <w:rPr>
+                <w:lang w:val="en-US"/>
+              </w:rPr>
+              <w:t>2</w:t>
+            </w:r>
+          </w:p>
+        </w:tc>
+      </w:tr>
+      <w:tr>
+        <w:tc>
+          <w:tcPr>
+            <w:tcW w:w="704" w:type="dxa"/>
+          </w:tcPr>
+          <w:p/>
+        </w:tc>
+        <w:tc>
+          <w:tcPr>
+            <w:tcW w:w="4094" w:type="dxa"/>
+          </w:tcPr>
+          <w:p/>
+        </w:tc>
+        <w:tc>
+          <w:tcPr>
+            <w:tcW w:w="959" w:type="dxa"/>
+          </w:tcPr>
+          <w:p/>
+        </w:tc>
+        <w:tc>
+          <w:tcPr>
+            <w:tcW w:w="1231" w:type="dxa"/>
+          </w:tcPr>
+          <w:p/>
+        </w:tc>
+        <w:tc>
+          <w:tcPr>
+            <w:tcW w:w="3497" w:type="dxa"/>
+          </w:tcPr>
+          <w:p/>
+        </w:tc>
+      </w:tr>
+      <w:tr>
+        <w:tc>
+          <w:tcPr>
+            <w:tcW w:w="704" w:type="dxa"/>
+          </w:tcPr>
+          <w:p/>
+        </w:tc>
+        <w:tc>
+          <w:tcPr>
+            <w:tcW w:w="4094" w:type="dxa"/>
+          </w:tcPr>
+          <w:p>
+            <w:r>
+              <w:rPr>
+                <w:lang w:val="en-US"/>
+              </w:rPr>
+              <w:t>PAN_boolStatusMainViewWord</w:t>
+            </w:r>
+            <w:r>
+              <w:t>_</w:t>
+            </w:r>
+            <w:r>
+              <w:t>2</w:t>
+            </w:r>
+          </w:p>
+        </w:tc>
+        <w:tc>
+          <w:tcPr>
+            <w:tcW w:w="959" w:type="dxa"/>
+          </w:tcPr>
+          <w:p/>
+        </w:tc>
+        <w:tc>
+          <w:tcPr>
+            <w:tcW w:w="1231" w:type="dxa"/>
+          </w:tcPr>
+          <w:p>
+            <w:r>
+              <w:rPr>
+                <w:lang w:val="en-US"/>
+              </w:rPr>
+              <w:t>PSW2</w:t>
+            </w:r>
+            <w:r>
+              <w:t>90</w:t>
+            </w:r>
+          </w:p>
+        </w:tc>
+        <w:tc>
+          <w:tcPr>
+            <w:tcW w:w="3497" w:type="dxa"/>
+          </w:tcPr>
+          <w:p>
+            <w:r>
+              <w:t>0 – фильтр 1 в промывке</w:t>
+            </w:r>
+          </w:p>
+        </w:tc>
+      </w:tr>
+      <w:tr>
+        <w:tc>
+          <w:tcPr>
+            <w:tcW w:w="704" w:type="dxa"/>
+          </w:tcPr>
+          <w:p/>
+        </w:tc>
+        <w:tc>
+          <w:tcPr>
+            <w:tcW w:w="4094" w:type="dxa"/>
+          </w:tcPr>
+          <w:p/>
+        </w:tc>
+        <w:tc>
+          <w:tcPr>
+            <w:tcW w:w="959" w:type="dxa"/>
+          </w:tcPr>
+          <w:p/>
+        </w:tc>
+        <w:tc>
+          <w:tcPr>
+            <w:tcW w:w="1231" w:type="dxa"/>
+          </w:tcPr>
+          <w:p/>
+        </w:tc>
+        <w:tc>
+          <w:tcPr>
+            <w:tcW w:w="3497" w:type="dxa"/>
+          </w:tcPr>
+          <w:p>
+            <w:r>
+              <w:t>1 – фильтр 2 в промывке</w:t>
+            </w:r>
+          </w:p>
+        </w:tc>
+      </w:tr>
+      <w:tr>
+        <w:tc>
+          <w:tcPr>
+            <w:tcW w:w="704" w:type="dxa"/>
+          </w:tcPr>
+          <w:p/>
+        </w:tc>
+        <w:tc>
+          <w:tcPr>
+            <w:tcW w:w="4094" w:type="dxa"/>
+          </w:tcPr>
+          <w:p/>
+        </w:tc>
+        <w:tc>
+          <w:tcPr>
+            <w:tcW w:w="959" w:type="dxa"/>
+          </w:tcPr>
+          <w:p/>
+        </w:tc>
+        <w:tc>
+          <w:tcPr>
+            <w:tcW w:w="1231" w:type="dxa"/>
+          </w:tcPr>
+          <w:p/>
+        </w:tc>
+        <w:tc>
+          <w:tcPr>
+            <w:tcW w:w="3497" w:type="dxa"/>
+          </w:tcPr>
+          <w:p>
+            <w:r>
+              <w:t>2 – фильтр 3 в промывке</w:t>
+            </w:r>
+          </w:p>
+        </w:tc>
+      </w:tr>
+      <w:tr>
+        <w:tc>
+          <w:tcPr>
+            <w:tcW w:w="704" w:type="dxa"/>
+          </w:tcPr>
+          <w:p/>
+        </w:tc>
+        <w:tc>
+          <w:tcPr>
+            <w:tcW w:w="4094" w:type="dxa"/>
+          </w:tcPr>
+          <w:p/>
+        </w:tc>
+        <w:tc>
+          <w:tcPr>
+            <w:tcW w:w="959" w:type="dxa"/>
+          </w:tcPr>
+          <w:p/>
+        </w:tc>
+        <w:tc>
+          <w:tcPr>
+            <w:tcW w:w="1231" w:type="dxa"/>
+          </w:tcPr>
+          <w:p/>
+        </w:tc>
+        <w:tc>
+          <w:tcPr>
+            <w:tcW w:w="3497" w:type="dxa"/>
+          </w:tcPr>
+          <w:p/>
+        </w:tc>
+      </w:tr>
+      <w:tr>
+        <w:tc>
+          <w:tcPr>
+            <w:tcW w:w="704" w:type="dxa"/>
+          </w:tcPr>
+          <w:p/>
+        </w:tc>
+        <w:tc>
+          <w:tcPr>
+            <w:tcW w:w="4094" w:type="dxa"/>
+          </w:tcPr>
+          <w:p/>
+        </w:tc>
+        <w:tc>
+          <w:tcPr>
+            <w:tcW w:w="959" w:type="dxa"/>
+          </w:tcPr>
+          <w:p/>
+        </w:tc>
+        <w:tc>
+          <w:tcPr>
+            <w:tcW w:w="1231" w:type="dxa"/>
+          </w:tcPr>
+          <w:p/>
+        </w:tc>
+        <w:tc>
+          <w:tcPr>
+            <w:tcW w:w="3497" w:type="dxa"/>
+          </w:tcPr>
+          <w:p/>
+        </w:tc>
+      </w:tr>
+      <w:tr>
+        <w:tc>
+          <w:tcPr>
+            <w:tcW w:w="704" w:type="dxa"/>
+          </w:tcPr>
+          <w:p/>
+        </w:tc>
+        <w:tc>
+          <w:tcPr>
+            <w:tcW w:w="4094" w:type="dxa"/>
+          </w:tcPr>
+          <w:p/>
+        </w:tc>
+        <w:tc>
+          <w:tcPr>
+            <w:tcW w:w="959" w:type="dxa"/>
+          </w:tcPr>
+          <w:p/>
+        </w:tc>
+        <w:tc>
+          <w:tcPr>
+            <w:tcW w:w="1231" w:type="dxa"/>
+          </w:tcPr>
+          <w:p/>
+        </w:tc>
+        <w:tc>
+          <w:tcPr>
+            <w:tcW w:w="3497" w:type="dxa"/>
+          </w:tcPr>
+          <w:p/>
+        </w:tc>
+      </w:tr>
+      <w:tr>
+        <w:tc>
+          <w:tcPr>
+            <w:tcW w:w="704" w:type="dxa"/>
+          </w:tcPr>
+          <w:p/>
+        </w:tc>
+        <w:tc>
+          <w:tcPr>
+            <w:tcW w:w="4094" w:type="dxa"/>
+          </w:tcPr>
+          <w:p/>
+        </w:tc>
+        <w:tc>
+          <w:tcPr>
+            <w:tcW w:w="959" w:type="dxa"/>
+          </w:tcPr>
+          <w:p/>
+        </w:tc>
+        <w:tc>
+          <w:tcPr>
+            <w:tcW w:w="1231" w:type="dxa"/>
+          </w:tcPr>
+          <w:p/>
+        </w:tc>
+        <w:tc>
+          <w:tcPr>
+            <w:tcW w:w="3497" w:type="dxa"/>
+          </w:tcPr>
+          <w:p/>
+        </w:tc>
+      </w:tr>
+      <w:tr>
+        <w:tc>
+          <w:tcPr>
+            <w:tcW w:w="704" w:type="dxa"/>
+          </w:tcPr>
+          <w:p/>
+        </w:tc>
+        <w:tc>
+          <w:tcPr>
+            <w:tcW w:w="4094" w:type="dxa"/>
+          </w:tcPr>
+          <w:p/>
+        </w:tc>
+        <w:tc>
+          <w:tcPr>
+            <w:tcW w:w="959" w:type="dxa"/>
+          </w:tcPr>
+          <w:p/>
+        </w:tc>
+        <w:tc>
+          <w:tcPr>
+            <w:tcW w:w="1231" w:type="dxa"/>
+          </w:tcPr>
+          <w:p/>
+        </w:tc>
+        <w:tc>
+          <w:tcPr>
+            <w:tcW w:w="3497" w:type="dxa"/>
+          </w:tcPr>
+          <w:p/>
+        </w:tc>
+      </w:tr>
+      <w:tr>
+        <w:tc>
+          <w:tcPr>
+            <w:tcW w:w="704" w:type="dxa"/>
+          </w:tcPr>
+          <w:p/>
+        </w:tc>
+        <w:tc>
+          <w:tcPr>
+            <w:tcW w:w="4094" w:type="dxa"/>
+          </w:tcPr>
+          <w:p/>
+        </w:tc>
+        <w:tc>
+          <w:tcPr>
+            <w:tcW w:w="959" w:type="dxa"/>
+          </w:tcPr>
+          <w:p/>
+        </w:tc>
+        <w:tc>
+          <w:tcPr>
+            <w:tcW w:w="1231" w:type="dxa"/>
+          </w:tcPr>
+          <w:p/>
+        </w:tc>
+        <w:tc>
+          <w:tcPr>
+            <w:tcW w:w="3497" w:type="dxa"/>
+          </w:tcPr>
+          <w:p/>
+        </w:tc>
+      </w:tr>
+      <w:tr>
+        <w:tc>
+          <w:tcPr>
+            <w:tcW w:w="704" w:type="dxa"/>
+          </w:tcPr>
+          <w:p/>
+        </w:tc>
+        <w:tc>
+          <w:tcPr>
+            <w:tcW w:w="4094" w:type="dxa"/>
+          </w:tcPr>
+          <w:p/>
+        </w:tc>
+        <w:tc>
+          <w:tcPr>
+            <w:tcW w:w="959" w:type="dxa"/>
+          </w:tcPr>
+          <w:p/>
+        </w:tc>
+        <w:tc>
+          <w:tcPr>
+            <w:tcW w:w="1231" w:type="dxa"/>
+          </w:tcPr>
+          <w:p/>
+        </w:tc>
+        <w:tc>
+          <w:tcPr>
+            <w:tcW w:w="3497" w:type="dxa"/>
+          </w:tcPr>
+          <w:p/>
+        </w:tc>
+      </w:tr>
+      <w:tr>
+        <w:tc>
+          <w:tcPr>
+            <w:tcW w:w="704" w:type="dxa"/>
+          </w:tcPr>
+          <w:p/>
+        </w:tc>
+        <w:tc>
+          <w:tcPr>
+            <w:tcW w:w="4094" w:type="dxa"/>
+          </w:tcPr>
+          <w:p/>
+        </w:tc>
+        <w:tc>
+          <w:tcPr>
+            <w:tcW w:w="959" w:type="dxa"/>
+          </w:tcPr>
+          <w:p/>
+        </w:tc>
+        <w:tc>
+          <w:tcPr>
+            <w:tcW w:w="1231" w:type="dxa"/>
+          </w:tcPr>
+          <w:p/>
+        </w:tc>
+        <w:tc>
+          <w:tcPr>
+            <w:tcW w:w="3497" w:type="dxa"/>
+          </w:tcPr>
+          <w:p/>
+        </w:tc>
+      </w:tr>
+      <w:tr>
+        <w:tc>
+          <w:tcPr>
+            <w:tcW w:w="704" w:type="dxa"/>
+          </w:tcPr>
+          <w:p/>
+        </w:tc>
+        <w:tc>
+          <w:tcPr>
+            <w:tcW w:w="4094" w:type="dxa"/>
+          </w:tcPr>
+          <w:p/>
+        </w:tc>
+        <w:tc>
+          <w:tcPr>
+            <w:tcW w:w="959" w:type="dxa"/>
+          </w:tcPr>
+          <w:p/>
+        </w:tc>
+        <w:tc>
+          <w:tcPr>
+            <w:tcW w:w="1231" w:type="dxa"/>
+          </w:tcPr>
+          <w:p/>
+        </w:tc>
+        <w:tc>
+          <w:tcPr>
+            <w:tcW w:w="3497" w:type="dxa"/>
+          </w:tcPr>
+          <w:p/>
+        </w:tc>
+      </w:tr>
+      <w:tr>
+        <w:tc>
+          <w:tcPr>
+            <w:tcW w:w="704" w:type="dxa"/>
+          </w:tcPr>
+          <w:p/>
+        </w:tc>
+        <w:tc>
+          <w:tcPr>
+            <w:tcW w:w="4094" w:type="dxa"/>
+          </w:tcPr>
+          <w:p/>
+        </w:tc>
+        <w:tc>
+          <w:tcPr>
+            <w:tcW w:w="959" w:type="dxa"/>
+          </w:tcPr>
+          <w:p/>
+        </w:tc>
+        <w:tc>
+          <w:tcPr>
+            <w:tcW w:w="1231" w:type="dxa"/>
+          </w:tcPr>
+          <w:p/>
+        </w:tc>
+        <w:tc>
+          <w:tcPr>
+            <w:tcW w:w="3497" w:type="dxa"/>
+          </w:tcPr>
+          <w:p/>
+        </w:tc>
+      </w:tr>
+      <w:tr>
+        <w:tc>
+          <w:tcPr>
+            <w:tcW w:w="704" w:type="dxa"/>
+          </w:tcPr>
+          <w:p/>
+        </w:tc>
+        <w:tc>
+          <w:tcPr>
+            <w:tcW w:w="4094" w:type="dxa"/>
+          </w:tcPr>
+          <w:p/>
+        </w:tc>
+        <w:tc>
+          <w:tcPr>
+            <w:tcW w:w="959" w:type="dxa"/>
+          </w:tcPr>
+          <w:p/>
+        </w:tc>
+        <w:tc>
+          <w:tcPr>
+            <w:tcW w:w="1231" w:type="dxa"/>
+          </w:tcPr>
+          <w:p/>
+        </w:tc>
+        <w:tc>
+          <w:tcPr>
+            <w:tcW w:w="3497" w:type="dxa"/>
+          </w:tcPr>
+          <w:p/>
+        </w:tc>
+      </w:tr>
+      <w:tr>
+        <w:tc>
+          <w:tcPr>
+            <w:tcW w:w="704" w:type="dxa"/>
+          </w:tcPr>
+          <w:p/>
+        </w:tc>
+        <w:tc>
+          <w:tcPr>
+            <w:tcW w:w="4094" w:type="dxa"/>
+          </w:tcPr>
+          <w:p/>
+        </w:tc>
+        <w:tc>
+          <w:tcPr>
+            <w:tcW w:w="959" w:type="dxa"/>
+          </w:tcPr>
+          <w:p/>
+        </w:tc>
+        <w:tc>
+          <w:tcPr>
+            <w:tcW w:w="1231" w:type="dxa"/>
+          </w:tcPr>
+          <w:p/>
+        </w:tc>
+        <w:tc>
+          <w:tcPr>
+            <w:tcW w:w="3497" w:type="dxa"/>
+          </w:tcPr>
+          <w:p/>
+        </w:tc>
+      </w:tr>
+      <w:tr>
+        <w:tc>
+          <w:tcPr>
+            <w:tcW w:w="704" w:type="dxa"/>
+          </w:tcPr>
+          <w:p/>
+        </w:tc>
+        <w:tc>
+          <w:tcPr>
+            <w:tcW w:w="4094" w:type="dxa"/>
+          </w:tcPr>
+          <w:p/>
+        </w:tc>
+        <w:tc>
+          <w:tcPr>
+            <w:tcW w:w="959" w:type="dxa"/>
+          </w:tcPr>
+          <w:p/>
+        </w:tc>
+        <w:tc>
+          <w:tcPr>
+            <w:tcW w:w="1231" w:type="dxa"/>
+          </w:tcPr>
+          <w:p/>
+        </w:tc>
+        <w:tc>
+          <w:tcPr>
+            <w:tcW w:w="3497" w:type="dxa"/>
+          </w:tcPr>
+          <w:p/>
+        </w:tc>
+      </w:tr>
+      <w:tr>
+        <w:tc>
+          <w:tcPr>
+            <w:tcW w:w="704" w:type="dxa"/>
+          </w:tcPr>
+          <w:p/>
+        </w:tc>
+        <w:tc>
+          <w:tcPr>
+            <w:tcW w:w="4094" w:type="dxa"/>
+          </w:tcPr>
+          <w:p/>
+        </w:tc>
+        <w:tc>
+          <w:tcPr>
+            <w:tcW w:w="959" w:type="dxa"/>
+          </w:tcPr>
+          <w:p/>
+        </w:tc>
+        <w:tc>
+          <w:tcPr>
+            <w:tcW w:w="1231" w:type="dxa"/>
+          </w:tcPr>
+          <w:p/>
+        </w:tc>
+        <w:tc>
+          <w:tcPr>
+            <w:tcW w:w="3497" w:type="dxa"/>
+          </w:tcPr>
+          <w:p/>
+        </w:tc>
+      </w:tr>
+      <w:tr>
+        <w:tc>
+          <w:tcPr>
+            <w:tcW w:w="704" w:type="dxa"/>
+          </w:tcPr>
+          <w:p/>
+        </w:tc>
+        <w:tc>
+          <w:tcPr>
+            <w:tcW w:w="4094" w:type="dxa"/>
+          </w:tcPr>
+          <w:p/>
+        </w:tc>
+        <w:tc>
+          <w:tcPr>
+            <w:tcW w:w="959" w:type="dxa"/>
+          </w:tcPr>
+          <w:p/>
+        </w:tc>
+        <w:tc>
+          <w:tcPr>
+            <w:tcW w:w="1231" w:type="dxa"/>
+          </w:tcPr>
+          <w:p/>
+        </w:tc>
+        <w:tc>
+          <w:tcPr>
+            <w:tcW w:w="3497" w:type="dxa"/>
+          </w:tcPr>
+          <w:p/>
+        </w:tc>
+      </w:tr>
+      <w:tr>
+        <w:tc>
+          <w:tcPr>
+            <w:tcW w:w="704" w:type="dxa"/>
+          </w:tcPr>
+          <w:p/>
+        </w:tc>
+        <w:tc>
+          <w:tcPr>
+            <w:tcW w:w="4094" w:type="dxa"/>
+          </w:tcPr>
+          <w:p/>
+        </w:tc>
+        <w:tc>
+          <w:tcPr>
+            <w:tcW w:w="959" w:type="dxa"/>
+          </w:tcPr>
+          <w:p/>
+        </w:tc>
+        <w:tc>
+          <w:tcPr>
+            <w:tcW w:w="1231" w:type="dxa"/>
+          </w:tcPr>
+          <w:p/>
+        </w:tc>
+        <w:tc>
+          <w:tcPr>
+            <w:tcW w:w="3497" w:type="dxa"/>
+          </w:tcPr>
+          <w:p/>
+        </w:tc>
+      </w:tr>
+      <w:tr>
+        <w:tc>
+          <w:tcPr>
+            <w:tcW w:w="704" w:type="dxa"/>
+          </w:tcPr>
+          <w:p/>
+        </w:tc>
+        <w:tc>
+          <w:tcPr>
+            <w:tcW w:w="4094" w:type="dxa"/>
+          </w:tcPr>
+          <w:p/>
+        </w:tc>
+        <w:tc>
+          <w:tcPr>
+            <w:tcW w:w="959" w:type="dxa"/>
+          </w:tcPr>
+          <w:p/>
+        </w:tc>
+        <w:tc>
+          <w:tcPr>
+            <w:tcW w:w="1231" w:type="dxa"/>
+          </w:tcPr>
+          <w:p/>
+        </w:tc>
+        <w:tc>
+          <w:tcPr>
+            <w:tcW w:w="3497" w:type="dxa"/>
+          </w:tcPr>
+          <w:p/>
+        </w:tc>
+      </w:tr>
+      <w:tr>
+        <w:tc>
+          <w:tcPr>
+            <w:tcW w:w="704" w:type="dxa"/>
+          </w:tcPr>
+          <w:p/>
+        </w:tc>
+        <w:tc>
+          <w:tcPr>
+            <w:tcW w:w="4094" w:type="dxa"/>
+          </w:tcPr>
+          <w:p/>
+        </w:tc>
+        <w:tc>
+          <w:tcPr>
+            <w:tcW w:w="959" w:type="dxa"/>
+          </w:tcPr>
+          <w:p/>
+        </w:tc>
+        <w:tc>
+          <w:tcPr>
+            <w:tcW w:w="1231" w:type="dxa"/>
+          </w:tcPr>
+          <w:p/>
+        </w:tc>
+        <w:tc>
+          <w:tcPr>
+            <w:tcW w:w="3497" w:type="dxa"/>
+          </w:tcPr>
+          <w:p/>
+        </w:tc>
+      </w:tr>
+      <w:tr>
+        <w:tc>
+          <w:tcPr>
+            <w:tcW w:w="704" w:type="dxa"/>
+          </w:tcPr>
+          <w:p/>
+        </w:tc>
+        <w:tc>
+          <w:tcPr>
+            <w:tcW w:w="4094" w:type="dxa"/>
+          </w:tcPr>
+          <w:p/>
+        </w:tc>
+        <w:tc>
+          <w:tcPr>
+            <w:tcW w:w="959" w:type="dxa"/>
+          </w:tcPr>
+          <w:p/>
+        </w:tc>
+        <w:tc>
+          <w:tcPr>
+            <w:tcW w:w="1231" w:type="dxa"/>
+          </w:tcPr>
+          <w:p/>
+        </w:tc>
+        <w:tc>
+          <w:tcPr>
+            <w:tcW w:w="3497" w:type="dxa"/>
+          </w:tcPr>
+          <w:p/>
+        </w:tc>
+      </w:tr>
+      <w:tr>
+        <w:tc>
+          <w:tcPr>
+            <w:tcW w:w="704" w:type="dxa"/>
+          </w:tcPr>
+          <w:p/>
+        </w:tc>
+        <w:tc>
+          <w:tcPr>
+            <w:tcW w:w="4094" w:type="dxa"/>
+          </w:tcPr>
+          <w:p/>
+        </w:tc>
+        <w:tc>
+          <w:tcPr>
+            <w:tcW w:w="959" w:type="dxa"/>
+          </w:tcPr>
+          <w:p/>
+        </w:tc>
+        <w:tc>
+          <w:tcPr>
+            <w:tcW w:w="1231" w:type="dxa"/>
+          </w:tcPr>
+          <w:p/>
+        </w:tc>
+        <w:tc>
+          <w:tcPr>
+            <w:tcW w:w="3497" w:type="dxa"/>
+          </w:tcPr>
+          <w:p/>
+        </w:tc>
+      </w:tr>
+      <w:tr>
+        <w:tc>
+          <w:tcPr>
+            <w:tcW w:w="704" w:type="dxa"/>
+          </w:tcPr>
+          <w:p/>
+        </w:tc>
+        <w:tc>
+          <w:tcPr>
+            <w:tcW w:w="4094" w:type="dxa"/>
+          </w:tcPr>
+          <w:p/>
+        </w:tc>
+        <w:tc>
+          <w:tcPr>
+            <w:tcW w:w="959" w:type="dxa"/>
+          </w:tcPr>
+          <w:p/>
+        </w:tc>
+        <w:tc>
+          <w:tcPr>
+            <w:tcW w:w="1231" w:type="dxa"/>
+          </w:tcPr>
+          <w:p/>
+        </w:tc>
+        <w:tc>
+          <w:tcPr>
+            <w:tcW w:w="3497" w:type="dxa"/>
+          </w:tcPr>
+          <w:p/>
+        </w:tc>
+      </w:tr>
+      <w:tr>
+        <w:tc>
+          <w:tcPr>
+            <w:tcW w:w="704" w:type="dxa"/>
+          </w:tcPr>
+          <w:p/>
+        </w:tc>
+        <w:tc>
+          <w:tcPr>
+            <w:tcW w:w="4094" w:type="dxa"/>
+          </w:tcPr>
+          <w:p/>
+        </w:tc>
+        <w:tc>
+          <w:tcPr>
+            <w:tcW w:w="959" w:type="dxa"/>
+          </w:tcPr>
+          <w:p/>
+        </w:tc>
+        <w:tc>
+          <w:tcPr>
+            <w:tcW w:w="1231" w:type="dxa"/>
+          </w:tcPr>
+          <w:p/>
+        </w:tc>
+        <w:tc>
+          <w:tcPr>
+            <w:tcW w:w="3497" w:type="dxa"/>
+          </w:tcPr>
+          <w:p/>
+        </w:tc>
+      </w:tr>
+      <w:tr>
+        <w:tc>
+          <w:tcPr>
+            <w:tcW w:w="704" w:type="dxa"/>
+          </w:tcPr>
+          <w:p/>
+        </w:tc>
+        <w:tc>
+          <w:tcPr>
+            <w:tcW w:w="4094" w:type="dxa"/>
+          </w:tcPr>
+          <w:p/>
+        </w:tc>
+        <w:tc>
+          <w:tcPr>
+            <w:tcW w:w="959" w:type="dxa"/>
+          </w:tcPr>
+          <w:p/>
+        </w:tc>
+        <w:tc>
+          <w:tcPr>
+            <w:tcW w:w="1231" w:type="dxa"/>
+          </w:tcPr>
+          <w:p/>
+        </w:tc>
+        <w:tc>
+          <w:tcPr>
+            <w:tcW w:w="3497" w:type="dxa"/>
+          </w:tcPr>
+          <w:p/>
+        </w:tc>
+      </w:tr>
+      <w:tr>
+        <w:tc>
+          <w:tcPr>
+            <w:tcW w:w="704" w:type="dxa"/>
+          </w:tcPr>
+          <w:p/>
+        </w:tc>
+        <w:tc>
+          <w:tcPr>
+            <w:tcW w:w="4094" w:type="dxa"/>
+          </w:tcPr>
+          <w:p/>
+        </w:tc>
+        <w:tc>
+          <w:tcPr>
+            <w:tcW w:w="959" w:type="dxa"/>
+          </w:tcPr>
+          <w:p/>
+        </w:tc>
+        <w:tc>
+          <w:tcPr>
+            <w:tcW w:w="1231" w:type="dxa"/>
+          </w:tcPr>
+          <w:p/>
+        </w:tc>
+        <w:tc>
+          <w:tcPr>
+            <w:tcW w:w="3497" w:type="dxa"/>
+          </w:tcPr>
+          <w:p/>
+        </w:tc>
+      </w:tr>
+      <w:tr>
+        <w:tc>
+          <w:tcPr>
+            <w:tcW w:w="704" w:type="dxa"/>
+          </w:tcPr>
+          <w:p/>
+        </w:tc>
+        <w:tc>
+          <w:tcPr>
+            <w:tcW w:w="4094" w:type="dxa"/>
+          </w:tcPr>
+          <w:p/>
+        </w:tc>
+        <w:tc>
+          <w:tcPr>
+            <w:tcW w:w="959" w:type="dxa"/>
+          </w:tcPr>
+          <w:p/>
+        </w:tc>
+        <w:tc>
+          <w:tcPr>
+            <w:tcW w:w="1231" w:type="dxa"/>
+          </w:tcPr>
+          <w:p/>
+        </w:tc>
+        <w:tc>
+          <w:tcPr>
+            <w:tcW w:w="3497" w:type="dxa"/>
+          </w:tcPr>
+          <w:p/>
+        </w:tc>
+      </w:tr>
+      <w:tr>
+        <w:tc>
+          <w:tcPr>
+            <w:tcW w:w="704" w:type="dxa"/>
+          </w:tcPr>
+          <w:p/>
+        </w:tc>
+        <w:tc>
+          <w:tcPr>
+            <w:tcW w:w="4094" w:type="dxa"/>
+          </w:tcPr>
+          <w:p/>
+        </w:tc>
+        <w:tc>
+          <w:tcPr>
+            <w:tcW w:w="959" w:type="dxa"/>
+          </w:tcPr>
+          <w:p/>
+        </w:tc>
+        <w:tc>
+          <w:tcPr>
+            <w:tcW w:w="1231" w:type="dxa"/>
+          </w:tcPr>
+          <w:p/>
+        </w:tc>
+        <w:tc>
+          <w:tcPr>
+            <w:tcW w:w="3497" w:type="dxa"/>
+          </w:tcPr>
+          <w:p/>
+        </w:tc>
+      </w:tr>
+      <w:tr>
+        <w:tc>
+          <w:tcPr>
+            <w:tcW w:w="704" w:type="dxa"/>
+          </w:tcPr>
+          <w:p/>
+        </w:tc>
+        <w:tc>
+          <w:tcPr>
+            <w:tcW w:w="4094" w:type="dxa"/>
+          </w:tcPr>
+          <w:p/>
+        </w:tc>
+        <w:tc>
+          <w:tcPr>
+            <w:tcW w:w="959" w:type="dxa"/>
+          </w:tcPr>
+          <w:p/>
+        </w:tc>
+        <w:tc>
+          <w:tcPr>
+            <w:tcW w:w="1231" w:type="dxa"/>
+          </w:tcPr>
+          <w:p/>
+        </w:tc>
+        <w:tc>
+          <w:tcPr>
+            <w:tcW w:w="3497" w:type="dxa"/>
+          </w:tcPr>
+          <w:p/>
+        </w:tc>
+      </w:tr>
+      <w:tr>
+        <w:tc>
+          <w:tcPr>
+            <w:tcW w:w="704" w:type="dxa"/>
+          </w:tcPr>
+          <w:p/>
+        </w:tc>
+        <w:tc>
+          <w:tcPr>
+            <w:tcW w:w="4094" w:type="dxa"/>
+          </w:tcPr>
+          <w:p/>
+        </w:tc>
+        <w:tc>
+          <w:tcPr>
+            <w:tcW w:w="959" w:type="dxa"/>
+          </w:tcPr>
+          <w:p/>
+        </w:tc>
+        <w:tc>
+          <w:tcPr>
+            <w:tcW w:w="1231" w:type="dxa"/>
+          </w:tcPr>
+          <w:p/>
+        </w:tc>
+        <w:tc>
+          <w:tcPr>
+            <w:tcW w:w="3497" w:type="dxa"/>
+          </w:tcPr>
+          <w:p/>
+        </w:tc>
+      </w:tr>
+      <w:tr>
+        <w:tc>
+          <w:tcPr>
+            <w:tcW w:w="704" w:type="dxa"/>
+          </w:tcPr>
+          <w:p/>
+        </w:tc>
+        <w:tc>
+          <w:tcPr>
+            <w:tcW w:w="4094" w:type="dxa"/>
+          </w:tcPr>
+          <w:p/>
+        </w:tc>
+        <w:tc>
+          <w:tcPr>
+            <w:tcW w:w="959" w:type="dxa"/>
+          </w:tcPr>
+          <w:p/>
+        </w:tc>
+        <w:tc>
+          <w:tcPr>
+            <w:tcW w:w="1231" w:type="dxa"/>
+          </w:tcPr>
+          <w:p/>
+        </w:tc>
+        <w:tc>
+          <w:tcPr>
+            <w:tcW w:w="3497" w:type="dxa"/>
+          </w:tcPr>
+          <w:p/>
+        </w:tc>
+      </w:tr>
+      <w:tr>
+        <w:tc>
+          <w:tcPr>
+            <w:tcW w:w="704" w:type="dxa"/>
+          </w:tcPr>
+          <w:p/>
+        </w:tc>
+        <w:tc>
+          <w:tcPr>
+            <w:tcW w:w="4094" w:type="dxa"/>
+          </w:tcPr>
+          <w:p/>
+        </w:tc>
+        <w:tc>
+          <w:tcPr>
+            <w:tcW w:w="959" w:type="dxa"/>
+          </w:tcPr>
+          <w:p/>
+        </w:tc>
+        <w:tc>
+          <w:tcPr>
+            <w:tcW w:w="1231" w:type="dxa"/>
+          </w:tcPr>
+          <w:p/>
+        </w:tc>
+        <w:tc>
+          <w:tcPr>
+            <w:tcW w:w="3497" w:type="dxa"/>
+          </w:tcPr>
+          <w:p/>
+        </w:tc>
+      </w:tr>
+      <w:tr>
+        <w:tc>
+          <w:tcPr>
+            <w:tcW w:w="704" w:type="dxa"/>
+          </w:tcPr>
+          <w:p/>
+        </w:tc>
+        <w:tc>
+          <w:tcPr>
+            <w:tcW w:w="4094" w:type="dxa"/>
+          </w:tcPr>
+          <w:p/>
+        </w:tc>
+        <w:tc>
+          <w:tcPr>
+            <w:tcW w:w="959" w:type="dxa"/>
+          </w:tcPr>
+          <w:p/>
+        </w:tc>
+        <w:tc>
+          <w:tcPr>
+            <w:tcW w:w="1231" w:type="dxa"/>
+          </w:tcPr>
+          <w:p/>
+        </w:tc>
+        <w:tc>
+          <w:tcPr>
+            <w:tcW w:w="3497" w:type="dxa"/>
+          </w:tcPr>
+          <w:p/>
+        </w:tc>
+      </w:tr>
+      <w:tr>
+        <w:tc>
+          <w:tcPr>
+            <w:tcW w:w="704" w:type="dxa"/>
+          </w:tcPr>
+          <w:p/>
+        </w:tc>
+        <w:tc>
+          <w:tcPr>
+            <w:tcW w:w="4094" w:type="dxa"/>
+          </w:tcPr>
+          <w:p/>
+        </w:tc>
+        <w:tc>
+          <w:tcPr>
+            <w:tcW w:w="959" w:type="dxa"/>
+          </w:tcPr>
+          <w:p/>
+        </w:tc>
+        <w:tc>
+          <w:tcPr>
+            <w:tcW w:w="1231" w:type="dxa"/>
+          </w:tcPr>
+          <w:p/>
+        </w:tc>
+        <w:tc>
+          <w:tcPr>
+            <w:tcW w:w="3497" w:type="dxa"/>
+          </w:tcPr>
+          <w:p/>
+        </w:tc>
+      </w:tr>
+      <w:tr>
+        <w:tc>
+          <w:tcPr>
+            <w:tcW w:w="704" w:type="dxa"/>
+          </w:tcPr>
+          <w:p/>
+        </w:tc>
+        <w:tc>
+          <w:tcPr>
+            <w:tcW w:w="4094" w:type="dxa"/>
+          </w:tcPr>
+          <w:p/>
+        </w:tc>
+        <w:tc>
+          <w:tcPr>
+            <w:tcW w:w="959" w:type="dxa"/>
+          </w:tcPr>
+          <w:p/>
+        </w:tc>
+        <w:tc>
+          <w:tcPr>
+            <w:tcW w:w="1231" w:type="dxa"/>
+          </w:tcPr>
+          <w:p/>
+        </w:tc>
+        <w:tc>
+          <w:tcPr>
+            <w:tcW w:w="3497" w:type="dxa"/>
+          </w:tcPr>
+          <w:p/>
+        </w:tc>
+      </w:tr>
+      <w:tr>
+        <w:tc>
+          <w:tcPr>
+            <w:tcW w:w="704" w:type="dxa"/>
+          </w:tcPr>
+          <w:p/>
+        </w:tc>
+        <w:tc>
+          <w:tcPr>
+            <w:tcW w:w="4094" w:type="dxa"/>
+          </w:tcPr>
+          <w:p/>
+        </w:tc>
+        <w:tc>
+          <w:tcPr>
+            <w:tcW w:w="959" w:type="dxa"/>
+          </w:tcPr>
+          <w:p/>
+        </w:tc>
+        <w:tc>
+          <w:tcPr>
+            <w:tcW w:w="1231" w:type="dxa"/>
+          </w:tcPr>
+          <w:p/>
+        </w:tc>
+        <w:tc>
+          <w:tcPr>
+            <w:tcW w:w="3497" w:type="dxa"/>
+          </w:tcPr>
+          <w:p/>
+        </w:tc>
+      </w:tr>
+      <w:tr>
+        <w:tc>
+          <w:tcPr>
+            <w:tcW w:w="704" w:type="dxa"/>
+          </w:tcPr>
+          <w:p/>
+        </w:tc>
+        <w:tc>
+          <w:tcPr>
+            <w:tcW w:w="4094" w:type="dxa"/>
+          </w:tcPr>
+          <w:p/>
+        </w:tc>
+        <w:tc>
+          <w:tcPr>
+            <w:tcW w:w="959" w:type="dxa"/>
+          </w:tcPr>
+          <w:p/>
+        </w:tc>
+        <w:tc>
+          <w:tcPr>
+            <w:tcW w:w="1231" w:type="dxa"/>
+          </w:tcPr>
+          <w:p/>
+        </w:tc>
+        <w:tc>
+          <w:tcPr>
+            <w:tcW w:w="3497" w:type="dxa"/>
+          </w:tcPr>
+          <w:p/>
+        </w:tc>
+      </w:tr>
+      <w:tr>
+        <w:tc>
+          <w:tcPr>
+            <w:tcW w:w="704" w:type="dxa"/>
+          </w:tcPr>
+          <w:p/>
+        </w:tc>
+        <w:tc>
+          <w:tcPr>
+            <w:tcW w:w="4094" w:type="dxa"/>
+          </w:tcPr>
+          <w:p/>
+        </w:tc>
+        <w:tc>
+          <w:tcPr>
+            <w:tcW w:w="959" w:type="dxa"/>
+          </w:tcPr>
+          <w:p/>
+        </w:tc>
+        <w:tc>
+          <w:tcPr>
+            <w:tcW w:w="1231" w:type="dxa"/>
+          </w:tcPr>
+          <w:p/>
+        </w:tc>
+        <w:tc>
+          <w:tcPr>
+            <w:tcW w:w="3497" w:type="dxa"/>
+          </w:tcPr>
+          <w:p/>
+        </w:tc>
+      </w:tr>
+      <w:tr>
+        <w:tc>
+          <w:tcPr>
+            <w:tcW w:w="704" w:type="dxa"/>
+          </w:tcPr>
+          <w:p/>
+        </w:tc>
+        <w:tc>
+          <w:tcPr>
+            <w:tcW w:w="4094" w:type="dxa"/>
+          </w:tcPr>
+          <w:p/>
+        </w:tc>
+        <w:tc>
+          <w:tcPr>
+            <w:tcW w:w="959" w:type="dxa"/>
+          </w:tcPr>
+          <w:p/>
+        </w:tc>
+        <w:tc>
+          <w:tcPr>
+            <w:tcW w:w="1231" w:type="dxa"/>
+          </w:tcPr>
+          <w:p/>
+        </w:tc>
+        <w:tc>
+          <w:tcPr>
+            <w:tcW w:w="3497" w:type="dxa"/>
+          </w:tcPr>
+          <w:p/>
+        </w:tc>
+      </w:tr>
+      <w:tr>
+        <w:tc>
+          <w:tcPr>
+            <w:tcW w:w="704" w:type="dxa"/>
+          </w:tcPr>
+          <w:p/>
+        </w:tc>
+        <w:tc>
+          <w:tcPr>
+            <w:tcW w:w="4094" w:type="dxa"/>
+          </w:tcPr>
+          <w:p/>
+        </w:tc>
+        <w:tc>
+          <w:tcPr>
+            <w:tcW w:w="959" w:type="dxa"/>
+          </w:tcPr>
+          <w:p/>
+        </w:tc>
+        <w:tc>
+          <w:tcPr>
+            <w:tcW w:w="1231" w:type="dxa"/>
+          </w:tcPr>
+          <w:p/>
+        </w:tc>
+        <w:tc>
+          <w:tcPr>
+            <w:tcW w:w="3497" w:type="dxa"/>
+          </w:tcPr>
+          <w:p/>
+        </w:tc>
+      </w:tr>
+      <w:tr>
+        <w:tc>
+          <w:tcPr>
+            <w:tcW w:w="704" w:type="dxa"/>
+          </w:tcPr>
+          <w:p/>
+        </w:tc>
+        <w:tc>
+          <w:tcPr>
+            <w:tcW w:w="4094" w:type="dxa"/>
+          </w:tcPr>
+          <w:p/>
+        </w:tc>
+        <w:tc>
+          <w:tcPr>
+            <w:tcW w:w="959" w:type="dxa"/>
+          </w:tcPr>
+          <w:p/>
+        </w:tc>
+        <w:tc>
+          <w:tcPr>
+            <w:tcW w:w="1231" w:type="dxa"/>
+          </w:tcPr>
+          <w:p/>
+        </w:tc>
+        <w:tc>
+          <w:tcPr>
+            <w:tcW w:w="3497" w:type="dxa"/>
+          </w:tcPr>
+          <w:p/>
+        </w:tc>
+      </w:tr>
+      <w:tr>
+        <w:tc>
+          <w:tcPr>
+            <w:tcW w:w="704" w:type="dxa"/>
+          </w:tcPr>
+          <w:p/>
+        </w:tc>
+        <w:tc>
+          <w:tcPr>
+            <w:tcW w:w="4094" w:type="dxa"/>
+          </w:tcPr>
+          <w:p/>
+        </w:tc>
+        <w:tc>
+          <w:tcPr>
+            <w:tcW w:w="959" w:type="dxa"/>
+          </w:tcPr>
+          <w:p/>
+        </w:tc>
+        <w:tc>
+          <w:tcPr>
+            <w:tcW w:w="1231" w:type="dxa"/>
+          </w:tcPr>
+          <w:p/>
+        </w:tc>
+        <w:tc>
+          <w:tcPr>
+            <w:tcW w:w="3497" w:type="dxa"/>
+          </w:tcPr>
+          <w:p/>
+        </w:tc>
+      </w:tr>
+      <w:tr>
+        <w:tc>
+          <w:tcPr>
+            <w:tcW w:w="704" w:type="dxa"/>
+          </w:tcPr>
+          <w:p/>
+        </w:tc>
+        <w:tc>
+          <w:tcPr>
+            <w:tcW w:w="4094" w:type="dxa"/>
+          </w:tcPr>
+          <w:p/>
+        </w:tc>
+        <w:tc>
+          <w:tcPr>
+            <w:tcW w:w="959" w:type="dxa"/>
+          </w:tcPr>
+          <w:p/>
+        </w:tc>
+        <w:tc>
+          <w:tcPr>
+            <w:tcW w:w="1231" w:type="dxa"/>
+          </w:tcPr>
+          <w:p/>
+        </w:tc>
+        <w:tc>
+          <w:tcPr>
+            <w:tcW w:w="3497" w:type="dxa"/>
+          </w:tcPr>
+          <w:p/>
+        </w:tc>
+      </w:tr>
+      <w:tr>
+        <w:tc>
+          <w:tcPr>
+            <w:tcW w:w="704" w:type="dxa"/>
+          </w:tcPr>
+          <w:p/>
+        </w:tc>
+        <w:tc>
+          <w:tcPr>
+            <w:tcW w:w="4094" w:type="dxa"/>
+          </w:tcPr>
+          <w:p/>
+        </w:tc>
+        <w:tc>
+          <w:tcPr>
+            <w:tcW w:w="959" w:type="dxa"/>
+          </w:tcPr>
+          <w:p/>
+        </w:tc>
+        <w:tc>
+          <w:tcPr>
+            <w:tcW w:w="1231" w:type="dxa"/>
+          </w:tcPr>
+          <w:p/>
+        </w:tc>
+        <w:tc>
+          <w:tcPr>
+            <w:tcW w:w="3497" w:type="dxa"/>
+          </w:tcPr>
+          <w:p/>
+        </w:tc>
+      </w:tr>
+      <w:tr>
+        <w:tc>
+          <w:tcPr>
+            <w:tcW w:w="704" w:type="dxa"/>
+          </w:tcPr>
+          <w:p/>
+        </w:tc>
+        <w:tc>
+          <w:tcPr>
+            <w:tcW w:w="4094" w:type="dxa"/>
+          </w:tcPr>
+          <w:p/>
+        </w:tc>
+        <w:tc>
+          <w:tcPr>
+            <w:tcW w:w="959" w:type="dxa"/>
+          </w:tcPr>
+          <w:p/>
+        </w:tc>
+        <w:tc>
+          <w:tcPr>
+            <w:tcW w:w="1231" w:type="dxa"/>
+          </w:tcPr>
+          <w:p/>
+        </w:tc>
+        <w:tc>
+          <w:tcPr>
+            <w:tcW w:w="3497" w:type="dxa"/>
+          </w:tcPr>
+          <w:p/>
+        </w:tc>
+      </w:tr>
+      <w:tr>
+        <w:tc>
+          <w:tcPr>
+            <w:tcW w:w="704" w:type="dxa"/>
+          </w:tcPr>
+          <w:p/>
+        </w:tc>
+        <w:tc>
+          <w:tcPr>
+            <w:tcW w:w="4094" w:type="dxa"/>
+          </w:tcPr>
           <w:p/>
         </w:tc>
         <w:tc>
@@ -3009,11 +6077,9 @@
               </w:rPr>
               <w:t>PAN</w:t>
             </w:r>
-            <w:proofErr w:type="spellStart"/>
             <w:r>
               <w:t>toNextStar</w:t>
             </w:r>
-            <w:proofErr w:type="spellEnd"/>
             <w:r>
               <w:rPr>
                 <w:lang w:val="en-US"/>
@@ -3123,14 +6189,12 @@
             <w:tcW w:w="959" w:type="dxa"/>
           </w:tcPr>
           <w:p>
-            <w:proofErr w:type="spellStart"/>
             <w:r>
               <w:rPr>
                 <w:lang w:val="en-US"/>
               </w:rPr>
               <w:t>dword</w:t>
             </w:r>
-            <w:proofErr w:type="spellEnd"/>
           </w:p>
         </w:tc>
         <w:tc>
@@ -3186,14 +6250,12 @@
             <w:tcW w:w="959" w:type="dxa"/>
           </w:tcPr>
           <w:p>
-            <w:proofErr w:type="spellStart"/>
             <w:r>
               <w:rPr>
                 <w:lang w:val="en-US"/>
               </w:rPr>
               <w:t>dword</w:t>
             </w:r>
-            <w:proofErr w:type="spellEnd"/>
           </w:p>
         </w:tc>
         <w:tc>
@@ -3563,11 +6625,9 @@
               </w:rPr>
               <w:t>PAN</w:t>
             </w:r>
-            <w:proofErr w:type="spellStart"/>
             <w:r>
               <w:t>toNextStar</w:t>
             </w:r>
-            <w:proofErr w:type="spellEnd"/>
             <w:r>
               <w:rPr>
                 <w:lang w:val="en-US"/>
@@ -3583,11 +6643,9 @@
               </w:rPr>
               <w:t>2</w:t>
             </w:r>
-            <w:proofErr w:type="spellStart"/>
             <w:r>
               <w:t>timer</w:t>
             </w:r>
-            <w:proofErr w:type="spellEnd"/>
           </w:p>
         </w:tc>
         <w:tc>
@@ -4216,11 +7274,9 @@
               </w:rPr>
               <w:t>PAN</w:t>
             </w:r>
-            <w:proofErr w:type="spellStart"/>
             <w:r>
               <w:t>toNextStar</w:t>
             </w:r>
-            <w:proofErr w:type="spellEnd"/>
             <w:r>
               <w:rPr>
                 <w:lang w:val="en-US"/>
@@ -4628,11 +7684,9 @@
               </w:rPr>
               <w:t>PAN</w:t>
             </w:r>
-            <w:proofErr w:type="spellStart"/>
             <w:r>
               <w:t>toNextStar</w:t>
             </w:r>
-            <w:proofErr w:type="spellEnd"/>
             <w:r>
               <w:rPr>
                 <w:lang w:val="en-US"/>
@@ -4657,11 +7711,9 @@
               </w:rPr>
               <w:t>2</w:t>
             </w:r>
-            <w:proofErr w:type="spellStart"/>
             <w:r>
               <w:t>timer</w:t>
             </w:r>
-            <w:proofErr w:type="spellEnd"/>
           </w:p>
         </w:tc>
         <w:tc>
@@ -4766,14 +7818,12 @@
             <w:tcW w:w="959" w:type="dxa"/>
           </w:tcPr>
           <w:p>
-            <w:proofErr w:type="spellStart"/>
             <w:r>
               <w:rPr>
                 <w:lang w:val="en-US"/>
               </w:rPr>
               <w:t>dword</w:t>
             </w:r>
-            <w:proofErr w:type="spellEnd"/>
           </w:p>
         </w:tc>
         <w:tc>
@@ -4833,14 +7883,12 @@
             <w:tcW w:w="959" w:type="dxa"/>
           </w:tcPr>
           <w:p>
-            <w:proofErr w:type="spellStart"/>
             <w:r>
               <w:rPr>
                 <w:lang w:val="en-US"/>
               </w:rPr>
               <w:t>dword</w:t>
             </w:r>
-            <w:proofErr w:type="spellEnd"/>
           </w:p>
         </w:tc>
         <w:tc>
@@ -6035,7 +9083,6 @@
               </w:rPr>
               <w:t>PAN</w:t>
             </w:r>
-            <w:proofErr w:type="spellStart"/>
             <w:r>
               <w:t>statWord</w:t>
             </w:r>
@@ -6045,7 +9092,6 @@
               </w:rPr>
               <w:t>Osmos</w:t>
             </w:r>
-            <w:proofErr w:type="spellEnd"/>
           </w:p>
         </w:tc>
         <w:tc>
@@ -6454,13 +9500,8 @@
               <w:t>true</w:t>
             </w:r>
             <w:r>
-              <w:t xml:space="preserve">)/не </w:t>
-            </w:r>
-            <w:proofErr w:type="gramStart"/>
-            <w:r>
-              <w:t>каскад  (</w:t>
-            </w:r>
-            <w:proofErr w:type="gramEnd"/>
+              <w:t>)/не каскад  (</w:t>
+            </w:r>
             <w:r>
               <w:rPr>
                 <w:lang w:val="en-US"/>
@@ -6816,11 +9857,9 @@
               </w:rPr>
               <w:t>PAN</w:t>
             </w:r>
-            <w:proofErr w:type="spellStart"/>
             <w:r>
               <w:t>daysOfWork</w:t>
             </w:r>
-            <w:proofErr w:type="spellEnd"/>
             <w:r>
               <w:rPr>
                 <w:lang w:val="en-US"/>
@@ -6890,11 +9929,9 @@
               </w:rPr>
               <w:t>PAN</w:t>
             </w:r>
-            <w:proofErr w:type="spellStart"/>
             <w:r>
               <w:t>hoursOfWork</w:t>
             </w:r>
-            <w:proofErr w:type="spellEnd"/>
             <w:r>
               <w:rPr>
                 <w:lang w:val="en-US"/>
@@ -6959,11 +9996,9 @@
               </w:rPr>
               <w:t>PAN</w:t>
             </w:r>
-            <w:proofErr w:type="spellStart"/>
             <w:r>
               <w:t>minutesOfWork</w:t>
             </w:r>
-            <w:proofErr w:type="spellEnd"/>
             <w:r>
               <w:rPr>
                 <w:lang w:val="en-US"/>
@@ -7028,11 +10063,9 @@
               </w:rPr>
               <w:t>PAN</w:t>
             </w:r>
-            <w:proofErr w:type="spellStart"/>
             <w:r>
               <w:t>secondsOfWork</w:t>
             </w:r>
-            <w:proofErr w:type="spellEnd"/>
             <w:r>
               <w:rPr>
                 <w:lang w:val="en-US"/>
@@ -7092,22 +10125,18 @@
               </w:rPr>
               <w:t>PAN</w:t>
             </w:r>
-            <w:proofErr w:type="spellStart"/>
             <w:r>
               <w:t>toNextStar</w:t>
             </w:r>
-            <w:proofErr w:type="spellEnd"/>
             <w:r>
               <w:rPr>
                 <w:lang w:val="en-US"/>
               </w:rPr>
               <w:t>tOsmos1</w:t>
             </w:r>
-            <w:proofErr w:type="spellStart"/>
             <w:r>
               <w:t>timer</w:t>
             </w:r>
-            <w:proofErr w:type="spellEnd"/>
           </w:p>
         </w:tc>
         <w:tc>
@@ -7198,11 +10227,9 @@
               </w:rPr>
               <w:t>PAN</w:t>
             </w:r>
-            <w:proofErr w:type="spellStart"/>
             <w:r>
               <w:t>counter</w:t>
             </w:r>
-            <w:proofErr w:type="spellEnd"/>
             <w:r>
               <w:rPr>
                 <w:lang w:val="en-US"/>
@@ -7216,14 +10243,12 @@
             <w:tcW w:w="959" w:type="dxa"/>
           </w:tcPr>
           <w:p>
-            <w:proofErr w:type="spellStart"/>
             <w:r>
               <w:rPr>
                 <w:lang w:val="en-US"/>
               </w:rPr>
               <w:t>dword</w:t>
             </w:r>
-            <w:proofErr w:type="spellEnd"/>
           </w:p>
         </w:tc>
         <w:tc>
@@ -7269,11 +10294,9 @@
               </w:rPr>
               <w:t>PAN</w:t>
             </w:r>
-            <w:proofErr w:type="spellStart"/>
             <w:r>
               <w:t>counter</w:t>
             </w:r>
-            <w:proofErr w:type="spellEnd"/>
             <w:r>
               <w:rPr>
                 <w:lang w:val="en-US"/>
@@ -7287,14 +10310,12 @@
             <w:tcW w:w="959" w:type="dxa"/>
           </w:tcPr>
           <w:p>
-            <w:proofErr w:type="spellStart"/>
             <w:r>
               <w:rPr>
                 <w:lang w:val="en-US"/>
               </w:rPr>
               <w:t>dword</w:t>
             </w:r>
-            <w:proofErr w:type="spellEnd"/>
           </w:p>
         </w:tc>
         <w:tc>
@@ -7372,11 +10393,9 @@
               </w:rPr>
               <w:t>PAN</w:t>
             </w:r>
-            <w:proofErr w:type="spellStart"/>
             <w:r>
               <w:t>daysOfWork</w:t>
             </w:r>
-            <w:proofErr w:type="spellEnd"/>
             <w:r>
               <w:rPr>
                 <w:lang w:val="en-US"/>
@@ -7441,11 +10460,9 @@
               </w:rPr>
               <w:t>PAN</w:t>
             </w:r>
-            <w:proofErr w:type="spellStart"/>
             <w:r>
               <w:t>hoursOfWork</w:t>
             </w:r>
-            <w:proofErr w:type="spellEnd"/>
             <w:r>
               <w:rPr>
                 <w:lang w:val="en-US"/>
@@ -7510,11 +10527,9 @@
               </w:rPr>
               <w:t>PAN</w:t>
             </w:r>
-            <w:proofErr w:type="spellStart"/>
             <w:r>
               <w:t>minutesOfWork</w:t>
             </w:r>
-            <w:proofErr w:type="spellEnd"/>
             <w:r>
               <w:rPr>
                 <w:lang w:val="en-US"/>
@@ -7579,11 +10594,9 @@
               </w:rPr>
               <w:t>PAN</w:t>
             </w:r>
-            <w:proofErr w:type="spellStart"/>
             <w:r>
               <w:t>secondsOfWork</w:t>
             </w:r>
-            <w:proofErr w:type="spellEnd"/>
             <w:r>
               <w:rPr>
                 <w:lang w:val="en-US"/>
@@ -7643,22 +10656,18 @@
               </w:rPr>
               <w:t>PAN</w:t>
             </w:r>
-            <w:proofErr w:type="spellStart"/>
             <w:r>
               <w:t>toNextStar</w:t>
             </w:r>
-            <w:proofErr w:type="spellEnd"/>
             <w:r>
               <w:rPr>
                 <w:lang w:val="en-US"/>
               </w:rPr>
               <w:t>tOsmos2</w:t>
             </w:r>
-            <w:proofErr w:type="spellStart"/>
             <w:r>
               <w:t>timer</w:t>
             </w:r>
-            <w:proofErr w:type="spellEnd"/>
           </w:p>
         </w:tc>
         <w:tc>
@@ -7743,14 +10752,12 @@
                 <w:lang w:val="en-US"/>
               </w:rPr>
             </w:pPr>
-            <w:proofErr w:type="spellStart"/>
             <w:r>
               <w:rPr>
                 <w:lang w:val="en-US"/>
               </w:rPr>
               <w:t>PANmainViewBools</w:t>
             </w:r>
-            <w:proofErr w:type="spellEnd"/>
           </w:p>
         </w:tc>
         <w:tc>
@@ -8378,14 +11385,12 @@
             <w:r>
               <w:t xml:space="preserve">02.07 (0 = </w:t>
             </w:r>
-            <w:proofErr w:type="spellStart"/>
             <w:r>
               <w:rPr>
                 <w:lang w:val="en-US"/>
               </w:rPr>
               <w:t>toStart</w:t>
             </w:r>
-            <w:proofErr w:type="spellEnd"/>
             <w:r>
               <w:t>)</w:t>
             </w:r>
@@ -8404,7 +11409,6 @@
               </w:rPr>
               <w:t xml:space="preserve">(условие на запуск противоположно осмосу 2, т.е. запуск если 0207 не полная, </w:t>
             </w:r>
-            <w:proofErr w:type="spellStart"/>
             <w:r>
               <w:rPr>
                 <w:i/>
@@ -8413,7 +11417,6 @@
               </w:rPr>
               <w:t>highLevelV</w:t>
             </w:r>
-            <w:proofErr w:type="spellEnd"/>
             <w:r>
               <w:rPr>
                 <w:i/>
@@ -8532,21 +11535,7 @@
               <w:rPr>
                 <w:lang w:val="en-US"/>
               </w:rPr>
-              <w:t xml:space="preserve">V06.01 (0 = </w:t>
-            </w:r>
-            <w:proofErr w:type="spellStart"/>
-            <w:r>
-              <w:rPr>
-                <w:lang w:val="en-US"/>
-              </w:rPr>
-              <w:t>toStart</w:t>
-            </w:r>
-            <w:proofErr w:type="spellEnd"/>
-            <w:r>
-              <w:rPr>
-                <w:lang w:val="en-US"/>
-              </w:rPr>
-              <w:t>)</w:t>
+              <w:t>V06.01 (0 = toStart)</w:t>
             </w:r>
           </w:p>
         </w:tc>
@@ -8603,77 +11592,61 @@
               <w:rPr>
                 <w:lang w:val="en-US"/>
               </w:rPr>
-              <w:t xml:space="preserve">V04.01 (0 = </w:t>
-            </w:r>
-            <w:proofErr w:type="spellStart"/>
-            <w:r>
-              <w:rPr>
-                <w:lang w:val="en-US"/>
-              </w:rPr>
-              <w:t>toStart</w:t>
-            </w:r>
-            <w:proofErr w:type="spellEnd"/>
-            <w:r>
-              <w:rPr>
-                <w:lang w:val="en-US"/>
-              </w:rPr>
-              <w:t>)</w:t>
-            </w:r>
-          </w:p>
-        </w:tc>
-      </w:tr>
-      <w:tr>
-        <w:tc>
-          <w:tcPr>
-            <w:tcW w:w="704" w:type="dxa"/>
-          </w:tcPr>
-          <w:p/>
-        </w:tc>
-        <w:tc>
-          <w:tcPr>
-            <w:tcW w:w="4094" w:type="dxa"/>
-          </w:tcPr>
-          <w:p/>
-        </w:tc>
-        <w:tc>
-          <w:tcPr>
-            <w:tcW w:w="959" w:type="dxa"/>
-          </w:tcPr>
-          <w:p/>
-        </w:tc>
-        <w:tc>
-          <w:tcPr>
-            <w:tcW w:w="1231" w:type="dxa"/>
-          </w:tcPr>
-          <w:p/>
-        </w:tc>
-        <w:tc>
-          <w:tcPr>
-            <w:tcW w:w="3497" w:type="dxa"/>
-          </w:tcPr>
-          <w:p/>
-        </w:tc>
-      </w:tr>
-      <w:tr>
-        <w:tc>
-          <w:tcPr>
-            <w:tcW w:w="704" w:type="dxa"/>
-          </w:tcPr>
-          <w:p/>
-        </w:tc>
-        <w:tc>
-          <w:tcPr>
-            <w:tcW w:w="4094" w:type="dxa"/>
-          </w:tcPr>
-          <w:p>
-            <w:proofErr w:type="spellStart"/>
+              <w:t>V04.01 (0 = toStart)</w:t>
+            </w:r>
+          </w:p>
+        </w:tc>
+      </w:tr>
+      <w:tr>
+        <w:tc>
+          <w:tcPr>
+            <w:tcW w:w="704" w:type="dxa"/>
+          </w:tcPr>
+          <w:p/>
+        </w:tc>
+        <w:tc>
+          <w:tcPr>
+            <w:tcW w:w="4094" w:type="dxa"/>
+          </w:tcPr>
+          <w:p/>
+        </w:tc>
+        <w:tc>
+          <w:tcPr>
+            <w:tcW w:w="959" w:type="dxa"/>
+          </w:tcPr>
+          <w:p/>
+        </w:tc>
+        <w:tc>
+          <w:tcPr>
+            <w:tcW w:w="1231" w:type="dxa"/>
+          </w:tcPr>
+          <w:p/>
+        </w:tc>
+        <w:tc>
+          <w:tcPr>
+            <w:tcW w:w="3497" w:type="dxa"/>
+          </w:tcPr>
+          <w:p/>
+        </w:tc>
+      </w:tr>
+      <w:tr>
+        <w:tc>
+          <w:tcPr>
+            <w:tcW w:w="704" w:type="dxa"/>
+          </w:tcPr>
+          <w:p/>
+        </w:tc>
+        <w:tc>
+          <w:tcPr>
+            <w:tcW w:w="4094" w:type="dxa"/>
+          </w:tcPr>
+          <w:p>
             <w:r>
               <w:rPr>
                 <w:lang w:val="en-US"/>
               </w:rPr>
               <w:t>PAN_BMT_Flow</w:t>
             </w:r>
-            <w:proofErr w:type="spellEnd"/>
           </w:p>
         </w:tc>
         <w:tc>
@@ -8704,15 +11677,7 @@
           </w:tcPr>
           <w:p>
             <w:r>
-              <w:t xml:space="preserve">Текущий расход в БМТ для </w:t>
-            </w:r>
-            <w:proofErr w:type="spellStart"/>
-            <w:r>
-              <w:t>рассчета</w:t>
-            </w:r>
-            <w:proofErr w:type="spellEnd"/>
-            <w:r>
-              <w:t xml:space="preserve"> каскада</w:t>
+              <w:t>Текущий расход в БМТ для рассчета каскада</w:t>
             </w:r>
           </w:p>
         </w:tc>
@@ -8850,14 +11815,12 @@
                 <w:lang w:val="en-US"/>
               </w:rPr>
             </w:pPr>
-            <w:proofErr w:type="spellStart"/>
             <w:r>
               <w:rPr>
                 <w:lang w:val="en-US"/>
               </w:rPr>
               <w:t>PANalarms</w:t>
             </w:r>
-            <w:proofErr w:type="spellEnd"/>
           </w:p>
         </w:tc>
         <w:tc>
@@ -9346,14 +12309,15 @@
             <w:r>
               <w:t>_</w:t>
             </w:r>
-            <w:proofErr w:type="spellStart"/>
-            <w:r>
-              <w:rPr>
-                <w:lang w:val="en-US"/>
-              </w:rPr>
-              <w:t>currentValue</w:t>
-            </w:r>
-            <w:proofErr w:type="spellEnd"/>
+            <w:r>
+              <w:rPr>
+                <w:lang w:val="en-US"/>
+              </w:rPr>
+              <w:t>currentValue_</w:t>
+            </w:r>
+            <w:r>
+              <w:t>FIT0303</w:t>
+            </w:r>
             <w:r>
               <w:rPr>
                 <w:lang w:val="en-US"/>
@@ -9361,19 +12325,8 @@
               <w:t>_</w:t>
             </w:r>
             <w:r>
-              <w:t>FIT0303</w:t>
-            </w:r>
-            <w:r>
-              <w:rPr>
-                <w:lang w:val="en-US"/>
-              </w:rPr>
-              <w:t>_</w:t>
-            </w:r>
-            <w:proofErr w:type="spellStart"/>
-            <w:r>
               <w:t>SetCascade</w:t>
             </w:r>
-            <w:proofErr w:type="spellEnd"/>
           </w:p>
         </w:tc>
         <w:tc>
@@ -10391,14 +13344,12 @@
                 <w:lang w:val="en-US"/>
               </w:rPr>
             </w:pPr>
-            <w:proofErr w:type="spellStart"/>
             <w:r>
               <w:rPr>
                 <w:lang w:val="en-US"/>
               </w:rPr>
               <w:t>PAN_currentValue_CHECKING_DELAY_TIME</w:t>
             </w:r>
-            <w:proofErr w:type="spellEnd"/>
           </w:p>
         </w:tc>
         <w:tc>
@@ -10464,14 +13415,12 @@
                 <w:lang w:val="en-US"/>
               </w:rPr>
             </w:pPr>
-            <w:proofErr w:type="spellStart"/>
             <w:r>
               <w:rPr>
                 <w:lang w:val="en-US"/>
               </w:rPr>
               <w:t>PAN_currentValue_DELAY_REPEATED_START_SEC</w:t>
             </w:r>
-            <w:proofErr w:type="spellEnd"/>
           </w:p>
         </w:tc>
         <w:tc>
@@ -10526,14 +13475,12 @@
                 <w:lang w:val="en-US"/>
               </w:rPr>
             </w:pPr>
-            <w:proofErr w:type="spellStart"/>
             <w:r>
               <w:rPr>
                 <w:lang w:val="en-US"/>
               </w:rPr>
               <w:t>PAN_currentValue_DELAY_TO_OFF_VALVE</w:t>
             </w:r>
-            <w:proofErr w:type="spellEnd"/>
           </w:p>
         </w:tc>
         <w:tc>
@@ -10648,14 +13595,12 @@
                 <w:lang w:val="en-US"/>
               </w:rPr>
             </w:pPr>
-            <w:proofErr w:type="spellStart"/>
             <w:r>
               <w:rPr>
                 <w:lang w:val="en-US"/>
               </w:rPr>
               <w:t>PAN_currentValue_DELAY_TO_SWITCH_VALVE</w:t>
             </w:r>
-            <w:proofErr w:type="spellEnd"/>
           </w:p>
         </w:tc>
         <w:tc>
@@ -10710,14 +13655,12 @@
                 <w:lang w:val="en-US"/>
               </w:rPr>
             </w:pPr>
-            <w:proofErr w:type="spellStart"/>
             <w:r>
               <w:rPr>
                 <w:lang w:val="en-US"/>
               </w:rPr>
               <w:t>PAN_currentValue_DELAY_TO_CLOSE_VALVE</w:t>
             </w:r>
-            <w:proofErr w:type="spellEnd"/>
           </w:p>
         </w:tc>
         <w:tc>
@@ -12432,14 +15375,12 @@
             <w:r>
               <w:t xml:space="preserve">3 – </w:t>
             </w:r>
-            <w:proofErr w:type="spellStart"/>
             <w:r>
               <w:rPr>
                 <w:lang w:val="en-US"/>
               </w:rPr>
               <w:t>setByWorkTime</w:t>
             </w:r>
-            <w:proofErr w:type="spellEnd"/>
           </w:p>
         </w:tc>
       </w:tr>
@@ -12912,14 +15853,12 @@
             <w:r>
               <w:t xml:space="preserve">3 – </w:t>
             </w:r>
-            <w:proofErr w:type="spellStart"/>
             <w:r>
               <w:rPr>
                 <w:lang w:val="en-US"/>
               </w:rPr>
               <w:t>setByWorkTime</w:t>
             </w:r>
-            <w:proofErr w:type="spellEnd"/>
           </w:p>
         </w:tc>
       </w:tr>
@@ -13406,15 +16345,8 @@
           </w:tcPr>
           <w:p>
             <w:r>
-              <w:t>Мл/</w:t>
-            </w:r>
-            <w:proofErr w:type="spellStart"/>
-            <w:proofErr w:type="gramStart"/>
-            <w:r>
-              <w:t>куб.м</w:t>
-            </w:r>
-            <w:proofErr w:type="spellEnd"/>
-            <w:proofErr w:type="gramEnd"/>
+              <w:t>Мл/куб.м</w:t>
+            </w:r>
           </w:p>
         </w:tc>
       </w:tr>
@@ -14176,17 +17108,7 @@
           </w:tcPr>
           <w:p>
             <w:r>
-              <w:t xml:space="preserve">Макс расход для 20мА, </w:t>
-            </w:r>
-            <w:proofErr w:type="spellStart"/>
-            <w:proofErr w:type="gramStart"/>
-            <w:r>
-              <w:t>куб.м</w:t>
-            </w:r>
-            <w:proofErr w:type="spellEnd"/>
-            <w:proofErr w:type="gramEnd"/>
-            <w:r>
-              <w:t>/час</w:t>
+              <w:t>Макс расход для 20мА, куб.м/час</w:t>
             </w:r>
           </w:p>
         </w:tc>
@@ -14212,14 +17134,12 @@
             <w:r>
               <w:t>201</w:t>
             </w:r>
-            <w:proofErr w:type="spellStart"/>
             <w:r>
               <w:rPr>
                 <w:lang w:val="en-US"/>
               </w:rPr>
               <w:t>maxValue</w:t>
             </w:r>
-            <w:proofErr w:type="spellEnd"/>
           </w:p>
         </w:tc>
         <w:tc>
@@ -14257,17 +17177,7 @@
           </w:tcPr>
           <w:p>
             <w:r>
-              <w:t xml:space="preserve">Макс расход для 20мА, </w:t>
-            </w:r>
-            <w:proofErr w:type="spellStart"/>
-            <w:proofErr w:type="gramStart"/>
-            <w:r>
-              <w:t>куб.м</w:t>
-            </w:r>
-            <w:proofErr w:type="spellEnd"/>
-            <w:proofErr w:type="gramEnd"/>
-            <w:r>
-              <w:t>/час</w:t>
+              <w:t>Макс расход для 20мА, куб.м/час</w:t>
             </w:r>
           </w:p>
         </w:tc>
@@ -14293,14 +17203,12 @@
             <w:r>
               <w:t>301</w:t>
             </w:r>
-            <w:proofErr w:type="spellStart"/>
             <w:r>
               <w:rPr>
                 <w:lang w:val="en-US"/>
               </w:rPr>
               <w:t>maxValue</w:t>
             </w:r>
-            <w:proofErr w:type="spellEnd"/>
           </w:p>
         </w:tc>
         <w:tc>
@@ -14338,17 +17246,7 @@
           </w:tcPr>
           <w:p>
             <w:r>
-              <w:t xml:space="preserve">Макс расход для 20мА, </w:t>
-            </w:r>
-            <w:proofErr w:type="spellStart"/>
-            <w:proofErr w:type="gramStart"/>
-            <w:r>
-              <w:t>куб.м</w:t>
-            </w:r>
-            <w:proofErr w:type="spellEnd"/>
-            <w:proofErr w:type="gramEnd"/>
-            <w:r>
-              <w:t>/час</w:t>
+              <w:t>Макс расход для 20мА, куб.м/час</w:t>
             </w:r>
           </w:p>
         </w:tc>
@@ -14374,14 +17272,12 @@
             <w:r>
               <w:t>202</w:t>
             </w:r>
-            <w:proofErr w:type="spellStart"/>
             <w:r>
               <w:rPr>
                 <w:lang w:val="en-US"/>
               </w:rPr>
               <w:t>maxValue</w:t>
             </w:r>
-            <w:proofErr w:type="spellEnd"/>
           </w:p>
         </w:tc>
         <w:tc>
@@ -14419,17 +17315,7 @@
           </w:tcPr>
           <w:p>
             <w:r>
-              <w:t xml:space="preserve">Макс расход для 20мА, </w:t>
-            </w:r>
-            <w:proofErr w:type="spellStart"/>
-            <w:proofErr w:type="gramStart"/>
-            <w:r>
-              <w:t>куб.м</w:t>
-            </w:r>
-            <w:proofErr w:type="spellEnd"/>
-            <w:proofErr w:type="gramEnd"/>
-            <w:r>
-              <w:t>/час</w:t>
+              <w:t>Макс расход для 20мА, куб.м/час</w:t>
             </w:r>
           </w:p>
         </w:tc>
@@ -14455,14 +17341,12 @@
             <w:r>
               <w:t>302</w:t>
             </w:r>
-            <w:proofErr w:type="spellStart"/>
             <w:r>
               <w:rPr>
                 <w:lang w:val="en-US"/>
               </w:rPr>
               <w:t>maxValue</w:t>
             </w:r>
-            <w:proofErr w:type="spellEnd"/>
           </w:p>
         </w:tc>
         <w:tc>
@@ -14505,17 +17389,7 @@
           </w:tcPr>
           <w:p>
             <w:r>
-              <w:t xml:space="preserve">Макс расход для 20мА, </w:t>
-            </w:r>
-            <w:proofErr w:type="spellStart"/>
-            <w:proofErr w:type="gramStart"/>
-            <w:r>
-              <w:t>куб.м</w:t>
-            </w:r>
-            <w:proofErr w:type="spellEnd"/>
-            <w:proofErr w:type="gramEnd"/>
-            <w:r>
-              <w:t>/час</w:t>
+              <w:t>Макс расход для 20мА, куб.м/час</w:t>
             </w:r>
           </w:p>
         </w:tc>
@@ -14595,17 +17469,7 @@
           </w:tcPr>
           <w:p>
             <w:r>
-              <w:t xml:space="preserve">Макс расход для 20мА, </w:t>
-            </w:r>
-            <w:proofErr w:type="spellStart"/>
-            <w:proofErr w:type="gramStart"/>
-            <w:r>
-              <w:t>куб.м</w:t>
-            </w:r>
-            <w:proofErr w:type="spellEnd"/>
-            <w:proofErr w:type="gramEnd"/>
-            <w:r>
-              <w:t>/час</w:t>
+              <w:t>Макс расход для 20мА, куб.м/час</w:t>
             </w:r>
           </w:p>
         </w:tc>
@@ -14680,17 +17544,7 @@
           </w:tcPr>
           <w:p>
             <w:r>
-              <w:t xml:space="preserve">Макс расход для 20мА, </w:t>
-            </w:r>
-            <w:proofErr w:type="spellStart"/>
-            <w:proofErr w:type="gramStart"/>
-            <w:r>
-              <w:t>куб.м</w:t>
-            </w:r>
-            <w:proofErr w:type="spellEnd"/>
-            <w:proofErr w:type="gramEnd"/>
-            <w:r>
-              <w:t>/час</w:t>
+              <w:t>Макс расход для 20мА, куб.м/час</w:t>
             </w:r>
           </w:p>
         </w:tc>
@@ -14748,14 +17602,12 @@
             <w:r>
               <w:t>01</w:t>
             </w:r>
-            <w:proofErr w:type="spellStart"/>
             <w:r>
               <w:rPr>
                 <w:lang w:val="en-US"/>
               </w:rPr>
               <w:t>maxValue</w:t>
             </w:r>
-            <w:proofErr w:type="spellEnd"/>
           </w:p>
         </w:tc>
         <w:tc>
@@ -14793,17 +17645,7 @@
           </w:tcPr>
           <w:p>
             <w:r>
-              <w:t xml:space="preserve">Макс расход для 20мА, </w:t>
-            </w:r>
-            <w:proofErr w:type="spellStart"/>
-            <w:proofErr w:type="gramStart"/>
-            <w:r>
-              <w:t>куб.м</w:t>
-            </w:r>
-            <w:proofErr w:type="spellEnd"/>
-            <w:proofErr w:type="gramEnd"/>
-            <w:r>
-              <w:t>/час</w:t>
+              <w:t>Макс расход для 20мА, куб.м/час</w:t>
             </w:r>
           </w:p>
         </w:tc>
@@ -14829,14 +17671,12 @@
             <w:r>
               <w:t>201</w:t>
             </w:r>
-            <w:proofErr w:type="spellStart"/>
             <w:r>
               <w:rPr>
                 <w:lang w:val="en-US"/>
               </w:rPr>
               <w:t>maxValue</w:t>
             </w:r>
-            <w:proofErr w:type="spellEnd"/>
           </w:p>
         </w:tc>
         <w:tc>
@@ -14874,17 +17714,7 @@
           </w:tcPr>
           <w:p>
             <w:r>
-              <w:t xml:space="preserve">Макс расход для 20мА, </w:t>
-            </w:r>
-            <w:proofErr w:type="spellStart"/>
-            <w:proofErr w:type="gramStart"/>
-            <w:r>
-              <w:t>куб.м</w:t>
-            </w:r>
-            <w:proofErr w:type="spellEnd"/>
-            <w:proofErr w:type="gramEnd"/>
-            <w:r>
-              <w:t>/час</w:t>
+              <w:t>Макс расход для 20мА, куб.м/час</w:t>
             </w:r>
           </w:p>
         </w:tc>
@@ -14910,14 +17740,12 @@
             <w:r>
               <w:t>301</w:t>
             </w:r>
-            <w:proofErr w:type="spellStart"/>
             <w:r>
               <w:rPr>
                 <w:lang w:val="en-US"/>
               </w:rPr>
               <w:t>maxValue</w:t>
             </w:r>
-            <w:proofErr w:type="spellEnd"/>
           </w:p>
         </w:tc>
         <w:tc>
@@ -14955,17 +17783,7 @@
           </w:tcPr>
           <w:p>
             <w:r>
-              <w:t xml:space="preserve">Макс расход для 20мА, </w:t>
-            </w:r>
-            <w:proofErr w:type="spellStart"/>
-            <w:proofErr w:type="gramStart"/>
-            <w:r>
-              <w:t>куб.м</w:t>
-            </w:r>
-            <w:proofErr w:type="spellEnd"/>
-            <w:proofErr w:type="gramEnd"/>
-            <w:r>
-              <w:t>/час</w:t>
+              <w:t>Макс расход для 20мА, куб.м/час</w:t>
             </w:r>
           </w:p>
         </w:tc>
@@ -14991,14 +17809,12 @@
             <w:r>
               <w:t>401</w:t>
             </w:r>
-            <w:proofErr w:type="spellStart"/>
             <w:r>
               <w:rPr>
                 <w:lang w:val="en-US"/>
               </w:rPr>
               <w:t>maxValue</w:t>
             </w:r>
-            <w:proofErr w:type="spellEnd"/>
           </w:p>
         </w:tc>
         <w:tc>
@@ -15036,17 +17852,7 @@
           </w:tcPr>
           <w:p>
             <w:r>
-              <w:t xml:space="preserve">Макс расход для 20мА, </w:t>
-            </w:r>
-            <w:proofErr w:type="spellStart"/>
-            <w:proofErr w:type="gramStart"/>
-            <w:r>
-              <w:t>куб.м</w:t>
-            </w:r>
-            <w:proofErr w:type="spellEnd"/>
-            <w:proofErr w:type="gramEnd"/>
-            <w:r>
-              <w:t>/час</w:t>
+              <w:t>Макс расход для 20мА, куб.м/час</w:t>
             </w:r>
           </w:p>
         </w:tc>
@@ -15072,14 +17878,12 @@
             <w:r>
               <w:t>02</w:t>
             </w:r>
-            <w:proofErr w:type="spellStart"/>
             <w:r>
               <w:rPr>
                 <w:lang w:val="en-US"/>
               </w:rPr>
               <w:t>maxValue</w:t>
             </w:r>
-            <w:proofErr w:type="spellEnd"/>
           </w:p>
         </w:tc>
         <w:tc>
@@ -15117,17 +17921,7 @@
           </w:tcPr>
           <w:p>
             <w:r>
-              <w:t xml:space="preserve">Макс расход для 20мА, </w:t>
-            </w:r>
-            <w:proofErr w:type="spellStart"/>
-            <w:proofErr w:type="gramStart"/>
-            <w:r>
-              <w:t>куб.м</w:t>
-            </w:r>
-            <w:proofErr w:type="spellEnd"/>
-            <w:proofErr w:type="gramEnd"/>
-            <w:r>
-              <w:t>/час</w:t>
+              <w:t>Макс расход для 20мА, куб.м/час</w:t>
             </w:r>
           </w:p>
         </w:tc>
@@ -15153,14 +17947,12 @@
             <w:r>
               <w:t>202</w:t>
             </w:r>
-            <w:proofErr w:type="spellStart"/>
             <w:r>
               <w:rPr>
                 <w:lang w:val="en-US"/>
               </w:rPr>
               <w:t>maxValue</w:t>
             </w:r>
-            <w:proofErr w:type="spellEnd"/>
           </w:p>
         </w:tc>
         <w:tc>
@@ -15198,17 +17990,7 @@
           </w:tcPr>
           <w:p>
             <w:r>
-              <w:t xml:space="preserve">Макс расход для 20мА, </w:t>
-            </w:r>
-            <w:proofErr w:type="spellStart"/>
-            <w:proofErr w:type="gramStart"/>
-            <w:r>
-              <w:t>куб.м</w:t>
-            </w:r>
-            <w:proofErr w:type="spellEnd"/>
-            <w:proofErr w:type="gramEnd"/>
-            <w:r>
-              <w:t>/час</w:t>
+              <w:t>Макс расход для 20мА, куб.м/час</w:t>
             </w:r>
           </w:p>
         </w:tc>
@@ -15234,14 +18016,12 @@
             <w:r>
               <w:t>302</w:t>
             </w:r>
-            <w:proofErr w:type="spellStart"/>
             <w:r>
               <w:rPr>
                 <w:lang w:val="en-US"/>
               </w:rPr>
               <w:t>maxValue</w:t>
             </w:r>
-            <w:proofErr w:type="spellEnd"/>
           </w:p>
         </w:tc>
         <w:tc>
@@ -15279,17 +18059,7 @@
           </w:tcPr>
           <w:p>
             <w:r>
-              <w:t xml:space="preserve">Макс расход для 20мА, </w:t>
-            </w:r>
-            <w:proofErr w:type="spellStart"/>
-            <w:proofErr w:type="gramStart"/>
-            <w:r>
-              <w:t>куб.м</w:t>
-            </w:r>
-            <w:proofErr w:type="spellEnd"/>
-            <w:proofErr w:type="gramEnd"/>
-            <w:r>
-              <w:t>/час</w:t>
+              <w:t>Макс расход для 20мА, куб.м/час</w:t>
             </w:r>
           </w:p>
         </w:tc>
@@ -15315,14 +18085,12 @@
             <w:r>
               <w:t>402</w:t>
             </w:r>
-            <w:proofErr w:type="spellStart"/>
             <w:r>
               <w:rPr>
                 <w:lang w:val="en-US"/>
               </w:rPr>
               <w:t>maxValue</w:t>
             </w:r>
-            <w:proofErr w:type="spellEnd"/>
           </w:p>
         </w:tc>
         <w:tc>
@@ -15360,73 +18128,61 @@
           </w:tcPr>
           <w:p>
             <w:r>
-              <w:t xml:space="preserve">Макс расход для 20мА, </w:t>
-            </w:r>
-            <w:proofErr w:type="spellStart"/>
-            <w:proofErr w:type="gramStart"/>
-            <w:r>
-              <w:t>куб.м</w:t>
-            </w:r>
-            <w:proofErr w:type="spellEnd"/>
-            <w:proofErr w:type="gramEnd"/>
-            <w:r>
-              <w:t>/час</w:t>
-            </w:r>
-          </w:p>
-        </w:tc>
-      </w:tr>
-      <w:tr>
-        <w:tc>
-          <w:tcPr>
-            <w:tcW w:w="704" w:type="dxa"/>
-          </w:tcPr>
-          <w:p/>
-        </w:tc>
-        <w:tc>
-          <w:tcPr>
-            <w:tcW w:w="4094" w:type="dxa"/>
-          </w:tcPr>
-          <w:p/>
-        </w:tc>
-        <w:tc>
-          <w:tcPr>
-            <w:tcW w:w="959" w:type="dxa"/>
-          </w:tcPr>
-          <w:p/>
-        </w:tc>
-        <w:tc>
-          <w:tcPr>
-            <w:tcW w:w="1231" w:type="dxa"/>
-          </w:tcPr>
-          <w:p/>
-        </w:tc>
-        <w:tc>
-          <w:tcPr>
-            <w:tcW w:w="3497" w:type="dxa"/>
-          </w:tcPr>
-          <w:p/>
-        </w:tc>
-      </w:tr>
-      <w:tr>
-        <w:tc>
-          <w:tcPr>
-            <w:tcW w:w="704" w:type="dxa"/>
-          </w:tcPr>
-          <w:p/>
-        </w:tc>
-        <w:tc>
-          <w:tcPr>
-            <w:tcW w:w="4094" w:type="dxa"/>
-          </w:tcPr>
-          <w:p>
-            <w:proofErr w:type="spellStart"/>
+              <w:t>Макс расход для 20мА, куб.м/час</w:t>
+            </w:r>
+          </w:p>
+        </w:tc>
+      </w:tr>
+      <w:tr>
+        <w:tc>
+          <w:tcPr>
+            <w:tcW w:w="704" w:type="dxa"/>
+          </w:tcPr>
+          <w:p/>
+        </w:tc>
+        <w:tc>
+          <w:tcPr>
+            <w:tcW w:w="4094" w:type="dxa"/>
+          </w:tcPr>
+          <w:p/>
+        </w:tc>
+        <w:tc>
+          <w:tcPr>
+            <w:tcW w:w="959" w:type="dxa"/>
+          </w:tcPr>
+          <w:p/>
+        </w:tc>
+        <w:tc>
+          <w:tcPr>
+            <w:tcW w:w="1231" w:type="dxa"/>
+          </w:tcPr>
+          <w:p/>
+        </w:tc>
+        <w:tc>
+          <w:tcPr>
+            <w:tcW w:w="3497" w:type="dxa"/>
+          </w:tcPr>
+          <w:p/>
+        </w:tc>
+      </w:tr>
+      <w:tr>
+        <w:tc>
+          <w:tcPr>
+            <w:tcW w:w="704" w:type="dxa"/>
+          </w:tcPr>
+          <w:p/>
+        </w:tc>
+        <w:tc>
+          <w:tcPr>
+            <w:tcW w:w="4094" w:type="dxa"/>
+          </w:tcPr>
+          <w:p>
             <w:r>
               <w:rPr>
                 <w:lang w:val="en-US"/>
               </w:rPr>
               <w:t>PANsetWordOsmos</w:t>
             </w:r>
-            <w:proofErr w:type="spellEnd"/>
           </w:p>
         </w:tc>
         <w:tc>
@@ -15467,74 +18223,46 @@
               <w:rPr>
                 <w:lang w:val="en-US"/>
               </w:rPr>
-              <w:t xml:space="preserve">0 - set </w:t>
-            </w:r>
-            <w:proofErr w:type="spellStart"/>
-            <w:r>
-              <w:rPr>
-                <w:lang w:val="en-US"/>
-              </w:rPr>
-              <w:t>osmos</w:t>
-            </w:r>
-            <w:proofErr w:type="spellEnd"/>
-            <w:r>
-              <w:rPr>
-                <w:lang w:val="en-US"/>
-              </w:rPr>
-              <w:t xml:space="preserve"> 1 main</w:t>
-            </w:r>
-          </w:p>
-        </w:tc>
-      </w:tr>
-      <w:tr>
-        <w:tc>
-          <w:tcPr>
-            <w:tcW w:w="704" w:type="dxa"/>
-          </w:tcPr>
-          <w:p/>
-        </w:tc>
-        <w:tc>
-          <w:tcPr>
-            <w:tcW w:w="4094" w:type="dxa"/>
-          </w:tcPr>
-          <w:p/>
-        </w:tc>
-        <w:tc>
-          <w:tcPr>
-            <w:tcW w:w="959" w:type="dxa"/>
-          </w:tcPr>
-          <w:p/>
-        </w:tc>
-        <w:tc>
-          <w:tcPr>
-            <w:tcW w:w="1231" w:type="dxa"/>
-          </w:tcPr>
-          <w:p/>
-        </w:tc>
-        <w:tc>
-          <w:tcPr>
-            <w:tcW w:w="3497" w:type="dxa"/>
-          </w:tcPr>
-          <w:p>
-            <w:r>
-              <w:rPr>
-                <w:lang w:val="en-US"/>
-              </w:rPr>
-              <w:t xml:space="preserve">1- set </w:t>
-            </w:r>
-            <w:proofErr w:type="spellStart"/>
-            <w:r>
-              <w:rPr>
-                <w:lang w:val="en-US"/>
-              </w:rPr>
-              <w:t>osmos</w:t>
-            </w:r>
-            <w:proofErr w:type="spellEnd"/>
-            <w:r>
-              <w:rPr>
-                <w:lang w:val="en-US"/>
-              </w:rPr>
-              <w:t xml:space="preserve"> 2 main</w:t>
+              <w:t>0 - set osmos 1 main</w:t>
+            </w:r>
+          </w:p>
+        </w:tc>
+      </w:tr>
+      <w:tr>
+        <w:tc>
+          <w:tcPr>
+            <w:tcW w:w="704" w:type="dxa"/>
+          </w:tcPr>
+          <w:p/>
+        </w:tc>
+        <w:tc>
+          <w:tcPr>
+            <w:tcW w:w="4094" w:type="dxa"/>
+          </w:tcPr>
+          <w:p/>
+        </w:tc>
+        <w:tc>
+          <w:tcPr>
+            <w:tcW w:w="959" w:type="dxa"/>
+          </w:tcPr>
+          <w:p/>
+        </w:tc>
+        <w:tc>
+          <w:tcPr>
+            <w:tcW w:w="1231" w:type="dxa"/>
+          </w:tcPr>
+          <w:p/>
+        </w:tc>
+        <w:tc>
+          <w:tcPr>
+            <w:tcW w:w="3497" w:type="dxa"/>
+          </w:tcPr>
+          <w:p>
+            <w:r>
+              <w:rPr>
+                <w:lang w:val="en-US"/>
+              </w:rPr>
+              <w:t>1- set osmos 2 main</w:t>
             </w:r>
           </w:p>
         </w:tc>
@@ -15637,14 +18365,12 @@
             <w:r>
               <w:t xml:space="preserve">3 – </w:t>
             </w:r>
-            <w:proofErr w:type="spellStart"/>
             <w:r>
               <w:rPr>
                 <w:lang w:val="en-US"/>
               </w:rPr>
               <w:t>setByWorkTime</w:t>
             </w:r>
-            <w:proofErr w:type="spellEnd"/>
           </w:p>
         </w:tc>
       </w:tr>
@@ -15880,111 +18606,79 @@
           </w:tcPr>
           <w:p>
             <w:r>
-              <w:t xml:space="preserve">8 – ручной пуск осмос 1 (не </w:t>
-            </w:r>
-            <w:proofErr w:type="spellStart"/>
-            <w:r>
-              <w:t>исп</w:t>
-            </w:r>
-            <w:proofErr w:type="spellEnd"/>
-            <w:r>
-              <w:t>)</w:t>
-            </w:r>
-          </w:p>
-        </w:tc>
-      </w:tr>
-      <w:tr>
-        <w:tc>
-          <w:tcPr>
-            <w:tcW w:w="704" w:type="dxa"/>
-          </w:tcPr>
-          <w:p/>
-        </w:tc>
-        <w:tc>
-          <w:tcPr>
-            <w:tcW w:w="4094" w:type="dxa"/>
-          </w:tcPr>
-          <w:p/>
-        </w:tc>
-        <w:tc>
-          <w:tcPr>
-            <w:tcW w:w="959" w:type="dxa"/>
-          </w:tcPr>
-          <w:p/>
-        </w:tc>
-        <w:tc>
-          <w:tcPr>
-            <w:tcW w:w="1231" w:type="dxa"/>
-          </w:tcPr>
-          <w:p/>
-        </w:tc>
-        <w:tc>
-          <w:tcPr>
-            <w:tcW w:w="3497" w:type="dxa"/>
-          </w:tcPr>
-          <w:p>
-            <w:r>
-              <w:t xml:space="preserve">9 – ручной пуск осмос 2 (не </w:t>
-            </w:r>
-            <w:proofErr w:type="spellStart"/>
-            <w:r>
-              <w:t>исп</w:t>
-            </w:r>
-            <w:proofErr w:type="spellEnd"/>
-            <w:r>
-              <w:t>)</w:t>
-            </w:r>
-          </w:p>
-        </w:tc>
-      </w:tr>
-      <w:tr>
-        <w:tc>
-          <w:tcPr>
-            <w:tcW w:w="704" w:type="dxa"/>
-          </w:tcPr>
-          <w:p/>
-        </w:tc>
-        <w:tc>
-          <w:tcPr>
-            <w:tcW w:w="4094" w:type="dxa"/>
-          </w:tcPr>
-          <w:p/>
-        </w:tc>
-        <w:tc>
-          <w:tcPr>
-            <w:tcW w:w="959" w:type="dxa"/>
-          </w:tcPr>
-          <w:p/>
-        </w:tc>
-        <w:tc>
-          <w:tcPr>
-            <w:tcW w:w="1231" w:type="dxa"/>
-          </w:tcPr>
-          <w:p/>
-        </w:tc>
-        <w:tc>
-          <w:tcPr>
-            <w:tcW w:w="3497" w:type="dxa"/>
-          </w:tcPr>
-          <w:p>
-            <w:r>
-              <w:t xml:space="preserve">10 – стоп </w:t>
-            </w:r>
-            <w:proofErr w:type="spellStart"/>
-            <w:r>
-              <w:t>принудительн</w:t>
-            </w:r>
-            <w:proofErr w:type="spellEnd"/>
-            <w:r>
-              <w:t xml:space="preserve">. (не </w:t>
-            </w:r>
-            <w:proofErr w:type="spellStart"/>
-            <w:r>
-              <w:t>исп</w:t>
-            </w:r>
-            <w:proofErr w:type="spellEnd"/>
-            <w:r>
-              <w:t>)</w:t>
+              <w:t>8 – ручной пуск осмос 1 (не исп)</w:t>
+            </w:r>
+          </w:p>
+        </w:tc>
+      </w:tr>
+      <w:tr>
+        <w:tc>
+          <w:tcPr>
+            <w:tcW w:w="704" w:type="dxa"/>
+          </w:tcPr>
+          <w:p/>
+        </w:tc>
+        <w:tc>
+          <w:tcPr>
+            <w:tcW w:w="4094" w:type="dxa"/>
+          </w:tcPr>
+          <w:p/>
+        </w:tc>
+        <w:tc>
+          <w:tcPr>
+            <w:tcW w:w="959" w:type="dxa"/>
+          </w:tcPr>
+          <w:p/>
+        </w:tc>
+        <w:tc>
+          <w:tcPr>
+            <w:tcW w:w="1231" w:type="dxa"/>
+          </w:tcPr>
+          <w:p/>
+        </w:tc>
+        <w:tc>
+          <w:tcPr>
+            <w:tcW w:w="3497" w:type="dxa"/>
+          </w:tcPr>
+          <w:p>
+            <w:r>
+              <w:t>9 – ручной пуск осмос 2 (не исп)</w:t>
+            </w:r>
+          </w:p>
+        </w:tc>
+      </w:tr>
+      <w:tr>
+        <w:tc>
+          <w:tcPr>
+            <w:tcW w:w="704" w:type="dxa"/>
+          </w:tcPr>
+          <w:p/>
+        </w:tc>
+        <w:tc>
+          <w:tcPr>
+            <w:tcW w:w="4094" w:type="dxa"/>
+          </w:tcPr>
+          <w:p/>
+        </w:tc>
+        <w:tc>
+          <w:tcPr>
+            <w:tcW w:w="959" w:type="dxa"/>
+          </w:tcPr>
+          <w:p/>
+        </w:tc>
+        <w:tc>
+          <w:tcPr>
+            <w:tcW w:w="1231" w:type="dxa"/>
+          </w:tcPr>
+          <w:p/>
+        </w:tc>
+        <w:tc>
+          <w:tcPr>
+            <w:tcW w:w="3497" w:type="dxa"/>
+          </w:tcPr>
+          <w:p>
+            <w:r>
+              <w:t>10 – стоп принудительн. (не исп)</w:t>
             </w:r>
           </w:p>
         </w:tc>
@@ -16091,14 +18785,12 @@
             <w:r>
               <w:t xml:space="preserve">11 - </w:t>
             </w:r>
-            <w:proofErr w:type="spellStart"/>
             <w:r>
               <w:rPr>
                 <w:lang w:val="en-US"/>
               </w:rPr>
               <w:t>resetAlarms</w:t>
             </w:r>
-            <w:proofErr w:type="spellEnd"/>
           </w:p>
         </w:tc>
       </w:tr>
@@ -16317,14 +19009,12 @@
                 <w:lang w:val="en-US"/>
               </w:rPr>
             </w:pPr>
-            <w:proofErr w:type="spellStart"/>
             <w:r>
               <w:rPr>
                 <w:lang w:val="en-US"/>
               </w:rPr>
               <w:t>PAN_valuesActivator</w:t>
             </w:r>
-            <w:proofErr w:type="spellEnd"/>
           </w:p>
         </w:tc>
         <w:tc>
@@ -16516,17 +19206,7 @@
           </w:tcPr>
           <w:p>
             <w:r>
-              <w:t xml:space="preserve">3 – активировать уставки для </w:t>
-            </w:r>
-            <w:proofErr w:type="spellStart"/>
-            <w:proofErr w:type="gramStart"/>
-            <w:r>
-              <w:t>доз.насосов</w:t>
-            </w:r>
-            <w:proofErr w:type="spellEnd"/>
-            <w:proofErr w:type="gramEnd"/>
-            <w:r>
-              <w:t xml:space="preserve"> Р03.02</w:t>
+              <w:t>3 – активировать уставки для доз.насосов Р03.02</w:t>
             </w:r>
           </w:p>
         </w:tc>
@@ -16953,17 +19633,7 @@
               <w:t>FIT</w:t>
             </w:r>
             <w:r>
-              <w:t xml:space="preserve">03.01/01, </w:t>
-            </w:r>
-            <w:proofErr w:type="spellStart"/>
-            <w:proofErr w:type="gramStart"/>
-            <w:r>
-              <w:t>куб.м</w:t>
-            </w:r>
-            <w:proofErr w:type="spellEnd"/>
-            <w:proofErr w:type="gramEnd"/>
-            <w:r>
-              <w:t>/час</w:t>
+              <w:t>03.01/01, куб.м/час</w:t>
             </w:r>
           </w:p>
         </w:tc>
@@ -18217,16 +20887,8 @@
               <w:rPr>
                 <w:lang w:val="en-US"/>
               </w:rPr>
-              <w:t>_</w:t>
-            </w:r>
-            <w:proofErr w:type="spellStart"/>
-            <w:r>
-              <w:rPr>
-                <w:lang w:val="en-US"/>
-              </w:rPr>
-              <w:t>SetCascade</w:t>
-            </w:r>
-            <w:proofErr w:type="spellEnd"/>
+              <w:t>_SetCascade</w:t>
+            </w:r>
           </w:p>
         </w:tc>
         <w:tc>
@@ -18581,11 +21243,9 @@
               </w:rPr>
               <w:t>V0207</w:t>
             </w:r>
-            <w:proofErr w:type="spellStart"/>
             <w:r>
               <w:t>maxHeight</w:t>
             </w:r>
-            <w:proofErr w:type="spellEnd"/>
           </w:p>
         </w:tc>
         <w:tc>
@@ -18644,11 +21304,9 @@
               </w:rPr>
               <w:t>V0207</w:t>
             </w:r>
-            <w:proofErr w:type="spellStart"/>
             <w:r>
               <w:t>minHeight</w:t>
             </w:r>
-            <w:proofErr w:type="spellEnd"/>
           </w:p>
         </w:tc>
         <w:tc>

</xml_diff>

<commit_message>
tanks (vessels) 0101 and 0601 levels settings complited
</commit_message>
<xml_diff>
--- a/SP300/VOS_Vorkuta/панель АСУ-1/панель АСУ 1.docx
+++ b/SP300/VOS_Vorkuta/панель АСУ-1/панель АСУ 1.docx
@@ -1496,15 +1496,6 @@
             <w:r>
               <w:t>01.01</w:t>
             </w:r>
-            <w:r>
-              <w:t xml:space="preserve"> </w:t>
-            </w:r>
-            <w:r>
-              <w:rPr>
-                <w:color w:val="FF0000"/>
-              </w:rPr>
-              <w:t>(задай мин и макс)</w:t>
-            </w:r>
           </w:p>
         </w:tc>
       </w:tr>
@@ -1615,15 +1606,6 @@
             <w:r>
               <w:t>06.01</w:t>
             </w:r>
-            <w:r>
-              <w:t xml:space="preserve"> </w:t>
-            </w:r>
-            <w:r>
-              <w:rPr>
-                <w:color w:val="FF0000"/>
-              </w:rPr>
-              <w:t>(задай мин и макс)</w:t>
-            </w:r>
           </w:p>
         </w:tc>
       </w:tr>
@@ -1809,47 +1791,44 @@
               <w:t xml:space="preserve"> – </w:t>
             </w:r>
             <w:r>
-              <w:t>пуск Р01.02/0</w:t>
-            </w:r>
+              <w:t>пуск Р01.02/02</w:t>
+            </w:r>
+          </w:p>
+        </w:tc>
+      </w:tr>
+      <w:tr>
+        <w:tc>
+          <w:tcPr>
+            <w:tcW w:w="704" w:type="dxa"/>
+          </w:tcPr>
+          <w:p/>
+        </w:tc>
+        <w:tc>
+          <w:tcPr>
+            <w:tcW w:w="4094" w:type="dxa"/>
+          </w:tcPr>
+          <w:p/>
+        </w:tc>
+        <w:tc>
+          <w:tcPr>
+            <w:tcW w:w="959" w:type="dxa"/>
+          </w:tcPr>
+          <w:p/>
+        </w:tc>
+        <w:tc>
+          <w:tcPr>
+            <w:tcW w:w="1231" w:type="dxa"/>
+          </w:tcPr>
+          <w:p/>
+        </w:tc>
+        <w:tc>
+          <w:tcPr>
+            <w:tcW w:w="3497" w:type="dxa"/>
+          </w:tcPr>
+          <w:p>
             <w:r>
               <w:t>2</w:t>
             </w:r>
-          </w:p>
-        </w:tc>
-      </w:tr>
-      <w:tr>
-        <w:tc>
-          <w:tcPr>
-            <w:tcW w:w="704" w:type="dxa"/>
-          </w:tcPr>
-          <w:p/>
-        </w:tc>
-        <w:tc>
-          <w:tcPr>
-            <w:tcW w:w="4094" w:type="dxa"/>
-          </w:tcPr>
-          <w:p/>
-        </w:tc>
-        <w:tc>
-          <w:tcPr>
-            <w:tcW w:w="959" w:type="dxa"/>
-          </w:tcPr>
-          <w:p/>
-        </w:tc>
-        <w:tc>
-          <w:tcPr>
-            <w:tcW w:w="1231" w:type="dxa"/>
-          </w:tcPr>
-          <w:p/>
-        </w:tc>
-        <w:tc>
-          <w:tcPr>
-            <w:tcW w:w="3497" w:type="dxa"/>
-          </w:tcPr>
-          <w:p>
-            <w:r>
-              <w:t>2</w:t>
-            </w:r>
             <w:r>
               <w:rPr>
                 <w:lang w:val="en-US"/>
@@ -1902,10 +1881,7 @@
               <w:t xml:space="preserve"> – </w:t>
             </w:r>
             <w:r>
-              <w:t>пуск Р01.03/0</w:t>
-            </w:r>
-            <w:r>
-              <w:t>2</w:t>
+              <w:t>пуск Р01.03/02</w:t>
             </w:r>
           </w:p>
         </w:tc>
@@ -1950,10 +1926,7 @@
               <w:t xml:space="preserve"> – </w:t>
             </w:r>
             <w:r>
-              <w:t>пуск Р01.03/0</w:t>
-            </w:r>
-            <w:r>
-              <w:t>3</w:t>
+              <w:t>пуск Р01.03/03</w:t>
             </w:r>
           </w:p>
         </w:tc>
@@ -1998,97 +1971,133 @@
               <w:t xml:space="preserve"> – </w:t>
             </w:r>
             <w:r>
-              <w:t>пуск Р01.0</w:t>
-            </w:r>
+              <w:t>пуск Р01.07/01</w:t>
+            </w:r>
+          </w:p>
+        </w:tc>
+      </w:tr>
+      <w:tr>
+        <w:tc>
+          <w:tcPr>
+            <w:tcW w:w="704" w:type="dxa"/>
+          </w:tcPr>
+          <w:p/>
+        </w:tc>
+        <w:tc>
+          <w:tcPr>
+            <w:tcW w:w="4094" w:type="dxa"/>
+          </w:tcPr>
+          <w:p/>
+        </w:tc>
+        <w:tc>
+          <w:tcPr>
+            <w:tcW w:w="959" w:type="dxa"/>
+          </w:tcPr>
+          <w:p/>
+        </w:tc>
+        <w:tc>
+          <w:tcPr>
+            <w:tcW w:w="1231" w:type="dxa"/>
+          </w:tcPr>
+          <w:p/>
+        </w:tc>
+        <w:tc>
+          <w:tcPr>
+            <w:tcW w:w="3497" w:type="dxa"/>
+          </w:tcPr>
+          <w:p>
+            <w:r>
+              <w:t>6</w:t>
+            </w:r>
+            <w:r>
+              <w:rPr>
+                <w:lang w:val="en-US"/>
+              </w:rPr>
+              <w:t xml:space="preserve"> – </w:t>
+            </w:r>
+            <w:r>
+              <w:t>пуск Р01.07/02</w:t>
+            </w:r>
+          </w:p>
+        </w:tc>
+      </w:tr>
+      <w:tr>
+        <w:tc>
+          <w:tcPr>
+            <w:tcW w:w="704" w:type="dxa"/>
+          </w:tcPr>
+          <w:p/>
+        </w:tc>
+        <w:tc>
+          <w:tcPr>
+            <w:tcW w:w="4094" w:type="dxa"/>
+          </w:tcPr>
+          <w:p/>
+        </w:tc>
+        <w:tc>
+          <w:tcPr>
+            <w:tcW w:w="959" w:type="dxa"/>
+          </w:tcPr>
+          <w:p/>
+        </w:tc>
+        <w:tc>
+          <w:tcPr>
+            <w:tcW w:w="1231" w:type="dxa"/>
+          </w:tcPr>
+          <w:p/>
+        </w:tc>
+        <w:tc>
+          <w:tcPr>
+            <w:tcW w:w="3497" w:type="dxa"/>
+          </w:tcPr>
+          <w:p>
             <w:r>
               <w:t>7</w:t>
             </w:r>
             <w:r>
-              <w:t>/01</w:t>
-            </w:r>
-          </w:p>
-        </w:tc>
-      </w:tr>
-      <w:tr>
-        <w:tc>
-          <w:tcPr>
-            <w:tcW w:w="704" w:type="dxa"/>
-          </w:tcPr>
-          <w:p/>
-        </w:tc>
-        <w:tc>
-          <w:tcPr>
-            <w:tcW w:w="4094" w:type="dxa"/>
-          </w:tcPr>
-          <w:p/>
-        </w:tc>
-        <w:tc>
-          <w:tcPr>
-            <w:tcW w:w="959" w:type="dxa"/>
-          </w:tcPr>
-          <w:p/>
-        </w:tc>
-        <w:tc>
-          <w:tcPr>
-            <w:tcW w:w="1231" w:type="dxa"/>
-          </w:tcPr>
-          <w:p/>
-        </w:tc>
-        <w:tc>
-          <w:tcPr>
-            <w:tcW w:w="3497" w:type="dxa"/>
-          </w:tcPr>
-          <w:p>
-            <w:r>
-              <w:t>6</w:t>
-            </w:r>
-            <w:r>
               <w:rPr>
                 <w:lang w:val="en-US"/>
               </w:rPr>
               <w:t xml:space="preserve"> – </w:t>
             </w:r>
             <w:r>
-              <w:t>пуск Р01.07/0</w:t>
-            </w:r>
-            <w:r>
-              <w:t>2</w:t>
-            </w:r>
-          </w:p>
-        </w:tc>
-      </w:tr>
-      <w:tr>
-        <w:tc>
-          <w:tcPr>
-            <w:tcW w:w="704" w:type="dxa"/>
-          </w:tcPr>
-          <w:p/>
-        </w:tc>
-        <w:tc>
-          <w:tcPr>
-            <w:tcW w:w="4094" w:type="dxa"/>
-          </w:tcPr>
-          <w:p/>
-        </w:tc>
-        <w:tc>
-          <w:tcPr>
-            <w:tcW w:w="959" w:type="dxa"/>
-          </w:tcPr>
-          <w:p/>
-        </w:tc>
-        <w:tc>
-          <w:tcPr>
-            <w:tcW w:w="1231" w:type="dxa"/>
-          </w:tcPr>
-          <w:p/>
-        </w:tc>
-        <w:tc>
-          <w:tcPr>
-            <w:tcW w:w="3497" w:type="dxa"/>
-          </w:tcPr>
-          <w:p>
-            <w:r>
-              <w:t>7</w:t>
+              <w:t>пуск Р01.08/01</w:t>
+            </w:r>
+          </w:p>
+        </w:tc>
+      </w:tr>
+      <w:tr>
+        <w:tc>
+          <w:tcPr>
+            <w:tcW w:w="704" w:type="dxa"/>
+          </w:tcPr>
+          <w:p/>
+        </w:tc>
+        <w:tc>
+          <w:tcPr>
+            <w:tcW w:w="4094" w:type="dxa"/>
+          </w:tcPr>
+          <w:p/>
+        </w:tc>
+        <w:tc>
+          <w:tcPr>
+            <w:tcW w:w="959" w:type="dxa"/>
+          </w:tcPr>
+          <w:p/>
+        </w:tc>
+        <w:tc>
+          <w:tcPr>
+            <w:tcW w:w="1231" w:type="dxa"/>
+          </w:tcPr>
+          <w:p/>
+        </w:tc>
+        <w:tc>
+          <w:tcPr>
+            <w:tcW w:w="3497" w:type="dxa"/>
+          </w:tcPr>
+          <w:p>
+            <w:r>
+              <w:t>8</w:t>
             </w:r>
             <w:r>
               <w:rPr>
@@ -2097,43 +2106,43 @@
               <w:t xml:space="preserve"> – </w:t>
             </w:r>
             <w:r>
-              <w:t>пуск Р01.08/01</w:t>
-            </w:r>
-          </w:p>
-        </w:tc>
-      </w:tr>
-      <w:tr>
-        <w:tc>
-          <w:tcPr>
-            <w:tcW w:w="704" w:type="dxa"/>
-          </w:tcPr>
-          <w:p/>
-        </w:tc>
-        <w:tc>
-          <w:tcPr>
-            <w:tcW w:w="4094" w:type="dxa"/>
-          </w:tcPr>
-          <w:p/>
-        </w:tc>
-        <w:tc>
-          <w:tcPr>
-            <w:tcW w:w="959" w:type="dxa"/>
-          </w:tcPr>
-          <w:p/>
-        </w:tc>
-        <w:tc>
-          <w:tcPr>
-            <w:tcW w:w="1231" w:type="dxa"/>
-          </w:tcPr>
-          <w:p/>
-        </w:tc>
-        <w:tc>
-          <w:tcPr>
-            <w:tcW w:w="3497" w:type="dxa"/>
-          </w:tcPr>
-          <w:p>
-            <w:r>
-              <w:t>8</w:t>
+              <w:t>пуск Р01.08/02</w:t>
+            </w:r>
+          </w:p>
+        </w:tc>
+      </w:tr>
+      <w:tr>
+        <w:tc>
+          <w:tcPr>
+            <w:tcW w:w="704" w:type="dxa"/>
+          </w:tcPr>
+          <w:p/>
+        </w:tc>
+        <w:tc>
+          <w:tcPr>
+            <w:tcW w:w="4094" w:type="dxa"/>
+          </w:tcPr>
+          <w:p/>
+        </w:tc>
+        <w:tc>
+          <w:tcPr>
+            <w:tcW w:w="959" w:type="dxa"/>
+          </w:tcPr>
+          <w:p/>
+        </w:tc>
+        <w:tc>
+          <w:tcPr>
+            <w:tcW w:w="1231" w:type="dxa"/>
+          </w:tcPr>
+          <w:p/>
+        </w:tc>
+        <w:tc>
+          <w:tcPr>
+            <w:tcW w:w="3497" w:type="dxa"/>
+          </w:tcPr>
+          <w:p>
+            <w:r>
+              <w:t>9</w:t>
             </w:r>
             <w:r>
               <w:rPr>
@@ -2142,46 +2151,43 @@
               <w:t xml:space="preserve"> – </w:t>
             </w:r>
             <w:r>
-              <w:t>пуск Р01.08/0</w:t>
-            </w:r>
-            <w:r>
-              <w:t>2</w:t>
-            </w:r>
-          </w:p>
-        </w:tc>
-      </w:tr>
-      <w:tr>
-        <w:tc>
-          <w:tcPr>
-            <w:tcW w:w="704" w:type="dxa"/>
-          </w:tcPr>
-          <w:p/>
-        </w:tc>
-        <w:tc>
-          <w:tcPr>
-            <w:tcW w:w="4094" w:type="dxa"/>
-          </w:tcPr>
-          <w:p/>
-        </w:tc>
-        <w:tc>
-          <w:tcPr>
-            <w:tcW w:w="959" w:type="dxa"/>
-          </w:tcPr>
-          <w:p/>
-        </w:tc>
-        <w:tc>
-          <w:tcPr>
-            <w:tcW w:w="1231" w:type="dxa"/>
-          </w:tcPr>
-          <w:p/>
-        </w:tc>
-        <w:tc>
-          <w:tcPr>
-            <w:tcW w:w="3497" w:type="dxa"/>
-          </w:tcPr>
-          <w:p>
-            <w:r>
-              <w:t>9</w:t>
+              <w:t>пуск Р06.02/01</w:t>
+            </w:r>
+          </w:p>
+        </w:tc>
+      </w:tr>
+      <w:tr>
+        <w:tc>
+          <w:tcPr>
+            <w:tcW w:w="704" w:type="dxa"/>
+          </w:tcPr>
+          <w:p/>
+        </w:tc>
+        <w:tc>
+          <w:tcPr>
+            <w:tcW w:w="4094" w:type="dxa"/>
+          </w:tcPr>
+          <w:p/>
+        </w:tc>
+        <w:tc>
+          <w:tcPr>
+            <w:tcW w:w="959" w:type="dxa"/>
+          </w:tcPr>
+          <w:p/>
+        </w:tc>
+        <w:tc>
+          <w:tcPr>
+            <w:tcW w:w="1231" w:type="dxa"/>
+          </w:tcPr>
+          <w:p/>
+        </w:tc>
+        <w:tc>
+          <w:tcPr>
+            <w:tcW w:w="3497" w:type="dxa"/>
+          </w:tcPr>
+          <w:p>
+            <w:r>
+              <w:t>10</w:t>
             </w:r>
             <w:r>
               <w:rPr>
@@ -2190,55 +2196,43 @@
               <w:t xml:space="preserve"> – </w:t>
             </w:r>
             <w:r>
-              <w:t>пуск Р0</w:t>
-            </w:r>
-            <w:r>
-              <w:t>6</w:t>
-            </w:r>
-            <w:r>
-              <w:t>.0</w:t>
-            </w:r>
-            <w:r>
-              <w:t>2</w:t>
-            </w:r>
-            <w:r>
-              <w:t>/01</w:t>
-            </w:r>
-          </w:p>
-        </w:tc>
-      </w:tr>
-      <w:tr>
-        <w:tc>
-          <w:tcPr>
-            <w:tcW w:w="704" w:type="dxa"/>
-          </w:tcPr>
-          <w:p/>
-        </w:tc>
-        <w:tc>
-          <w:tcPr>
-            <w:tcW w:w="4094" w:type="dxa"/>
-          </w:tcPr>
-          <w:p/>
-        </w:tc>
-        <w:tc>
-          <w:tcPr>
-            <w:tcW w:w="959" w:type="dxa"/>
-          </w:tcPr>
-          <w:p/>
-        </w:tc>
-        <w:tc>
-          <w:tcPr>
-            <w:tcW w:w="1231" w:type="dxa"/>
-          </w:tcPr>
-          <w:p/>
-        </w:tc>
-        <w:tc>
-          <w:tcPr>
-            <w:tcW w:w="3497" w:type="dxa"/>
-          </w:tcPr>
-          <w:p>
-            <w:r>
-              <w:t>10</w:t>
+              <w:t>пуск Р06.02/02</w:t>
+            </w:r>
+          </w:p>
+        </w:tc>
+      </w:tr>
+      <w:tr>
+        <w:tc>
+          <w:tcPr>
+            <w:tcW w:w="704" w:type="dxa"/>
+          </w:tcPr>
+          <w:p/>
+        </w:tc>
+        <w:tc>
+          <w:tcPr>
+            <w:tcW w:w="4094" w:type="dxa"/>
+          </w:tcPr>
+          <w:p/>
+        </w:tc>
+        <w:tc>
+          <w:tcPr>
+            <w:tcW w:w="959" w:type="dxa"/>
+          </w:tcPr>
+          <w:p/>
+        </w:tc>
+        <w:tc>
+          <w:tcPr>
+            <w:tcW w:w="1231" w:type="dxa"/>
+          </w:tcPr>
+          <w:p/>
+        </w:tc>
+        <w:tc>
+          <w:tcPr>
+            <w:tcW w:w="3497" w:type="dxa"/>
+          </w:tcPr>
+          <w:p>
+            <w:r>
+              <w:t>11</w:t>
             </w:r>
             <w:r>
               <w:rPr>
@@ -2247,46 +2241,43 @@
               <w:t xml:space="preserve"> – </w:t>
             </w:r>
             <w:r>
-              <w:t>пуск Р06.02/0</w:t>
-            </w:r>
-            <w:r>
-              <w:t>2</w:t>
-            </w:r>
-          </w:p>
-        </w:tc>
-      </w:tr>
-      <w:tr>
-        <w:tc>
-          <w:tcPr>
-            <w:tcW w:w="704" w:type="dxa"/>
-          </w:tcPr>
-          <w:p/>
-        </w:tc>
-        <w:tc>
-          <w:tcPr>
-            <w:tcW w:w="4094" w:type="dxa"/>
-          </w:tcPr>
-          <w:p/>
-        </w:tc>
-        <w:tc>
-          <w:tcPr>
-            <w:tcW w:w="959" w:type="dxa"/>
-          </w:tcPr>
-          <w:p/>
-        </w:tc>
-        <w:tc>
-          <w:tcPr>
-            <w:tcW w:w="1231" w:type="dxa"/>
-          </w:tcPr>
-          <w:p/>
-        </w:tc>
-        <w:tc>
-          <w:tcPr>
-            <w:tcW w:w="3497" w:type="dxa"/>
-          </w:tcPr>
-          <w:p>
-            <w:r>
-              <w:t>11</w:t>
+              <w:t>пуск Р06.03/01</w:t>
+            </w:r>
+          </w:p>
+        </w:tc>
+      </w:tr>
+      <w:tr>
+        <w:tc>
+          <w:tcPr>
+            <w:tcW w:w="704" w:type="dxa"/>
+          </w:tcPr>
+          <w:p/>
+        </w:tc>
+        <w:tc>
+          <w:tcPr>
+            <w:tcW w:w="4094" w:type="dxa"/>
+          </w:tcPr>
+          <w:p/>
+        </w:tc>
+        <w:tc>
+          <w:tcPr>
+            <w:tcW w:w="959" w:type="dxa"/>
+          </w:tcPr>
+          <w:p/>
+        </w:tc>
+        <w:tc>
+          <w:tcPr>
+            <w:tcW w:w="1231" w:type="dxa"/>
+          </w:tcPr>
+          <w:p/>
+        </w:tc>
+        <w:tc>
+          <w:tcPr>
+            <w:tcW w:w="3497" w:type="dxa"/>
+          </w:tcPr>
+          <w:p>
+            <w:r>
+              <w:t>12</w:t>
             </w:r>
             <w:r>
               <w:rPr>
@@ -2295,64 +2286,7 @@
               <w:t xml:space="preserve"> – </w:t>
             </w:r>
             <w:r>
-              <w:t>пуск Р06.0</w:t>
-            </w:r>
-            <w:r>
-              <w:t>3</w:t>
-            </w:r>
-            <w:r>
-              <w:t>/01</w:t>
-            </w:r>
-          </w:p>
-        </w:tc>
-      </w:tr>
-      <w:tr>
-        <w:tc>
-          <w:tcPr>
-            <w:tcW w:w="704" w:type="dxa"/>
-          </w:tcPr>
-          <w:p/>
-        </w:tc>
-        <w:tc>
-          <w:tcPr>
-            <w:tcW w:w="4094" w:type="dxa"/>
-          </w:tcPr>
-          <w:p/>
-        </w:tc>
-        <w:tc>
-          <w:tcPr>
-            <w:tcW w:w="959" w:type="dxa"/>
-          </w:tcPr>
-          <w:p/>
-        </w:tc>
-        <w:tc>
-          <w:tcPr>
-            <w:tcW w:w="1231" w:type="dxa"/>
-          </w:tcPr>
-          <w:p/>
-        </w:tc>
-        <w:tc>
-          <w:tcPr>
-            <w:tcW w:w="3497" w:type="dxa"/>
-          </w:tcPr>
-          <w:p>
-            <w:r>
-              <w:t>1</w:t>
-            </w:r>
-            <w:r>
-              <w:t>2</w:t>
-            </w:r>
-            <w:r>
-              <w:rPr>
-                <w:lang w:val="en-US"/>
-              </w:rPr>
-              <w:t xml:space="preserve"> – </w:t>
-            </w:r>
-            <w:r>
-              <w:t>пуск Р06.03/0</w:t>
-            </w:r>
-            <w:r>
-              <w:t>2</w:t>
+              <w:t>пуск Р06.03/02</w:t>
             </w:r>
           </w:p>
         </w:tc>
@@ -2393,1387 +2327,1537 @@
               </w:tabs>
             </w:pPr>
             <w:r>
+              <w:t>13</w:t>
+            </w:r>
+            <w:r>
+              <w:rPr>
+                <w:lang w:val="en-US"/>
+              </w:rPr>
+              <w:t xml:space="preserve"> – </w:t>
+            </w:r>
+            <w:r>
+              <w:t>пуск Р08.01/01</w:t>
+            </w:r>
+          </w:p>
+        </w:tc>
+      </w:tr>
+      <w:tr>
+        <w:tc>
+          <w:tcPr>
+            <w:tcW w:w="704" w:type="dxa"/>
+          </w:tcPr>
+          <w:p/>
+        </w:tc>
+        <w:tc>
+          <w:tcPr>
+            <w:tcW w:w="4094" w:type="dxa"/>
+          </w:tcPr>
+          <w:p/>
+        </w:tc>
+        <w:tc>
+          <w:tcPr>
+            <w:tcW w:w="959" w:type="dxa"/>
+          </w:tcPr>
+          <w:p/>
+        </w:tc>
+        <w:tc>
+          <w:tcPr>
+            <w:tcW w:w="1231" w:type="dxa"/>
+          </w:tcPr>
+          <w:p/>
+        </w:tc>
+        <w:tc>
+          <w:tcPr>
+            <w:tcW w:w="3497" w:type="dxa"/>
+          </w:tcPr>
+          <w:p>
+            <w:r>
+              <w:t>14</w:t>
+            </w:r>
+            <w:r>
+              <w:rPr>
+                <w:lang w:val="en-US"/>
+              </w:rPr>
+              <w:t xml:space="preserve"> – </w:t>
+            </w:r>
+            <w:r>
+              <w:t>пуск Р08.01/02</w:t>
+            </w:r>
+          </w:p>
+        </w:tc>
+      </w:tr>
+      <w:tr>
+        <w:tc>
+          <w:tcPr>
+            <w:tcW w:w="704" w:type="dxa"/>
+          </w:tcPr>
+          <w:p/>
+        </w:tc>
+        <w:tc>
+          <w:tcPr>
+            <w:tcW w:w="4094" w:type="dxa"/>
+          </w:tcPr>
+          <w:p/>
+        </w:tc>
+        <w:tc>
+          <w:tcPr>
+            <w:tcW w:w="959" w:type="dxa"/>
+          </w:tcPr>
+          <w:p/>
+        </w:tc>
+        <w:tc>
+          <w:tcPr>
+            <w:tcW w:w="1231" w:type="dxa"/>
+          </w:tcPr>
+          <w:p/>
+        </w:tc>
+        <w:tc>
+          <w:tcPr>
+            <w:tcW w:w="3497" w:type="dxa"/>
+          </w:tcPr>
+          <w:p/>
+        </w:tc>
+      </w:tr>
+      <w:tr>
+        <w:tc>
+          <w:tcPr>
+            <w:tcW w:w="704" w:type="dxa"/>
+          </w:tcPr>
+          <w:p/>
+        </w:tc>
+        <w:tc>
+          <w:tcPr>
+            <w:tcW w:w="4094" w:type="dxa"/>
+          </w:tcPr>
+          <w:p>
+            <w:r>
+              <w:rPr>
+                <w:lang w:val="en-US"/>
+              </w:rPr>
+              <w:t>PAN_boolStatusMainViewWord</w:t>
+            </w:r>
+            <w:r>
+              <w:t>_1</w:t>
+            </w:r>
+          </w:p>
+        </w:tc>
+        <w:tc>
+          <w:tcPr>
+            <w:tcW w:w="959" w:type="dxa"/>
+          </w:tcPr>
+          <w:p/>
+        </w:tc>
+        <w:tc>
+          <w:tcPr>
+            <w:tcW w:w="1231" w:type="dxa"/>
+          </w:tcPr>
+          <w:p>
+            <w:r>
+              <w:rPr>
+                <w:lang w:val="en-US"/>
+              </w:rPr>
+              <w:t>PSW289</w:t>
+            </w:r>
+          </w:p>
+        </w:tc>
+        <w:tc>
+          <w:tcPr>
+            <w:tcW w:w="3497" w:type="dxa"/>
+          </w:tcPr>
+          <w:p>
+            <w:r>
+              <w:rPr>
+                <w:lang w:val="en-US"/>
+              </w:rPr>
+              <w:t xml:space="preserve">0 – </w:t>
+            </w:r>
+            <w:r>
+              <w:t>клапан 1</w:t>
+            </w:r>
+          </w:p>
+        </w:tc>
+      </w:tr>
+      <w:tr>
+        <w:tc>
+          <w:tcPr>
+            <w:tcW w:w="704" w:type="dxa"/>
+          </w:tcPr>
+          <w:p/>
+        </w:tc>
+        <w:tc>
+          <w:tcPr>
+            <w:tcW w:w="4094" w:type="dxa"/>
+          </w:tcPr>
+          <w:p/>
+        </w:tc>
+        <w:tc>
+          <w:tcPr>
+            <w:tcW w:w="959" w:type="dxa"/>
+          </w:tcPr>
+          <w:p/>
+        </w:tc>
+        <w:tc>
+          <w:tcPr>
+            <w:tcW w:w="1231" w:type="dxa"/>
+          </w:tcPr>
+          <w:p/>
+        </w:tc>
+        <w:tc>
+          <w:tcPr>
+            <w:tcW w:w="3497" w:type="dxa"/>
+          </w:tcPr>
+          <w:p>
+            <w:r>
+              <w:t>1 – клапан 2</w:t>
+            </w:r>
+          </w:p>
+        </w:tc>
+      </w:tr>
+      <w:tr>
+        <w:tc>
+          <w:tcPr>
+            <w:tcW w:w="704" w:type="dxa"/>
+          </w:tcPr>
+          <w:p/>
+        </w:tc>
+        <w:tc>
+          <w:tcPr>
+            <w:tcW w:w="4094" w:type="dxa"/>
+          </w:tcPr>
+          <w:p/>
+        </w:tc>
+        <w:tc>
+          <w:tcPr>
+            <w:tcW w:w="959" w:type="dxa"/>
+          </w:tcPr>
+          <w:p/>
+        </w:tc>
+        <w:tc>
+          <w:tcPr>
+            <w:tcW w:w="1231" w:type="dxa"/>
+          </w:tcPr>
+          <w:p/>
+        </w:tc>
+        <w:tc>
+          <w:tcPr>
+            <w:tcW w:w="3497" w:type="dxa"/>
+          </w:tcPr>
+          <w:p>
+            <w:r>
+              <w:t>2 – клапан 3</w:t>
+            </w:r>
+          </w:p>
+        </w:tc>
+      </w:tr>
+      <w:tr>
+        <w:tc>
+          <w:tcPr>
+            <w:tcW w:w="704" w:type="dxa"/>
+          </w:tcPr>
+          <w:p/>
+        </w:tc>
+        <w:tc>
+          <w:tcPr>
+            <w:tcW w:w="4094" w:type="dxa"/>
+          </w:tcPr>
+          <w:p/>
+        </w:tc>
+        <w:tc>
+          <w:tcPr>
+            <w:tcW w:w="959" w:type="dxa"/>
+          </w:tcPr>
+          <w:p/>
+        </w:tc>
+        <w:tc>
+          <w:tcPr>
+            <w:tcW w:w="1231" w:type="dxa"/>
+          </w:tcPr>
+          <w:p/>
+        </w:tc>
+        <w:tc>
+          <w:tcPr>
+            <w:tcW w:w="3497" w:type="dxa"/>
+          </w:tcPr>
+          <w:p>
+            <w:r>
+              <w:t>3 – клапан 4</w:t>
+            </w:r>
+          </w:p>
+        </w:tc>
+      </w:tr>
+      <w:tr>
+        <w:tc>
+          <w:tcPr>
+            <w:tcW w:w="704" w:type="dxa"/>
+          </w:tcPr>
+          <w:p/>
+        </w:tc>
+        <w:tc>
+          <w:tcPr>
+            <w:tcW w:w="4094" w:type="dxa"/>
+          </w:tcPr>
+          <w:p/>
+        </w:tc>
+        <w:tc>
+          <w:tcPr>
+            <w:tcW w:w="959" w:type="dxa"/>
+          </w:tcPr>
+          <w:p/>
+        </w:tc>
+        <w:tc>
+          <w:tcPr>
+            <w:tcW w:w="1231" w:type="dxa"/>
+          </w:tcPr>
+          <w:p/>
+        </w:tc>
+        <w:tc>
+          <w:tcPr>
+            <w:tcW w:w="3497" w:type="dxa"/>
+          </w:tcPr>
+          <w:p>
+            <w:r>
+              <w:t>4 – верх.уров.</w:t>
+            </w:r>
+            <w:r>
+              <w:rPr>
+                <w:lang w:val="en-US"/>
+              </w:rPr>
+              <w:t>V0105</w:t>
+            </w:r>
+          </w:p>
+        </w:tc>
+      </w:tr>
+      <w:tr>
+        <w:tc>
+          <w:tcPr>
+            <w:tcW w:w="704" w:type="dxa"/>
+          </w:tcPr>
+          <w:p/>
+        </w:tc>
+        <w:tc>
+          <w:tcPr>
+            <w:tcW w:w="4094" w:type="dxa"/>
+          </w:tcPr>
+          <w:p/>
+        </w:tc>
+        <w:tc>
+          <w:tcPr>
+            <w:tcW w:w="959" w:type="dxa"/>
+          </w:tcPr>
+          <w:p/>
+        </w:tc>
+        <w:tc>
+          <w:tcPr>
+            <w:tcW w:w="1231" w:type="dxa"/>
+          </w:tcPr>
+          <w:p/>
+        </w:tc>
+        <w:tc>
+          <w:tcPr>
+            <w:tcW w:w="3497" w:type="dxa"/>
+          </w:tcPr>
+          <w:p>
+            <w:r>
+              <w:t>5 – средн.уров.</w:t>
+            </w:r>
+            <w:r>
+              <w:rPr>
+                <w:lang w:val="en-US"/>
+              </w:rPr>
+              <w:t>V0105</w:t>
+            </w:r>
+          </w:p>
+        </w:tc>
+      </w:tr>
+      <w:tr>
+        <w:tc>
+          <w:tcPr>
+            <w:tcW w:w="704" w:type="dxa"/>
+          </w:tcPr>
+          <w:p/>
+        </w:tc>
+        <w:tc>
+          <w:tcPr>
+            <w:tcW w:w="4094" w:type="dxa"/>
+          </w:tcPr>
+          <w:p/>
+        </w:tc>
+        <w:tc>
+          <w:tcPr>
+            <w:tcW w:w="959" w:type="dxa"/>
+          </w:tcPr>
+          <w:p/>
+        </w:tc>
+        <w:tc>
+          <w:tcPr>
+            <w:tcW w:w="1231" w:type="dxa"/>
+          </w:tcPr>
+          <w:p/>
+        </w:tc>
+        <w:tc>
+          <w:tcPr>
+            <w:tcW w:w="3497" w:type="dxa"/>
+          </w:tcPr>
+          <w:p>
+            <w:r>
+              <w:t>6 – нижн.уров.</w:t>
+            </w:r>
+            <w:r>
+              <w:rPr>
+                <w:lang w:val="en-US"/>
+              </w:rPr>
+              <w:t>V0105</w:t>
+            </w:r>
+          </w:p>
+        </w:tc>
+      </w:tr>
+      <w:tr>
+        <w:tc>
+          <w:tcPr>
+            <w:tcW w:w="704" w:type="dxa"/>
+          </w:tcPr>
+          <w:p/>
+        </w:tc>
+        <w:tc>
+          <w:tcPr>
+            <w:tcW w:w="4094" w:type="dxa"/>
+          </w:tcPr>
+          <w:p/>
+        </w:tc>
+        <w:tc>
+          <w:tcPr>
+            <w:tcW w:w="959" w:type="dxa"/>
+          </w:tcPr>
+          <w:p/>
+        </w:tc>
+        <w:tc>
+          <w:tcPr>
+            <w:tcW w:w="1231" w:type="dxa"/>
+          </w:tcPr>
+          <w:p/>
+        </w:tc>
+        <w:tc>
+          <w:tcPr>
+            <w:tcW w:w="3497" w:type="dxa"/>
+          </w:tcPr>
+          <w:p>
+            <w:r>
+              <w:t>7 – верх.уров.</w:t>
+            </w:r>
+            <w:r>
+              <w:rPr>
+                <w:lang w:val="en-US"/>
+              </w:rPr>
+              <w:t>V010</w:t>
+            </w:r>
+            <w:r>
+              <w:t>9</w:t>
+            </w:r>
+          </w:p>
+        </w:tc>
+      </w:tr>
+      <w:tr>
+        <w:tc>
+          <w:tcPr>
+            <w:tcW w:w="704" w:type="dxa"/>
+          </w:tcPr>
+          <w:p/>
+        </w:tc>
+        <w:tc>
+          <w:tcPr>
+            <w:tcW w:w="4094" w:type="dxa"/>
+          </w:tcPr>
+          <w:p/>
+        </w:tc>
+        <w:tc>
+          <w:tcPr>
+            <w:tcW w:w="959" w:type="dxa"/>
+          </w:tcPr>
+          <w:p/>
+        </w:tc>
+        <w:tc>
+          <w:tcPr>
+            <w:tcW w:w="1231" w:type="dxa"/>
+          </w:tcPr>
+          <w:p/>
+        </w:tc>
+        <w:tc>
+          <w:tcPr>
+            <w:tcW w:w="3497" w:type="dxa"/>
+          </w:tcPr>
+          <w:p>
+            <w:r>
+              <w:t>8 – верх.уров.</w:t>
+            </w:r>
+            <w:r>
+              <w:rPr>
+                <w:lang w:val="en-US"/>
+              </w:rPr>
+              <w:t>V01</w:t>
+            </w:r>
+            <w:r>
+              <w:t>10</w:t>
+            </w:r>
+          </w:p>
+        </w:tc>
+      </w:tr>
+      <w:tr>
+        <w:tc>
+          <w:tcPr>
+            <w:tcW w:w="704" w:type="dxa"/>
+          </w:tcPr>
+          <w:p/>
+        </w:tc>
+        <w:tc>
+          <w:tcPr>
+            <w:tcW w:w="4094" w:type="dxa"/>
+          </w:tcPr>
+          <w:p/>
+        </w:tc>
+        <w:tc>
+          <w:tcPr>
+            <w:tcW w:w="959" w:type="dxa"/>
+          </w:tcPr>
+          <w:p/>
+        </w:tc>
+        <w:tc>
+          <w:tcPr>
+            <w:tcW w:w="1231" w:type="dxa"/>
+          </w:tcPr>
+          <w:p/>
+        </w:tc>
+        <w:tc>
+          <w:tcPr>
+            <w:tcW w:w="3497" w:type="dxa"/>
+          </w:tcPr>
+          <w:p>
+            <w:r>
+              <w:t>9 – нижн.уров.</w:t>
+            </w:r>
+            <w:r>
+              <w:rPr>
+                <w:lang w:val="en-US"/>
+              </w:rPr>
+              <w:t>V01</w:t>
+            </w:r>
+            <w:r>
+              <w:t>10</w:t>
+            </w:r>
+          </w:p>
+        </w:tc>
+      </w:tr>
+      <w:tr>
+        <w:tc>
+          <w:tcPr>
+            <w:tcW w:w="704" w:type="dxa"/>
+          </w:tcPr>
+          <w:p/>
+        </w:tc>
+        <w:tc>
+          <w:tcPr>
+            <w:tcW w:w="4094" w:type="dxa"/>
+          </w:tcPr>
+          <w:p/>
+        </w:tc>
+        <w:tc>
+          <w:tcPr>
+            <w:tcW w:w="959" w:type="dxa"/>
+          </w:tcPr>
+          <w:p/>
+        </w:tc>
+        <w:tc>
+          <w:tcPr>
+            <w:tcW w:w="1231" w:type="dxa"/>
+          </w:tcPr>
+          <w:p/>
+        </w:tc>
+        <w:tc>
+          <w:tcPr>
+            <w:tcW w:w="3497" w:type="dxa"/>
+          </w:tcPr>
+          <w:p>
+            <w:r>
+              <w:rPr>
+                <w:lang w:val="en-US"/>
+              </w:rPr>
+              <w:t xml:space="preserve">10 – </w:t>
+            </w:r>
+            <w:r>
+              <w:t xml:space="preserve">уровень </w:t>
+            </w:r>
+            <w:r>
+              <w:rPr>
+                <w:lang w:val="en-US"/>
+              </w:rPr>
+              <w:t>V07.01</w:t>
+            </w:r>
+          </w:p>
+        </w:tc>
+      </w:tr>
+      <w:tr>
+        <w:tc>
+          <w:tcPr>
+            <w:tcW w:w="704" w:type="dxa"/>
+          </w:tcPr>
+          <w:p/>
+        </w:tc>
+        <w:tc>
+          <w:tcPr>
+            <w:tcW w:w="4094" w:type="dxa"/>
+          </w:tcPr>
+          <w:p/>
+        </w:tc>
+        <w:tc>
+          <w:tcPr>
+            <w:tcW w:w="959" w:type="dxa"/>
+          </w:tcPr>
+          <w:p/>
+        </w:tc>
+        <w:tc>
+          <w:tcPr>
+            <w:tcW w:w="1231" w:type="dxa"/>
+          </w:tcPr>
+          <w:p/>
+        </w:tc>
+        <w:tc>
+          <w:tcPr>
+            <w:tcW w:w="3497" w:type="dxa"/>
+          </w:tcPr>
+          <w:p>
+            <w:r>
               <w:t>1</w:t>
             </w:r>
             <w:r>
+              <w:t>1</w:t>
+            </w:r>
+            <w:r>
+              <w:t xml:space="preserve"> – верх.уров.</w:t>
+            </w:r>
+            <w:r>
+              <w:rPr>
+                <w:lang w:val="en-US"/>
+              </w:rPr>
+              <w:t>V0</w:t>
+            </w:r>
+            <w:r>
+              <w:t>801</w:t>
+            </w:r>
+          </w:p>
+        </w:tc>
+      </w:tr>
+      <w:tr>
+        <w:tc>
+          <w:tcPr>
+            <w:tcW w:w="704" w:type="dxa"/>
+          </w:tcPr>
+          <w:p/>
+        </w:tc>
+        <w:tc>
+          <w:tcPr>
+            <w:tcW w:w="4094" w:type="dxa"/>
+          </w:tcPr>
+          <w:p/>
+        </w:tc>
+        <w:tc>
+          <w:tcPr>
+            <w:tcW w:w="959" w:type="dxa"/>
+          </w:tcPr>
+          <w:p/>
+        </w:tc>
+        <w:tc>
+          <w:tcPr>
+            <w:tcW w:w="1231" w:type="dxa"/>
+          </w:tcPr>
+          <w:p/>
+        </w:tc>
+        <w:tc>
+          <w:tcPr>
+            <w:tcW w:w="3497" w:type="dxa"/>
+          </w:tcPr>
+          <w:p>
+            <w:r>
+              <w:t>1</w:t>
+            </w:r>
+            <w:r>
+              <w:t>2</w:t>
+            </w:r>
+            <w:r>
+              <w:t xml:space="preserve"> – нижн.уров.</w:t>
+            </w:r>
+            <w:r>
+              <w:rPr>
+                <w:lang w:val="en-US"/>
+              </w:rPr>
+              <w:t>V0</w:t>
+            </w:r>
+            <w:r>
+              <w:t>801</w:t>
+            </w:r>
+          </w:p>
+        </w:tc>
+      </w:tr>
+      <w:tr>
+        <w:tc>
+          <w:tcPr>
+            <w:tcW w:w="704" w:type="dxa"/>
+          </w:tcPr>
+          <w:p/>
+        </w:tc>
+        <w:tc>
+          <w:tcPr>
+            <w:tcW w:w="4094" w:type="dxa"/>
+          </w:tcPr>
+          <w:p/>
+        </w:tc>
+        <w:tc>
+          <w:tcPr>
+            <w:tcW w:w="959" w:type="dxa"/>
+          </w:tcPr>
+          <w:p/>
+        </w:tc>
+        <w:tc>
+          <w:tcPr>
+            <w:tcW w:w="1231" w:type="dxa"/>
+          </w:tcPr>
+          <w:p/>
+        </w:tc>
+        <w:tc>
+          <w:tcPr>
+            <w:tcW w:w="3497" w:type="dxa"/>
+          </w:tcPr>
+          <w:p>
+            <w:pPr>
+              <w:rPr>
+                <w:lang w:val="en-US"/>
+              </w:rPr>
+            </w:pPr>
+            <w:r>
+              <w:t>1</w:t>
+            </w:r>
+            <w:r>
               <w:t>3</w:t>
             </w:r>
             <w:r>
-              <w:rPr>
-                <w:lang w:val="en-US"/>
-              </w:rPr>
-              <w:t xml:space="preserve"> – </w:t>
-            </w:r>
-            <w:r>
-              <w:t>пуск Р0</w:t>
-            </w:r>
-            <w:r>
+              <w:t xml:space="preserve"> – вкл </w:t>
+            </w:r>
+            <w:r>
+              <w:rPr>
+                <w:lang w:val="en-US"/>
+              </w:rPr>
+              <w:t>UV06.05/01</w:t>
+            </w:r>
+          </w:p>
+        </w:tc>
+      </w:tr>
+      <w:tr>
+        <w:tc>
+          <w:tcPr>
+            <w:tcW w:w="704" w:type="dxa"/>
+          </w:tcPr>
+          <w:p/>
+        </w:tc>
+        <w:tc>
+          <w:tcPr>
+            <w:tcW w:w="4094" w:type="dxa"/>
+          </w:tcPr>
+          <w:p/>
+        </w:tc>
+        <w:tc>
+          <w:tcPr>
+            <w:tcW w:w="959" w:type="dxa"/>
+          </w:tcPr>
+          <w:p/>
+        </w:tc>
+        <w:tc>
+          <w:tcPr>
+            <w:tcW w:w="1231" w:type="dxa"/>
+          </w:tcPr>
+          <w:p/>
+        </w:tc>
+        <w:tc>
+          <w:tcPr>
+            <w:tcW w:w="3497" w:type="dxa"/>
+          </w:tcPr>
+          <w:p>
+            <w:r>
+              <w:t>1</w:t>
+            </w:r>
+            <w:r>
+              <w:t>4</w:t>
+            </w:r>
+            <w:r>
+              <w:t xml:space="preserve"> – вкл </w:t>
+            </w:r>
+            <w:r>
+              <w:rPr>
+                <w:lang w:val="en-US"/>
+              </w:rPr>
+              <w:t>UV06.05/02</w:t>
+            </w:r>
+          </w:p>
+        </w:tc>
+      </w:tr>
+      <w:tr>
+        <w:tc>
+          <w:tcPr>
+            <w:tcW w:w="704" w:type="dxa"/>
+          </w:tcPr>
+          <w:p/>
+        </w:tc>
+        <w:tc>
+          <w:tcPr>
+            <w:tcW w:w="4094" w:type="dxa"/>
+          </w:tcPr>
+          <w:p/>
+        </w:tc>
+        <w:tc>
+          <w:tcPr>
+            <w:tcW w:w="959" w:type="dxa"/>
+          </w:tcPr>
+          <w:p/>
+        </w:tc>
+        <w:tc>
+          <w:tcPr>
+            <w:tcW w:w="1231" w:type="dxa"/>
+          </w:tcPr>
+          <w:p/>
+        </w:tc>
+        <w:tc>
+          <w:tcPr>
+            <w:tcW w:w="3497" w:type="dxa"/>
+          </w:tcPr>
+          <w:p/>
+        </w:tc>
+      </w:tr>
+      <w:tr>
+        <w:tc>
+          <w:tcPr>
+            <w:tcW w:w="704" w:type="dxa"/>
+          </w:tcPr>
+          <w:p/>
+        </w:tc>
+        <w:tc>
+          <w:tcPr>
+            <w:tcW w:w="4094" w:type="dxa"/>
+          </w:tcPr>
+          <w:p>
+            <w:r>
+              <w:rPr>
+                <w:lang w:val="en-US"/>
+              </w:rPr>
+              <w:t>PAN_boolStatusMainViewWord</w:t>
+            </w:r>
+            <w:r>
+              <w:t>_2</w:t>
+            </w:r>
+          </w:p>
+        </w:tc>
+        <w:tc>
+          <w:tcPr>
+            <w:tcW w:w="959" w:type="dxa"/>
+          </w:tcPr>
+          <w:p/>
+        </w:tc>
+        <w:tc>
+          <w:tcPr>
+            <w:tcW w:w="1231" w:type="dxa"/>
+          </w:tcPr>
+          <w:p>
+            <w:r>
+              <w:rPr>
+                <w:lang w:val="en-US"/>
+              </w:rPr>
+              <w:t>PSW2</w:t>
+            </w:r>
+            <w:r>
+              <w:t>90</w:t>
+            </w:r>
+          </w:p>
+        </w:tc>
+        <w:tc>
+          <w:tcPr>
+            <w:tcW w:w="3497" w:type="dxa"/>
+          </w:tcPr>
+          <w:p>
+            <w:r>
+              <w:t>0 – фильтр 1 в промывке</w:t>
+            </w:r>
+          </w:p>
+        </w:tc>
+      </w:tr>
+      <w:tr>
+        <w:tc>
+          <w:tcPr>
+            <w:tcW w:w="704" w:type="dxa"/>
+          </w:tcPr>
+          <w:p/>
+        </w:tc>
+        <w:tc>
+          <w:tcPr>
+            <w:tcW w:w="4094" w:type="dxa"/>
+          </w:tcPr>
+          <w:p/>
+        </w:tc>
+        <w:tc>
+          <w:tcPr>
+            <w:tcW w:w="959" w:type="dxa"/>
+          </w:tcPr>
+          <w:p/>
+        </w:tc>
+        <w:tc>
+          <w:tcPr>
+            <w:tcW w:w="1231" w:type="dxa"/>
+          </w:tcPr>
+          <w:p/>
+        </w:tc>
+        <w:tc>
+          <w:tcPr>
+            <w:tcW w:w="3497" w:type="dxa"/>
+          </w:tcPr>
+          <w:p>
+            <w:r>
+              <w:t>1 – фильтр 2 в промывке</w:t>
+            </w:r>
+          </w:p>
+        </w:tc>
+      </w:tr>
+      <w:tr>
+        <w:tc>
+          <w:tcPr>
+            <w:tcW w:w="704" w:type="dxa"/>
+          </w:tcPr>
+          <w:p/>
+        </w:tc>
+        <w:tc>
+          <w:tcPr>
+            <w:tcW w:w="4094" w:type="dxa"/>
+          </w:tcPr>
+          <w:p/>
+        </w:tc>
+        <w:tc>
+          <w:tcPr>
+            <w:tcW w:w="959" w:type="dxa"/>
+          </w:tcPr>
+          <w:p/>
+        </w:tc>
+        <w:tc>
+          <w:tcPr>
+            <w:tcW w:w="1231" w:type="dxa"/>
+          </w:tcPr>
+          <w:p/>
+        </w:tc>
+        <w:tc>
+          <w:tcPr>
+            <w:tcW w:w="3497" w:type="dxa"/>
+          </w:tcPr>
+          <w:p>
+            <w:r>
+              <w:t>2 – фильтр 3 в промывке</w:t>
+            </w:r>
+          </w:p>
+        </w:tc>
+      </w:tr>
+      <w:tr>
+        <w:tc>
+          <w:tcPr>
+            <w:tcW w:w="704" w:type="dxa"/>
+          </w:tcPr>
+          <w:p/>
+        </w:tc>
+        <w:tc>
+          <w:tcPr>
+            <w:tcW w:w="4094" w:type="dxa"/>
+          </w:tcPr>
+          <w:p/>
+        </w:tc>
+        <w:tc>
+          <w:tcPr>
+            <w:tcW w:w="959" w:type="dxa"/>
+          </w:tcPr>
+          <w:p/>
+        </w:tc>
+        <w:tc>
+          <w:tcPr>
+            <w:tcW w:w="1231" w:type="dxa"/>
+          </w:tcPr>
+          <w:p/>
+        </w:tc>
+        <w:tc>
+          <w:tcPr>
+            <w:tcW w:w="3497" w:type="dxa"/>
+          </w:tcPr>
+          <w:p/>
+        </w:tc>
+      </w:tr>
+      <w:tr>
+        <w:tc>
+          <w:tcPr>
+            <w:tcW w:w="704" w:type="dxa"/>
+          </w:tcPr>
+          <w:p/>
+        </w:tc>
+        <w:tc>
+          <w:tcPr>
+            <w:tcW w:w="4094" w:type="dxa"/>
+          </w:tcPr>
+          <w:p/>
+        </w:tc>
+        <w:tc>
+          <w:tcPr>
+            <w:tcW w:w="959" w:type="dxa"/>
+          </w:tcPr>
+          <w:p/>
+        </w:tc>
+        <w:tc>
+          <w:tcPr>
+            <w:tcW w:w="1231" w:type="dxa"/>
+          </w:tcPr>
+          <w:p/>
+        </w:tc>
+        <w:tc>
+          <w:tcPr>
+            <w:tcW w:w="3497" w:type="dxa"/>
+          </w:tcPr>
+          <w:p/>
+        </w:tc>
+      </w:tr>
+      <w:tr>
+        <w:tc>
+          <w:tcPr>
+            <w:tcW w:w="704" w:type="dxa"/>
+          </w:tcPr>
+          <w:p/>
+        </w:tc>
+        <w:tc>
+          <w:tcPr>
+            <w:tcW w:w="4094" w:type="dxa"/>
+          </w:tcPr>
+          <w:p/>
+        </w:tc>
+        <w:tc>
+          <w:tcPr>
+            <w:tcW w:w="959" w:type="dxa"/>
+          </w:tcPr>
+          <w:p/>
+        </w:tc>
+        <w:tc>
+          <w:tcPr>
+            <w:tcW w:w="1231" w:type="dxa"/>
+          </w:tcPr>
+          <w:p/>
+        </w:tc>
+        <w:tc>
+          <w:tcPr>
+            <w:tcW w:w="3497" w:type="dxa"/>
+          </w:tcPr>
+          <w:p/>
+        </w:tc>
+      </w:tr>
+      <w:tr>
+        <w:tc>
+          <w:tcPr>
+            <w:tcW w:w="704" w:type="dxa"/>
+          </w:tcPr>
+          <w:p/>
+        </w:tc>
+        <w:tc>
+          <w:tcPr>
+            <w:tcW w:w="4094" w:type="dxa"/>
+          </w:tcPr>
+          <w:p/>
+        </w:tc>
+        <w:tc>
+          <w:tcPr>
+            <w:tcW w:w="959" w:type="dxa"/>
+          </w:tcPr>
+          <w:p/>
+        </w:tc>
+        <w:tc>
+          <w:tcPr>
+            <w:tcW w:w="1231" w:type="dxa"/>
+          </w:tcPr>
+          <w:p/>
+        </w:tc>
+        <w:tc>
+          <w:tcPr>
+            <w:tcW w:w="3497" w:type="dxa"/>
+          </w:tcPr>
+          <w:p/>
+        </w:tc>
+      </w:tr>
+      <w:tr>
+        <w:tc>
+          <w:tcPr>
+            <w:tcW w:w="704" w:type="dxa"/>
+          </w:tcPr>
+          <w:p/>
+        </w:tc>
+        <w:tc>
+          <w:tcPr>
+            <w:tcW w:w="4094" w:type="dxa"/>
+          </w:tcPr>
+          <w:p/>
+        </w:tc>
+        <w:tc>
+          <w:tcPr>
+            <w:tcW w:w="959" w:type="dxa"/>
+          </w:tcPr>
+          <w:p/>
+        </w:tc>
+        <w:tc>
+          <w:tcPr>
+            <w:tcW w:w="1231" w:type="dxa"/>
+          </w:tcPr>
+          <w:p/>
+        </w:tc>
+        <w:tc>
+          <w:tcPr>
+            <w:tcW w:w="3497" w:type="dxa"/>
+          </w:tcPr>
+          <w:p/>
+        </w:tc>
+      </w:tr>
+      <w:tr>
+        <w:tc>
+          <w:tcPr>
+            <w:tcW w:w="704" w:type="dxa"/>
+          </w:tcPr>
+          <w:p/>
+        </w:tc>
+        <w:tc>
+          <w:tcPr>
+            <w:tcW w:w="4094" w:type="dxa"/>
+          </w:tcPr>
+          <w:p/>
+        </w:tc>
+        <w:tc>
+          <w:tcPr>
+            <w:tcW w:w="959" w:type="dxa"/>
+          </w:tcPr>
+          <w:p/>
+        </w:tc>
+        <w:tc>
+          <w:tcPr>
+            <w:tcW w:w="1231" w:type="dxa"/>
+          </w:tcPr>
+          <w:p/>
+        </w:tc>
+        <w:tc>
+          <w:tcPr>
+            <w:tcW w:w="3497" w:type="dxa"/>
+          </w:tcPr>
+          <w:p/>
+        </w:tc>
+      </w:tr>
+      <w:tr>
+        <w:tc>
+          <w:tcPr>
+            <w:tcW w:w="10485" w:type="dxa"/>
+            <w:gridSpan w:val="5"/>
+          </w:tcPr>
+          <w:p>
+            <w:pPr>
+              <w:jc w:val="center"/>
+            </w:pPr>
+            <w:r>
+              <w:rPr>
+                <w:b/>
+                <w:bCs/>
+              </w:rPr>
+              <w:t>Запись в</w:t>
+            </w:r>
+            <w:r>
+              <w:rPr>
+                <w:b/>
+                <w:bCs/>
+              </w:rPr>
+              <w:t xml:space="preserve"> ПЛК из</w:t>
+            </w:r>
+            <w:r>
+              <w:rPr>
+                <w:b/>
+                <w:bCs/>
+              </w:rPr>
+              <w:t xml:space="preserve"> пан</w:t>
+            </w:r>
+            <w:r>
+              <w:rPr>
+                <w:b/>
+                <w:bCs/>
+              </w:rPr>
+              <w:t>ели (читать)</w:t>
+            </w:r>
+          </w:p>
+        </w:tc>
+      </w:tr>
+      <w:tr>
+        <w:tc>
+          <w:tcPr>
+            <w:tcW w:w="704" w:type="dxa"/>
+          </w:tcPr>
+          <w:p/>
+        </w:tc>
+        <w:tc>
+          <w:tcPr>
+            <w:tcW w:w="4094" w:type="dxa"/>
+          </w:tcPr>
+          <w:p>
+            <w:pPr>
+              <w:rPr>
+                <w:lang w:val="en-US"/>
+              </w:rPr>
+            </w:pPr>
+            <w:r>
+              <w:rPr>
+                <w:lang w:val="en-US"/>
+              </w:rPr>
+              <w:t>PAN_maxHeight_V0101</w:t>
+            </w:r>
+          </w:p>
+        </w:tc>
+        <w:tc>
+          <w:tcPr>
+            <w:tcW w:w="959" w:type="dxa"/>
+          </w:tcPr>
+          <w:p>
+            <w:pPr>
+              <w:rPr>
+                <w:lang w:val="en-US"/>
+              </w:rPr>
+            </w:pPr>
+            <w:r>
+              <w:rPr>
+                <w:lang w:val="en-US"/>
+              </w:rPr>
+              <w:t>REAL</w:t>
+            </w:r>
+          </w:p>
+        </w:tc>
+        <w:tc>
+          <w:tcPr>
+            <w:tcW w:w="1231" w:type="dxa"/>
+          </w:tcPr>
+          <w:p>
+            <w:pPr>
+              <w:rPr>
+                <w:lang w:val="en-US"/>
+              </w:rPr>
+            </w:pPr>
+            <w:r>
+              <w:rPr>
+                <w:lang w:val="en-US"/>
+              </w:rPr>
+              <w:t>PFW256</w:t>
+            </w:r>
+          </w:p>
+        </w:tc>
+        <w:tc>
+          <w:tcPr>
+            <w:tcW w:w="3497" w:type="dxa"/>
+          </w:tcPr>
+          <w:p/>
+        </w:tc>
+      </w:tr>
+      <w:tr>
+        <w:tc>
+          <w:tcPr>
+            <w:tcW w:w="704" w:type="dxa"/>
+          </w:tcPr>
+          <w:p/>
+        </w:tc>
+        <w:tc>
+          <w:tcPr>
+            <w:tcW w:w="4094" w:type="dxa"/>
+          </w:tcPr>
+          <w:p>
+            <w:r>
+              <w:rPr>
+                <w:lang w:val="en-US"/>
+              </w:rPr>
+              <w:t>PAN_m</w:t>
+            </w:r>
+            <w:r>
+              <w:rPr>
+                <w:lang w:val="en-US"/>
+              </w:rPr>
+              <w:t>in</w:t>
+            </w:r>
+            <w:r>
+              <w:rPr>
+                <w:lang w:val="en-US"/>
+              </w:rPr>
+              <w:t>Height_V0101</w:t>
+            </w:r>
+          </w:p>
+        </w:tc>
+        <w:tc>
+          <w:tcPr>
+            <w:tcW w:w="959" w:type="dxa"/>
+          </w:tcPr>
+          <w:p>
+            <w:r>
+              <w:rPr>
+                <w:lang w:val="en-US"/>
+              </w:rPr>
+              <w:t>REAL</w:t>
+            </w:r>
+          </w:p>
+        </w:tc>
+        <w:tc>
+          <w:tcPr>
+            <w:tcW w:w="1231" w:type="dxa"/>
+          </w:tcPr>
+          <w:p>
+            <w:r>
+              <w:rPr>
+                <w:lang w:val="en-US"/>
+              </w:rPr>
+              <w:t>PFW25</w:t>
+            </w:r>
+            <w:r>
+              <w:rPr>
+                <w:lang w:val="en-US"/>
+              </w:rPr>
               <w:t>8</w:t>
             </w:r>
-            <w:r>
-              <w:t>.0</w:t>
-            </w:r>
-            <w:r>
-              <w:t>1</w:t>
-            </w:r>
-            <w:r>
-              <w:t>/01</w:t>
-            </w:r>
-          </w:p>
-        </w:tc>
-      </w:tr>
-      <w:tr>
-        <w:tc>
-          <w:tcPr>
-            <w:tcW w:w="704" w:type="dxa"/>
-          </w:tcPr>
-          <w:p/>
-        </w:tc>
-        <w:tc>
-          <w:tcPr>
-            <w:tcW w:w="4094" w:type="dxa"/>
-          </w:tcPr>
-          <w:p/>
-        </w:tc>
-        <w:tc>
-          <w:tcPr>
-            <w:tcW w:w="959" w:type="dxa"/>
-          </w:tcPr>
-          <w:p/>
-        </w:tc>
-        <w:tc>
-          <w:tcPr>
-            <w:tcW w:w="1231" w:type="dxa"/>
-          </w:tcPr>
-          <w:p/>
-        </w:tc>
-        <w:tc>
-          <w:tcPr>
-            <w:tcW w:w="3497" w:type="dxa"/>
-          </w:tcPr>
-          <w:p>
-            <w:r>
-              <w:t>1</w:t>
-            </w:r>
-            <w:r>
-              <w:t>4</w:t>
-            </w:r>
-            <w:r>
-              <w:rPr>
-                <w:lang w:val="en-US"/>
-              </w:rPr>
-              <w:t xml:space="preserve"> – </w:t>
-            </w:r>
-            <w:r>
-              <w:t>пуск Р08.01/0</w:t>
-            </w:r>
-            <w:r>
-              <w:t>2</w:t>
-            </w:r>
-          </w:p>
-        </w:tc>
-      </w:tr>
-      <w:tr>
-        <w:tc>
-          <w:tcPr>
-            <w:tcW w:w="704" w:type="dxa"/>
-          </w:tcPr>
-          <w:p/>
-        </w:tc>
-        <w:tc>
-          <w:tcPr>
-            <w:tcW w:w="4094" w:type="dxa"/>
-          </w:tcPr>
-          <w:p/>
-        </w:tc>
-        <w:tc>
-          <w:tcPr>
-            <w:tcW w:w="959" w:type="dxa"/>
-          </w:tcPr>
-          <w:p/>
-        </w:tc>
-        <w:tc>
-          <w:tcPr>
-            <w:tcW w:w="1231" w:type="dxa"/>
-          </w:tcPr>
-          <w:p/>
-        </w:tc>
-        <w:tc>
-          <w:tcPr>
-            <w:tcW w:w="3497" w:type="dxa"/>
-          </w:tcPr>
-          <w:p/>
-        </w:tc>
-      </w:tr>
-      <w:tr>
-        <w:tc>
-          <w:tcPr>
-            <w:tcW w:w="704" w:type="dxa"/>
-          </w:tcPr>
-          <w:p/>
-        </w:tc>
-        <w:tc>
-          <w:tcPr>
-            <w:tcW w:w="4094" w:type="dxa"/>
-          </w:tcPr>
-          <w:p>
-            <w:r>
-              <w:rPr>
-                <w:lang w:val="en-US"/>
-              </w:rPr>
-              <w:t>PAN_boolStatusMainViewWord</w:t>
-            </w:r>
-            <w:r>
-              <w:t>_1</w:t>
-            </w:r>
-          </w:p>
-        </w:tc>
-        <w:tc>
-          <w:tcPr>
-            <w:tcW w:w="959" w:type="dxa"/>
-          </w:tcPr>
-          <w:p/>
-        </w:tc>
-        <w:tc>
-          <w:tcPr>
-            <w:tcW w:w="1231" w:type="dxa"/>
-          </w:tcPr>
-          <w:p>
-            <w:r>
-              <w:rPr>
-                <w:lang w:val="en-US"/>
-              </w:rPr>
-              <w:t>PSW28</w:t>
-            </w:r>
-            <w:r>
-              <w:rPr>
-                <w:lang w:val="en-US"/>
-              </w:rPr>
-              <w:t>9</w:t>
-            </w:r>
-          </w:p>
-        </w:tc>
-        <w:tc>
-          <w:tcPr>
-            <w:tcW w:w="3497" w:type="dxa"/>
-          </w:tcPr>
-          <w:p>
-            <w:r>
-              <w:rPr>
-                <w:lang w:val="en-US"/>
-              </w:rPr>
-              <w:t xml:space="preserve">0 – </w:t>
-            </w:r>
-            <w:r>
-              <w:t>клапан 1</w:t>
-            </w:r>
-          </w:p>
-        </w:tc>
-      </w:tr>
-      <w:tr>
-        <w:tc>
-          <w:tcPr>
-            <w:tcW w:w="704" w:type="dxa"/>
-          </w:tcPr>
-          <w:p/>
-        </w:tc>
-        <w:tc>
-          <w:tcPr>
-            <w:tcW w:w="4094" w:type="dxa"/>
-          </w:tcPr>
-          <w:p/>
-        </w:tc>
-        <w:tc>
-          <w:tcPr>
-            <w:tcW w:w="959" w:type="dxa"/>
-          </w:tcPr>
-          <w:p/>
-        </w:tc>
-        <w:tc>
-          <w:tcPr>
-            <w:tcW w:w="1231" w:type="dxa"/>
-          </w:tcPr>
-          <w:p/>
-        </w:tc>
-        <w:tc>
-          <w:tcPr>
-            <w:tcW w:w="3497" w:type="dxa"/>
-          </w:tcPr>
-          <w:p>
-            <w:r>
-              <w:t>1 – клапан 2</w:t>
-            </w:r>
-          </w:p>
-        </w:tc>
-      </w:tr>
-      <w:tr>
-        <w:tc>
-          <w:tcPr>
-            <w:tcW w:w="704" w:type="dxa"/>
-          </w:tcPr>
-          <w:p/>
-        </w:tc>
-        <w:tc>
-          <w:tcPr>
-            <w:tcW w:w="4094" w:type="dxa"/>
-          </w:tcPr>
-          <w:p/>
-        </w:tc>
-        <w:tc>
-          <w:tcPr>
-            <w:tcW w:w="959" w:type="dxa"/>
-          </w:tcPr>
-          <w:p/>
-        </w:tc>
-        <w:tc>
-          <w:tcPr>
-            <w:tcW w:w="1231" w:type="dxa"/>
-          </w:tcPr>
-          <w:p/>
-        </w:tc>
-        <w:tc>
-          <w:tcPr>
-            <w:tcW w:w="3497" w:type="dxa"/>
-          </w:tcPr>
-          <w:p>
-            <w:r>
-              <w:t>2 – клапан 3</w:t>
-            </w:r>
-          </w:p>
-        </w:tc>
-      </w:tr>
-      <w:tr>
-        <w:tc>
-          <w:tcPr>
-            <w:tcW w:w="704" w:type="dxa"/>
-          </w:tcPr>
-          <w:p/>
-        </w:tc>
-        <w:tc>
-          <w:tcPr>
-            <w:tcW w:w="4094" w:type="dxa"/>
-          </w:tcPr>
-          <w:p/>
-        </w:tc>
-        <w:tc>
-          <w:tcPr>
-            <w:tcW w:w="959" w:type="dxa"/>
-          </w:tcPr>
-          <w:p/>
-        </w:tc>
-        <w:tc>
-          <w:tcPr>
-            <w:tcW w:w="1231" w:type="dxa"/>
-          </w:tcPr>
-          <w:p/>
-        </w:tc>
-        <w:tc>
-          <w:tcPr>
-            <w:tcW w:w="3497" w:type="dxa"/>
-          </w:tcPr>
-          <w:p>
-            <w:r>
-              <w:t>3 – клапан 4</w:t>
-            </w:r>
-          </w:p>
-        </w:tc>
-      </w:tr>
-      <w:tr>
-        <w:tc>
-          <w:tcPr>
-            <w:tcW w:w="704" w:type="dxa"/>
-          </w:tcPr>
-          <w:p/>
-        </w:tc>
-        <w:tc>
-          <w:tcPr>
-            <w:tcW w:w="4094" w:type="dxa"/>
-          </w:tcPr>
-          <w:p/>
-        </w:tc>
-        <w:tc>
-          <w:tcPr>
-            <w:tcW w:w="959" w:type="dxa"/>
-          </w:tcPr>
-          <w:p/>
-        </w:tc>
-        <w:tc>
-          <w:tcPr>
-            <w:tcW w:w="1231" w:type="dxa"/>
-          </w:tcPr>
-          <w:p/>
-        </w:tc>
-        <w:tc>
-          <w:tcPr>
-            <w:tcW w:w="3497" w:type="dxa"/>
-          </w:tcPr>
-          <w:p>
-            <w:r>
-              <w:t>4 – верх.уров.</w:t>
-            </w:r>
-            <w:r>
-              <w:rPr>
-                <w:lang w:val="en-US"/>
-              </w:rPr>
-              <w:t>V0105</w:t>
-            </w:r>
-          </w:p>
-        </w:tc>
-      </w:tr>
-      <w:tr>
-        <w:tc>
-          <w:tcPr>
-            <w:tcW w:w="704" w:type="dxa"/>
-          </w:tcPr>
-          <w:p/>
-        </w:tc>
-        <w:tc>
-          <w:tcPr>
-            <w:tcW w:w="4094" w:type="dxa"/>
-          </w:tcPr>
-          <w:p/>
-        </w:tc>
-        <w:tc>
-          <w:tcPr>
-            <w:tcW w:w="959" w:type="dxa"/>
-          </w:tcPr>
-          <w:p/>
-        </w:tc>
-        <w:tc>
-          <w:tcPr>
-            <w:tcW w:w="1231" w:type="dxa"/>
-          </w:tcPr>
-          <w:p/>
-        </w:tc>
-        <w:tc>
-          <w:tcPr>
-            <w:tcW w:w="3497" w:type="dxa"/>
-          </w:tcPr>
-          <w:p>
-            <w:r>
-              <w:t>5</w:t>
-            </w:r>
-            <w:r>
-              <w:t xml:space="preserve"> – </w:t>
-            </w:r>
-            <w:r>
-              <w:t>средн</w:t>
-            </w:r>
-            <w:r>
-              <w:t>.уров.</w:t>
-            </w:r>
-            <w:r>
-              <w:rPr>
-                <w:lang w:val="en-US"/>
-              </w:rPr>
-              <w:t>V0105</w:t>
-            </w:r>
-          </w:p>
-        </w:tc>
-      </w:tr>
-      <w:tr>
-        <w:tc>
-          <w:tcPr>
-            <w:tcW w:w="704" w:type="dxa"/>
-          </w:tcPr>
-          <w:p/>
-        </w:tc>
-        <w:tc>
-          <w:tcPr>
-            <w:tcW w:w="4094" w:type="dxa"/>
-          </w:tcPr>
-          <w:p/>
-        </w:tc>
-        <w:tc>
-          <w:tcPr>
-            <w:tcW w:w="959" w:type="dxa"/>
-          </w:tcPr>
-          <w:p/>
-        </w:tc>
-        <w:tc>
-          <w:tcPr>
-            <w:tcW w:w="1231" w:type="dxa"/>
-          </w:tcPr>
-          <w:p/>
-        </w:tc>
-        <w:tc>
-          <w:tcPr>
-            <w:tcW w:w="3497" w:type="dxa"/>
-          </w:tcPr>
-          <w:p>
-            <w:r>
+          </w:p>
+        </w:tc>
+        <w:tc>
+          <w:tcPr>
+            <w:tcW w:w="3497" w:type="dxa"/>
+          </w:tcPr>
+          <w:p/>
+        </w:tc>
+      </w:tr>
+      <w:tr>
+        <w:tc>
+          <w:tcPr>
+            <w:tcW w:w="704" w:type="dxa"/>
+          </w:tcPr>
+          <w:p/>
+        </w:tc>
+        <w:tc>
+          <w:tcPr>
+            <w:tcW w:w="4094" w:type="dxa"/>
+          </w:tcPr>
+          <w:p>
+            <w:r>
+              <w:rPr>
+                <w:lang w:val="en-US"/>
+              </w:rPr>
+              <w:t>PAN_maxHeight_V0</w:t>
+            </w:r>
+            <w:r>
+              <w:rPr>
+                <w:lang w:val="en-US"/>
+              </w:rPr>
               <w:t>6</w:t>
             </w:r>
             <w:r>
-              <w:t xml:space="preserve"> – </w:t>
-            </w:r>
-            <w:r>
-              <w:t>нижн</w:t>
-            </w:r>
-            <w:r>
-              <w:t>.уров.</w:t>
-            </w:r>
-            <w:r>
-              <w:rPr>
-                <w:lang w:val="en-US"/>
-              </w:rPr>
-              <w:t>V0105</w:t>
-            </w:r>
-          </w:p>
-        </w:tc>
-      </w:tr>
-      <w:tr>
-        <w:tc>
-          <w:tcPr>
-            <w:tcW w:w="704" w:type="dxa"/>
-          </w:tcPr>
-          <w:p/>
-        </w:tc>
-        <w:tc>
-          <w:tcPr>
-            <w:tcW w:w="4094" w:type="dxa"/>
-          </w:tcPr>
-          <w:p/>
-        </w:tc>
-        <w:tc>
-          <w:tcPr>
-            <w:tcW w:w="959" w:type="dxa"/>
-          </w:tcPr>
-          <w:p/>
-        </w:tc>
-        <w:tc>
-          <w:tcPr>
-            <w:tcW w:w="1231" w:type="dxa"/>
-          </w:tcPr>
-          <w:p/>
-        </w:tc>
-        <w:tc>
-          <w:tcPr>
-            <w:tcW w:w="3497" w:type="dxa"/>
-          </w:tcPr>
-          <w:p>
-            <w:r>
-              <w:t>7</w:t>
-            </w:r>
-            <w:r>
-              <w:t xml:space="preserve"> – верх.уров.</w:t>
-            </w:r>
-            <w:r>
-              <w:rPr>
-                <w:lang w:val="en-US"/>
-              </w:rPr>
-              <w:t>V010</w:t>
-            </w:r>
-            <w:r>
-              <w:t>9</w:t>
-            </w:r>
-          </w:p>
-        </w:tc>
-      </w:tr>
-      <w:tr>
-        <w:tc>
-          <w:tcPr>
-            <w:tcW w:w="704" w:type="dxa"/>
-          </w:tcPr>
-          <w:p/>
-        </w:tc>
-        <w:tc>
-          <w:tcPr>
-            <w:tcW w:w="4094" w:type="dxa"/>
-          </w:tcPr>
-          <w:p/>
-        </w:tc>
-        <w:tc>
-          <w:tcPr>
-            <w:tcW w:w="959" w:type="dxa"/>
-          </w:tcPr>
-          <w:p/>
-        </w:tc>
-        <w:tc>
-          <w:tcPr>
-            <w:tcW w:w="1231" w:type="dxa"/>
-          </w:tcPr>
-          <w:p/>
-        </w:tc>
-        <w:tc>
-          <w:tcPr>
-            <w:tcW w:w="3497" w:type="dxa"/>
-          </w:tcPr>
-          <w:p>
-            <w:r>
-              <w:t>8</w:t>
-            </w:r>
-            <w:r>
-              <w:t xml:space="preserve"> – верх.уров.</w:t>
-            </w:r>
-            <w:r>
-              <w:rPr>
-                <w:lang w:val="en-US"/>
-              </w:rPr>
-              <w:t>V01</w:t>
-            </w:r>
-            <w:r>
-              <w:t>10</w:t>
-            </w:r>
-          </w:p>
-        </w:tc>
-      </w:tr>
-      <w:tr>
-        <w:tc>
-          <w:tcPr>
-            <w:tcW w:w="704" w:type="dxa"/>
-          </w:tcPr>
-          <w:p/>
-        </w:tc>
-        <w:tc>
-          <w:tcPr>
-            <w:tcW w:w="4094" w:type="dxa"/>
-          </w:tcPr>
-          <w:p/>
-        </w:tc>
-        <w:tc>
-          <w:tcPr>
-            <w:tcW w:w="959" w:type="dxa"/>
-          </w:tcPr>
-          <w:p/>
-        </w:tc>
-        <w:tc>
-          <w:tcPr>
-            <w:tcW w:w="1231" w:type="dxa"/>
-          </w:tcPr>
-          <w:p/>
-        </w:tc>
-        <w:tc>
-          <w:tcPr>
-            <w:tcW w:w="3497" w:type="dxa"/>
-          </w:tcPr>
-          <w:p>
-            <w:r>
-              <w:t>9</w:t>
-            </w:r>
-            <w:r>
-              <w:t xml:space="preserve"> – </w:t>
-            </w:r>
-            <w:r>
-              <w:t>нижн</w:t>
-            </w:r>
-            <w:r>
-              <w:t>.уров.</w:t>
-            </w:r>
-            <w:r>
-              <w:rPr>
-                <w:lang w:val="en-US"/>
-              </w:rPr>
-              <w:t>V01</w:t>
-            </w:r>
-            <w:r>
-              <w:t>10</w:t>
-            </w:r>
-          </w:p>
-        </w:tc>
-      </w:tr>
-      <w:tr>
-        <w:tc>
-          <w:tcPr>
-            <w:tcW w:w="704" w:type="dxa"/>
-          </w:tcPr>
-          <w:p/>
-        </w:tc>
-        <w:tc>
-          <w:tcPr>
-            <w:tcW w:w="4094" w:type="dxa"/>
-          </w:tcPr>
-          <w:p/>
-        </w:tc>
-        <w:tc>
-          <w:tcPr>
-            <w:tcW w:w="959" w:type="dxa"/>
-          </w:tcPr>
-          <w:p/>
-        </w:tc>
-        <w:tc>
-          <w:tcPr>
-            <w:tcW w:w="1231" w:type="dxa"/>
-          </w:tcPr>
-          <w:p/>
-        </w:tc>
-        <w:tc>
-          <w:tcPr>
-            <w:tcW w:w="3497" w:type="dxa"/>
-          </w:tcPr>
-          <w:p>
-            <w:r>
-              <w:rPr>
-                <w:lang w:val="en-US"/>
-              </w:rPr>
-              <w:t xml:space="preserve">10 – </w:t>
-            </w:r>
-            <w:r>
-              <w:t xml:space="preserve">уровень </w:t>
-            </w:r>
-            <w:r>
-              <w:rPr>
-                <w:lang w:val="en-US"/>
-              </w:rPr>
-              <w:t>V07.01</w:t>
-            </w:r>
-          </w:p>
-        </w:tc>
-      </w:tr>
-      <w:tr>
-        <w:tc>
-          <w:tcPr>
-            <w:tcW w:w="704" w:type="dxa"/>
-          </w:tcPr>
-          <w:p/>
-        </w:tc>
-        <w:tc>
-          <w:tcPr>
-            <w:tcW w:w="4094" w:type="dxa"/>
-          </w:tcPr>
-          <w:p/>
-        </w:tc>
-        <w:tc>
-          <w:tcPr>
-            <w:tcW w:w="959" w:type="dxa"/>
-          </w:tcPr>
-          <w:p/>
-        </w:tc>
-        <w:tc>
-          <w:tcPr>
-            <w:tcW w:w="1231" w:type="dxa"/>
-          </w:tcPr>
-          <w:p/>
-        </w:tc>
-        <w:tc>
-          <w:tcPr>
-            <w:tcW w:w="3497" w:type="dxa"/>
-          </w:tcPr>
-          <w:p>
-            <w:r>
-              <w:t>1</w:t>
-            </w:r>
-            <w:r>
-              <w:t>1</w:t>
-            </w:r>
-            <w:r>
-              <w:t xml:space="preserve"> – верх.уров.</w:t>
-            </w:r>
-            <w:r>
-              <w:rPr>
-                <w:lang w:val="en-US"/>
-              </w:rPr>
-              <w:t>V0</w:t>
-            </w:r>
-            <w:r>
-              <w:t>801</w:t>
-            </w:r>
-          </w:p>
-        </w:tc>
-      </w:tr>
-      <w:tr>
-        <w:tc>
-          <w:tcPr>
-            <w:tcW w:w="704" w:type="dxa"/>
-          </w:tcPr>
-          <w:p/>
-        </w:tc>
-        <w:tc>
-          <w:tcPr>
-            <w:tcW w:w="4094" w:type="dxa"/>
-          </w:tcPr>
-          <w:p/>
-        </w:tc>
-        <w:tc>
-          <w:tcPr>
-            <w:tcW w:w="959" w:type="dxa"/>
-          </w:tcPr>
-          <w:p/>
-        </w:tc>
-        <w:tc>
-          <w:tcPr>
-            <w:tcW w:w="1231" w:type="dxa"/>
-          </w:tcPr>
-          <w:p/>
-        </w:tc>
-        <w:tc>
-          <w:tcPr>
-            <w:tcW w:w="3497" w:type="dxa"/>
-          </w:tcPr>
-          <w:p>
-            <w:r>
-              <w:t>1</w:t>
-            </w:r>
-            <w:r>
-              <w:t>2</w:t>
-            </w:r>
-            <w:r>
-              <w:t xml:space="preserve"> – </w:t>
-            </w:r>
-            <w:r>
-              <w:t>нижн</w:t>
-            </w:r>
-            <w:r>
-              <w:t>.уров.</w:t>
-            </w:r>
-            <w:r>
-              <w:rPr>
-                <w:lang w:val="en-US"/>
-              </w:rPr>
-              <w:t>V0</w:t>
-            </w:r>
-            <w:r>
-              <w:t>801</w:t>
-            </w:r>
-          </w:p>
-        </w:tc>
-      </w:tr>
-      <w:tr>
-        <w:tc>
-          <w:tcPr>
-            <w:tcW w:w="704" w:type="dxa"/>
-          </w:tcPr>
-          <w:p/>
-        </w:tc>
-        <w:tc>
-          <w:tcPr>
-            <w:tcW w:w="4094" w:type="dxa"/>
-          </w:tcPr>
-          <w:p/>
-        </w:tc>
-        <w:tc>
-          <w:tcPr>
-            <w:tcW w:w="959" w:type="dxa"/>
-          </w:tcPr>
-          <w:p/>
-        </w:tc>
-        <w:tc>
-          <w:tcPr>
-            <w:tcW w:w="1231" w:type="dxa"/>
-          </w:tcPr>
-          <w:p/>
-        </w:tc>
-        <w:tc>
-          <w:tcPr>
-            <w:tcW w:w="3497" w:type="dxa"/>
-          </w:tcPr>
-          <w:p>
-            <w:pPr>
-              <w:rPr>
-                <w:lang w:val="en-US"/>
-              </w:rPr>
-            </w:pPr>
-            <w:r>
-              <w:t>1</w:t>
-            </w:r>
-            <w:r>
-              <w:t>3</w:t>
-            </w:r>
-            <w:r>
-              <w:t xml:space="preserve"> – вкл </w:t>
-            </w:r>
-            <w:r>
-              <w:rPr>
-                <w:lang w:val="en-US"/>
-              </w:rPr>
-              <w:t>UV06.05/01</w:t>
-            </w:r>
-          </w:p>
-        </w:tc>
-      </w:tr>
-      <w:tr>
-        <w:tc>
-          <w:tcPr>
-            <w:tcW w:w="704" w:type="dxa"/>
-          </w:tcPr>
-          <w:p/>
-        </w:tc>
-        <w:tc>
-          <w:tcPr>
-            <w:tcW w:w="4094" w:type="dxa"/>
-          </w:tcPr>
-          <w:p/>
-        </w:tc>
-        <w:tc>
-          <w:tcPr>
-            <w:tcW w:w="959" w:type="dxa"/>
-          </w:tcPr>
-          <w:p/>
-        </w:tc>
-        <w:tc>
-          <w:tcPr>
-            <w:tcW w:w="1231" w:type="dxa"/>
-          </w:tcPr>
-          <w:p/>
-        </w:tc>
-        <w:tc>
-          <w:tcPr>
-            <w:tcW w:w="3497" w:type="dxa"/>
-          </w:tcPr>
-          <w:p>
-            <w:r>
-              <w:t>1</w:t>
-            </w:r>
-            <w:r>
-              <w:t>4</w:t>
-            </w:r>
-            <w:r>
-              <w:t xml:space="preserve"> – вкл </w:t>
-            </w:r>
-            <w:r>
-              <w:rPr>
-                <w:lang w:val="en-US"/>
-              </w:rPr>
-              <w:t>UV06.05/0</w:t>
-            </w:r>
-            <w:r>
-              <w:rPr>
-                <w:lang w:val="en-US"/>
-              </w:rPr>
-              <w:t>2</w:t>
-            </w:r>
-          </w:p>
-        </w:tc>
-      </w:tr>
-      <w:tr>
-        <w:tc>
-          <w:tcPr>
-            <w:tcW w:w="704" w:type="dxa"/>
-          </w:tcPr>
-          <w:p/>
-        </w:tc>
-        <w:tc>
-          <w:tcPr>
-            <w:tcW w:w="4094" w:type="dxa"/>
-          </w:tcPr>
-          <w:p/>
-        </w:tc>
-        <w:tc>
-          <w:tcPr>
-            <w:tcW w:w="959" w:type="dxa"/>
-          </w:tcPr>
-          <w:p/>
-        </w:tc>
-        <w:tc>
-          <w:tcPr>
-            <w:tcW w:w="1231" w:type="dxa"/>
-          </w:tcPr>
-          <w:p/>
-        </w:tc>
-        <w:tc>
-          <w:tcPr>
-            <w:tcW w:w="3497" w:type="dxa"/>
-          </w:tcPr>
-          <w:p/>
-        </w:tc>
-      </w:tr>
-      <w:tr>
-        <w:tc>
-          <w:tcPr>
-            <w:tcW w:w="704" w:type="dxa"/>
-          </w:tcPr>
-          <w:p/>
-        </w:tc>
-        <w:tc>
-          <w:tcPr>
-            <w:tcW w:w="4094" w:type="dxa"/>
-          </w:tcPr>
-          <w:p>
-            <w:r>
-              <w:rPr>
-                <w:lang w:val="en-US"/>
-              </w:rPr>
-              <w:t>PAN_boolStatusMainViewWord</w:t>
-            </w:r>
-            <w:r>
-              <w:t>_</w:t>
-            </w:r>
-            <w:r>
-              <w:t>2</w:t>
-            </w:r>
-          </w:p>
-        </w:tc>
-        <w:tc>
-          <w:tcPr>
-            <w:tcW w:w="959" w:type="dxa"/>
-          </w:tcPr>
-          <w:p/>
-        </w:tc>
-        <w:tc>
-          <w:tcPr>
-            <w:tcW w:w="1231" w:type="dxa"/>
-          </w:tcPr>
-          <w:p>
-            <w:r>
-              <w:rPr>
-                <w:lang w:val="en-US"/>
-              </w:rPr>
-              <w:t>PSW2</w:t>
-            </w:r>
-            <w:r>
-              <w:t>90</w:t>
-            </w:r>
-          </w:p>
-        </w:tc>
-        <w:tc>
-          <w:tcPr>
-            <w:tcW w:w="3497" w:type="dxa"/>
-          </w:tcPr>
-          <w:p>
-            <w:r>
-              <w:t>0 – фильтр 1 в промывке</w:t>
-            </w:r>
-          </w:p>
-        </w:tc>
-      </w:tr>
-      <w:tr>
-        <w:tc>
-          <w:tcPr>
-            <w:tcW w:w="704" w:type="dxa"/>
-          </w:tcPr>
-          <w:p/>
-        </w:tc>
-        <w:tc>
-          <w:tcPr>
-            <w:tcW w:w="4094" w:type="dxa"/>
-          </w:tcPr>
-          <w:p/>
-        </w:tc>
-        <w:tc>
-          <w:tcPr>
-            <w:tcW w:w="959" w:type="dxa"/>
-          </w:tcPr>
-          <w:p/>
-        </w:tc>
-        <w:tc>
-          <w:tcPr>
-            <w:tcW w:w="1231" w:type="dxa"/>
-          </w:tcPr>
-          <w:p/>
-        </w:tc>
-        <w:tc>
-          <w:tcPr>
-            <w:tcW w:w="3497" w:type="dxa"/>
-          </w:tcPr>
-          <w:p>
-            <w:r>
-              <w:t>1 – фильтр 2 в промывке</w:t>
-            </w:r>
-          </w:p>
-        </w:tc>
-      </w:tr>
-      <w:tr>
-        <w:tc>
-          <w:tcPr>
-            <w:tcW w:w="704" w:type="dxa"/>
-          </w:tcPr>
-          <w:p/>
-        </w:tc>
-        <w:tc>
-          <w:tcPr>
-            <w:tcW w:w="4094" w:type="dxa"/>
-          </w:tcPr>
-          <w:p/>
-        </w:tc>
-        <w:tc>
-          <w:tcPr>
-            <w:tcW w:w="959" w:type="dxa"/>
-          </w:tcPr>
-          <w:p/>
-        </w:tc>
-        <w:tc>
-          <w:tcPr>
-            <w:tcW w:w="1231" w:type="dxa"/>
-          </w:tcPr>
-          <w:p/>
-        </w:tc>
-        <w:tc>
-          <w:tcPr>
-            <w:tcW w:w="3497" w:type="dxa"/>
-          </w:tcPr>
-          <w:p>
-            <w:r>
-              <w:t>2 – фильтр 3 в промывке</w:t>
-            </w:r>
-          </w:p>
-        </w:tc>
-      </w:tr>
-      <w:tr>
-        <w:tc>
-          <w:tcPr>
-            <w:tcW w:w="704" w:type="dxa"/>
-          </w:tcPr>
-          <w:p/>
-        </w:tc>
-        <w:tc>
-          <w:tcPr>
-            <w:tcW w:w="4094" w:type="dxa"/>
-          </w:tcPr>
-          <w:p/>
-        </w:tc>
-        <w:tc>
-          <w:tcPr>
-            <w:tcW w:w="959" w:type="dxa"/>
-          </w:tcPr>
-          <w:p/>
-        </w:tc>
-        <w:tc>
-          <w:tcPr>
-            <w:tcW w:w="1231" w:type="dxa"/>
-          </w:tcPr>
-          <w:p/>
-        </w:tc>
-        <w:tc>
-          <w:tcPr>
-            <w:tcW w:w="3497" w:type="dxa"/>
-          </w:tcPr>
-          <w:p/>
-        </w:tc>
-      </w:tr>
-      <w:tr>
-        <w:tc>
-          <w:tcPr>
-            <w:tcW w:w="704" w:type="dxa"/>
-          </w:tcPr>
-          <w:p/>
-        </w:tc>
-        <w:tc>
-          <w:tcPr>
-            <w:tcW w:w="4094" w:type="dxa"/>
-          </w:tcPr>
-          <w:p/>
-        </w:tc>
-        <w:tc>
-          <w:tcPr>
-            <w:tcW w:w="959" w:type="dxa"/>
-          </w:tcPr>
-          <w:p/>
-        </w:tc>
-        <w:tc>
-          <w:tcPr>
-            <w:tcW w:w="1231" w:type="dxa"/>
-          </w:tcPr>
-          <w:p/>
-        </w:tc>
-        <w:tc>
-          <w:tcPr>
-            <w:tcW w:w="3497" w:type="dxa"/>
-          </w:tcPr>
-          <w:p/>
-        </w:tc>
-      </w:tr>
-      <w:tr>
-        <w:tc>
-          <w:tcPr>
-            <w:tcW w:w="704" w:type="dxa"/>
-          </w:tcPr>
-          <w:p/>
-        </w:tc>
-        <w:tc>
-          <w:tcPr>
-            <w:tcW w:w="4094" w:type="dxa"/>
-          </w:tcPr>
-          <w:p/>
-        </w:tc>
-        <w:tc>
-          <w:tcPr>
-            <w:tcW w:w="959" w:type="dxa"/>
-          </w:tcPr>
-          <w:p/>
-        </w:tc>
-        <w:tc>
-          <w:tcPr>
-            <w:tcW w:w="1231" w:type="dxa"/>
-          </w:tcPr>
-          <w:p/>
-        </w:tc>
-        <w:tc>
-          <w:tcPr>
-            <w:tcW w:w="3497" w:type="dxa"/>
-          </w:tcPr>
-          <w:p/>
-        </w:tc>
-      </w:tr>
-      <w:tr>
-        <w:tc>
-          <w:tcPr>
-            <w:tcW w:w="704" w:type="dxa"/>
-          </w:tcPr>
-          <w:p/>
-        </w:tc>
-        <w:tc>
-          <w:tcPr>
-            <w:tcW w:w="4094" w:type="dxa"/>
-          </w:tcPr>
-          <w:p/>
-        </w:tc>
-        <w:tc>
-          <w:tcPr>
-            <w:tcW w:w="959" w:type="dxa"/>
-          </w:tcPr>
-          <w:p/>
-        </w:tc>
-        <w:tc>
-          <w:tcPr>
-            <w:tcW w:w="1231" w:type="dxa"/>
-          </w:tcPr>
-          <w:p/>
-        </w:tc>
-        <w:tc>
-          <w:tcPr>
-            <w:tcW w:w="3497" w:type="dxa"/>
-          </w:tcPr>
-          <w:p/>
-        </w:tc>
-      </w:tr>
-      <w:tr>
-        <w:tc>
-          <w:tcPr>
-            <w:tcW w:w="704" w:type="dxa"/>
-          </w:tcPr>
-          <w:p/>
-        </w:tc>
-        <w:tc>
-          <w:tcPr>
-            <w:tcW w:w="4094" w:type="dxa"/>
-          </w:tcPr>
-          <w:p/>
-        </w:tc>
-        <w:tc>
-          <w:tcPr>
-            <w:tcW w:w="959" w:type="dxa"/>
-          </w:tcPr>
-          <w:p/>
-        </w:tc>
-        <w:tc>
-          <w:tcPr>
-            <w:tcW w:w="1231" w:type="dxa"/>
-          </w:tcPr>
-          <w:p/>
-        </w:tc>
-        <w:tc>
-          <w:tcPr>
-            <w:tcW w:w="3497" w:type="dxa"/>
-          </w:tcPr>
-          <w:p/>
-        </w:tc>
-      </w:tr>
-      <w:tr>
-        <w:tc>
-          <w:tcPr>
-            <w:tcW w:w="704" w:type="dxa"/>
-          </w:tcPr>
-          <w:p/>
-        </w:tc>
-        <w:tc>
-          <w:tcPr>
-            <w:tcW w:w="4094" w:type="dxa"/>
-          </w:tcPr>
-          <w:p/>
-        </w:tc>
-        <w:tc>
-          <w:tcPr>
-            <w:tcW w:w="959" w:type="dxa"/>
-          </w:tcPr>
-          <w:p/>
-        </w:tc>
-        <w:tc>
-          <w:tcPr>
-            <w:tcW w:w="1231" w:type="dxa"/>
-          </w:tcPr>
-          <w:p/>
-        </w:tc>
-        <w:tc>
-          <w:tcPr>
-            <w:tcW w:w="3497" w:type="dxa"/>
-          </w:tcPr>
-          <w:p/>
-        </w:tc>
-      </w:tr>
-      <w:tr>
-        <w:tc>
-          <w:tcPr>
-            <w:tcW w:w="704" w:type="dxa"/>
-          </w:tcPr>
-          <w:p/>
-        </w:tc>
-        <w:tc>
-          <w:tcPr>
-            <w:tcW w:w="4094" w:type="dxa"/>
-          </w:tcPr>
-          <w:p/>
-        </w:tc>
-        <w:tc>
-          <w:tcPr>
-            <w:tcW w:w="959" w:type="dxa"/>
-          </w:tcPr>
-          <w:p/>
-        </w:tc>
-        <w:tc>
-          <w:tcPr>
-            <w:tcW w:w="1231" w:type="dxa"/>
-          </w:tcPr>
-          <w:p/>
-        </w:tc>
-        <w:tc>
-          <w:tcPr>
-            <w:tcW w:w="3497" w:type="dxa"/>
-          </w:tcPr>
-          <w:p/>
-        </w:tc>
-      </w:tr>
-      <w:tr>
-        <w:tc>
-          <w:tcPr>
-            <w:tcW w:w="704" w:type="dxa"/>
-          </w:tcPr>
-          <w:p/>
-        </w:tc>
-        <w:tc>
-          <w:tcPr>
-            <w:tcW w:w="4094" w:type="dxa"/>
-          </w:tcPr>
-          <w:p/>
-        </w:tc>
-        <w:tc>
-          <w:tcPr>
-            <w:tcW w:w="959" w:type="dxa"/>
-          </w:tcPr>
-          <w:p/>
-        </w:tc>
-        <w:tc>
-          <w:tcPr>
-            <w:tcW w:w="1231" w:type="dxa"/>
-          </w:tcPr>
-          <w:p/>
-        </w:tc>
-        <w:tc>
-          <w:tcPr>
-            <w:tcW w:w="3497" w:type="dxa"/>
-          </w:tcPr>
-          <w:p/>
-        </w:tc>
-      </w:tr>
-      <w:tr>
-        <w:tc>
-          <w:tcPr>
-            <w:tcW w:w="704" w:type="dxa"/>
-          </w:tcPr>
-          <w:p/>
-        </w:tc>
-        <w:tc>
-          <w:tcPr>
-            <w:tcW w:w="4094" w:type="dxa"/>
-          </w:tcPr>
-          <w:p/>
-        </w:tc>
-        <w:tc>
-          <w:tcPr>
-            <w:tcW w:w="959" w:type="dxa"/>
-          </w:tcPr>
-          <w:p/>
-        </w:tc>
-        <w:tc>
-          <w:tcPr>
-            <w:tcW w:w="1231" w:type="dxa"/>
-          </w:tcPr>
-          <w:p/>
-        </w:tc>
-        <w:tc>
-          <w:tcPr>
-            <w:tcW w:w="3497" w:type="dxa"/>
-          </w:tcPr>
-          <w:p/>
-        </w:tc>
-      </w:tr>
-      <w:tr>
-        <w:tc>
-          <w:tcPr>
-            <w:tcW w:w="704" w:type="dxa"/>
-          </w:tcPr>
-          <w:p/>
-        </w:tc>
-        <w:tc>
-          <w:tcPr>
-            <w:tcW w:w="4094" w:type="dxa"/>
-          </w:tcPr>
-          <w:p/>
-        </w:tc>
-        <w:tc>
-          <w:tcPr>
-            <w:tcW w:w="959" w:type="dxa"/>
-          </w:tcPr>
-          <w:p/>
-        </w:tc>
-        <w:tc>
-          <w:tcPr>
-            <w:tcW w:w="1231" w:type="dxa"/>
-          </w:tcPr>
-          <w:p/>
-        </w:tc>
-        <w:tc>
-          <w:tcPr>
-            <w:tcW w:w="3497" w:type="dxa"/>
-          </w:tcPr>
-          <w:p/>
-        </w:tc>
-      </w:tr>
-      <w:tr>
-        <w:tc>
-          <w:tcPr>
-            <w:tcW w:w="704" w:type="dxa"/>
-          </w:tcPr>
-          <w:p/>
-        </w:tc>
-        <w:tc>
-          <w:tcPr>
-            <w:tcW w:w="4094" w:type="dxa"/>
-          </w:tcPr>
-          <w:p/>
-        </w:tc>
-        <w:tc>
-          <w:tcPr>
-            <w:tcW w:w="959" w:type="dxa"/>
-          </w:tcPr>
-          <w:p/>
-        </w:tc>
-        <w:tc>
-          <w:tcPr>
-            <w:tcW w:w="1231" w:type="dxa"/>
-          </w:tcPr>
-          <w:p/>
-        </w:tc>
-        <w:tc>
-          <w:tcPr>
-            <w:tcW w:w="3497" w:type="dxa"/>
-          </w:tcPr>
-          <w:p/>
-        </w:tc>
-      </w:tr>
-      <w:tr>
-        <w:tc>
-          <w:tcPr>
-            <w:tcW w:w="704" w:type="dxa"/>
-          </w:tcPr>
-          <w:p/>
-        </w:tc>
-        <w:tc>
-          <w:tcPr>
-            <w:tcW w:w="4094" w:type="dxa"/>
-          </w:tcPr>
-          <w:p/>
-        </w:tc>
-        <w:tc>
-          <w:tcPr>
-            <w:tcW w:w="959" w:type="dxa"/>
-          </w:tcPr>
-          <w:p/>
-        </w:tc>
-        <w:tc>
-          <w:tcPr>
-            <w:tcW w:w="1231" w:type="dxa"/>
-          </w:tcPr>
-          <w:p/>
+              <w:rPr>
+                <w:lang w:val="en-US"/>
+              </w:rPr>
+              <w:t>01</w:t>
+            </w:r>
+          </w:p>
+        </w:tc>
+        <w:tc>
+          <w:tcPr>
+            <w:tcW w:w="959" w:type="dxa"/>
+          </w:tcPr>
+          <w:p>
+            <w:r>
+              <w:rPr>
+                <w:lang w:val="en-US"/>
+              </w:rPr>
+              <w:t>REAL</w:t>
+            </w:r>
+          </w:p>
+        </w:tc>
+        <w:tc>
+          <w:tcPr>
+            <w:tcW w:w="1231" w:type="dxa"/>
+          </w:tcPr>
+          <w:p>
+            <w:r>
+              <w:rPr>
+                <w:lang w:val="en-US"/>
+              </w:rPr>
+              <w:t>PFW2</w:t>
+            </w:r>
+            <w:r>
+              <w:rPr>
+                <w:lang w:val="en-US"/>
+              </w:rPr>
+              <w:t>60</w:t>
+            </w:r>
+          </w:p>
+        </w:tc>
+        <w:tc>
+          <w:tcPr>
+            <w:tcW w:w="3497" w:type="dxa"/>
+          </w:tcPr>
+          <w:p/>
+        </w:tc>
+      </w:tr>
+      <w:tr>
+        <w:tc>
+          <w:tcPr>
+            <w:tcW w:w="704" w:type="dxa"/>
+          </w:tcPr>
+          <w:p/>
+        </w:tc>
+        <w:tc>
+          <w:tcPr>
+            <w:tcW w:w="4094" w:type="dxa"/>
+          </w:tcPr>
+          <w:p>
+            <w:r>
+              <w:rPr>
+                <w:lang w:val="en-US"/>
+              </w:rPr>
+              <w:t>PAN_m</w:t>
+            </w:r>
+            <w:r>
+              <w:rPr>
+                <w:lang w:val="en-US"/>
+              </w:rPr>
+              <w:t>iddle</w:t>
+            </w:r>
+            <w:r>
+              <w:rPr>
+                <w:lang w:val="en-US"/>
+              </w:rPr>
+              <w:t>Height_V0</w:t>
+            </w:r>
+            <w:r>
+              <w:rPr>
+                <w:lang w:val="en-US"/>
+              </w:rPr>
+              <w:t>6</w:t>
+            </w:r>
+            <w:r>
+              <w:rPr>
+                <w:lang w:val="en-US"/>
+              </w:rPr>
+              <w:t>01</w:t>
+            </w:r>
+          </w:p>
+        </w:tc>
+        <w:tc>
+          <w:tcPr>
+            <w:tcW w:w="959" w:type="dxa"/>
+          </w:tcPr>
+          <w:p>
+            <w:r>
+              <w:rPr>
+                <w:lang w:val="en-US"/>
+              </w:rPr>
+              <w:t>REAL</w:t>
+            </w:r>
+          </w:p>
+        </w:tc>
+        <w:tc>
+          <w:tcPr>
+            <w:tcW w:w="1231" w:type="dxa"/>
+          </w:tcPr>
+          <w:p>
+            <w:r>
+              <w:rPr>
+                <w:lang w:val="en-US"/>
+              </w:rPr>
+              <w:t>PFW2</w:t>
+            </w:r>
+            <w:r>
+              <w:rPr>
+                <w:lang w:val="en-US"/>
+              </w:rPr>
+              <w:t>62</w:t>
+            </w:r>
+          </w:p>
+        </w:tc>
+        <w:tc>
+          <w:tcPr>
+            <w:tcW w:w="3497" w:type="dxa"/>
+          </w:tcPr>
+          <w:p/>
+        </w:tc>
+      </w:tr>
+      <w:tr>
+        <w:tc>
+          <w:tcPr>
+            <w:tcW w:w="704" w:type="dxa"/>
+          </w:tcPr>
+          <w:p/>
+        </w:tc>
+        <w:tc>
+          <w:tcPr>
+            <w:tcW w:w="4094" w:type="dxa"/>
+          </w:tcPr>
+          <w:p>
+            <w:r>
+              <w:rPr>
+                <w:lang w:val="en-US"/>
+              </w:rPr>
+              <w:t>PAN_m</w:t>
+            </w:r>
+            <w:r>
+              <w:rPr>
+                <w:lang w:val="en-US"/>
+              </w:rPr>
+              <w:t>in</w:t>
+            </w:r>
+            <w:r>
+              <w:rPr>
+                <w:lang w:val="en-US"/>
+              </w:rPr>
+              <w:t>Height_V0</w:t>
+            </w:r>
+            <w:r>
+              <w:rPr>
+                <w:lang w:val="en-US"/>
+              </w:rPr>
+              <w:t>6</w:t>
+            </w:r>
+            <w:r>
+              <w:rPr>
+                <w:lang w:val="en-US"/>
+              </w:rPr>
+              <w:t>01</w:t>
+            </w:r>
+          </w:p>
+        </w:tc>
+        <w:tc>
+          <w:tcPr>
+            <w:tcW w:w="959" w:type="dxa"/>
+          </w:tcPr>
+          <w:p>
+            <w:r>
+              <w:rPr>
+                <w:lang w:val="en-US"/>
+              </w:rPr>
+              <w:t>REAL</w:t>
+            </w:r>
+          </w:p>
+        </w:tc>
+        <w:tc>
+          <w:tcPr>
+            <w:tcW w:w="1231" w:type="dxa"/>
+          </w:tcPr>
+          <w:p>
+            <w:r>
+              <w:rPr>
+                <w:lang w:val="en-US"/>
+              </w:rPr>
+              <w:t>PFW2</w:t>
+            </w:r>
+            <w:r>
+              <w:rPr>
+                <w:lang w:val="en-US"/>
+              </w:rPr>
+              <w:t>64</w:t>
+            </w:r>
+          </w:p>
         </w:tc>
         <w:tc>
           <w:tcPr>

</xml_diff>

<commit_message>
sensors setting that is max real value on 20mA
</commit_message>
<xml_diff>
--- a/SP300/VOS_Vorkuta/панель АСУ-1/панель АСУ 1.docx
+++ b/SP300/VOS_Vorkuta/панель АСУ-1/панель АСУ 1.docx
@@ -3574,19 +3574,7 @@
               <w:rPr>
                 <w:lang w:val="en-US"/>
               </w:rPr>
-              <w:t>PAN_m</w:t>
-            </w:r>
-            <w:r>
-              <w:rPr>
-                <w:lang w:val="en-US"/>
-              </w:rPr>
-              <w:t>in</w:t>
-            </w:r>
-            <w:r>
-              <w:rPr>
-                <w:lang w:val="en-US"/>
-              </w:rPr>
-              <w:t>Height_V0101</w:t>
+              <w:t>PAN_minHeight_V0101</w:t>
             </w:r>
           </w:p>
         </w:tc>
@@ -3612,7 +3600,331 @@
               <w:rPr>
                 <w:lang w:val="en-US"/>
               </w:rPr>
-              <w:t>PFW25</w:t>
+              <w:t>PFW258</w:t>
+            </w:r>
+          </w:p>
+        </w:tc>
+        <w:tc>
+          <w:tcPr>
+            <w:tcW w:w="3497" w:type="dxa"/>
+          </w:tcPr>
+          <w:p/>
+        </w:tc>
+      </w:tr>
+      <w:tr>
+        <w:tc>
+          <w:tcPr>
+            <w:tcW w:w="704" w:type="dxa"/>
+          </w:tcPr>
+          <w:p/>
+        </w:tc>
+        <w:tc>
+          <w:tcPr>
+            <w:tcW w:w="4094" w:type="dxa"/>
+          </w:tcPr>
+          <w:p>
+            <w:r>
+              <w:rPr>
+                <w:lang w:val="en-US"/>
+              </w:rPr>
+              <w:t>PAN_maxHeight_V0601</w:t>
+            </w:r>
+          </w:p>
+        </w:tc>
+        <w:tc>
+          <w:tcPr>
+            <w:tcW w:w="959" w:type="dxa"/>
+          </w:tcPr>
+          <w:p>
+            <w:r>
+              <w:rPr>
+                <w:lang w:val="en-US"/>
+              </w:rPr>
+              <w:t>REAL</w:t>
+            </w:r>
+          </w:p>
+        </w:tc>
+        <w:tc>
+          <w:tcPr>
+            <w:tcW w:w="1231" w:type="dxa"/>
+          </w:tcPr>
+          <w:p>
+            <w:r>
+              <w:rPr>
+                <w:lang w:val="en-US"/>
+              </w:rPr>
+              <w:t>PFW260</w:t>
+            </w:r>
+          </w:p>
+        </w:tc>
+        <w:tc>
+          <w:tcPr>
+            <w:tcW w:w="3497" w:type="dxa"/>
+          </w:tcPr>
+          <w:p/>
+        </w:tc>
+      </w:tr>
+      <w:tr>
+        <w:tc>
+          <w:tcPr>
+            <w:tcW w:w="704" w:type="dxa"/>
+          </w:tcPr>
+          <w:p/>
+        </w:tc>
+        <w:tc>
+          <w:tcPr>
+            <w:tcW w:w="4094" w:type="dxa"/>
+          </w:tcPr>
+          <w:p>
+            <w:r>
+              <w:rPr>
+                <w:lang w:val="en-US"/>
+              </w:rPr>
+              <w:t>PAN_middleHeight_V0601</w:t>
+            </w:r>
+          </w:p>
+        </w:tc>
+        <w:tc>
+          <w:tcPr>
+            <w:tcW w:w="959" w:type="dxa"/>
+          </w:tcPr>
+          <w:p>
+            <w:r>
+              <w:rPr>
+                <w:lang w:val="en-US"/>
+              </w:rPr>
+              <w:t>REAL</w:t>
+            </w:r>
+          </w:p>
+        </w:tc>
+        <w:tc>
+          <w:tcPr>
+            <w:tcW w:w="1231" w:type="dxa"/>
+          </w:tcPr>
+          <w:p>
+            <w:r>
+              <w:rPr>
+                <w:lang w:val="en-US"/>
+              </w:rPr>
+              <w:t>PFW262</w:t>
+            </w:r>
+          </w:p>
+        </w:tc>
+        <w:tc>
+          <w:tcPr>
+            <w:tcW w:w="3497" w:type="dxa"/>
+          </w:tcPr>
+          <w:p/>
+        </w:tc>
+      </w:tr>
+      <w:tr>
+        <w:tc>
+          <w:tcPr>
+            <w:tcW w:w="704" w:type="dxa"/>
+          </w:tcPr>
+          <w:p/>
+        </w:tc>
+        <w:tc>
+          <w:tcPr>
+            <w:tcW w:w="4094" w:type="dxa"/>
+          </w:tcPr>
+          <w:p>
+            <w:r>
+              <w:rPr>
+                <w:lang w:val="en-US"/>
+              </w:rPr>
+              <w:t>PAN_minHeight_V0601</w:t>
+            </w:r>
+          </w:p>
+        </w:tc>
+        <w:tc>
+          <w:tcPr>
+            <w:tcW w:w="959" w:type="dxa"/>
+          </w:tcPr>
+          <w:p>
+            <w:r>
+              <w:rPr>
+                <w:lang w:val="en-US"/>
+              </w:rPr>
+              <w:t>REAL</w:t>
+            </w:r>
+          </w:p>
+        </w:tc>
+        <w:tc>
+          <w:tcPr>
+            <w:tcW w:w="1231" w:type="dxa"/>
+          </w:tcPr>
+          <w:p>
+            <w:r>
+              <w:rPr>
+                <w:lang w:val="en-US"/>
+              </w:rPr>
+              <w:t>PFW264</w:t>
+            </w:r>
+          </w:p>
+        </w:tc>
+        <w:tc>
+          <w:tcPr>
+            <w:tcW w:w="3497" w:type="dxa"/>
+          </w:tcPr>
+          <w:p/>
+        </w:tc>
+      </w:tr>
+      <w:tr>
+        <w:tc>
+          <w:tcPr>
+            <w:tcW w:w="704" w:type="dxa"/>
+          </w:tcPr>
+          <w:p/>
+        </w:tc>
+        <w:tc>
+          <w:tcPr>
+            <w:tcW w:w="4094" w:type="dxa"/>
+          </w:tcPr>
+          <w:p/>
+        </w:tc>
+        <w:tc>
+          <w:tcPr>
+            <w:tcW w:w="959" w:type="dxa"/>
+          </w:tcPr>
+          <w:p/>
+        </w:tc>
+        <w:tc>
+          <w:tcPr>
+            <w:tcW w:w="1231" w:type="dxa"/>
+          </w:tcPr>
+          <w:p/>
+        </w:tc>
+        <w:tc>
+          <w:tcPr>
+            <w:tcW w:w="3497" w:type="dxa"/>
+          </w:tcPr>
+          <w:p/>
+        </w:tc>
+      </w:tr>
+      <w:tr>
+        <w:tc>
+          <w:tcPr>
+            <w:tcW w:w="704" w:type="dxa"/>
+          </w:tcPr>
+          <w:p/>
+        </w:tc>
+        <w:tc>
+          <w:tcPr>
+            <w:tcW w:w="4094" w:type="dxa"/>
+          </w:tcPr>
+          <w:p>
+            <w:pPr>
+              <w:rPr>
+                <w:lang w:val="en-US"/>
+              </w:rPr>
+            </w:pPr>
+            <w:r>
+              <w:rPr>
+                <w:lang w:val="en-US"/>
+              </w:rPr>
+              <w:t>PAN_PT0101maxValue</w:t>
+            </w:r>
+          </w:p>
+        </w:tc>
+        <w:tc>
+          <w:tcPr>
+            <w:tcW w:w="959" w:type="dxa"/>
+          </w:tcPr>
+          <w:p>
+            <w:pPr>
+              <w:rPr>
+                <w:lang w:val="en-US"/>
+              </w:rPr>
+            </w:pPr>
+            <w:r>
+              <w:rPr>
+                <w:lang w:val="en-US"/>
+              </w:rPr>
+              <w:t>REAL</w:t>
+            </w:r>
+          </w:p>
+        </w:tc>
+        <w:tc>
+          <w:tcPr>
+            <w:tcW w:w="1231" w:type="dxa"/>
+          </w:tcPr>
+          <w:p>
+            <w:pPr>
+              <w:rPr>
+                <w:lang w:val="en-US"/>
+              </w:rPr>
+            </w:pPr>
+            <w:r>
+              <w:rPr>
+                <w:lang w:val="en-US"/>
+              </w:rPr>
+              <w:t>PFW266</w:t>
+            </w:r>
+          </w:p>
+        </w:tc>
+        <w:tc>
+          <w:tcPr>
+            <w:tcW w:w="3497" w:type="dxa"/>
+          </w:tcPr>
+          <w:p/>
+        </w:tc>
+      </w:tr>
+      <w:tr>
+        <w:tc>
+          <w:tcPr>
+            <w:tcW w:w="704" w:type="dxa"/>
+          </w:tcPr>
+          <w:p/>
+        </w:tc>
+        <w:tc>
+          <w:tcPr>
+            <w:tcW w:w="4094" w:type="dxa"/>
+          </w:tcPr>
+          <w:p>
+            <w:r>
+              <w:rPr>
+                <w:lang w:val="en-US"/>
+              </w:rPr>
+              <w:t>PAN_PT010</w:t>
+            </w:r>
+            <w:r>
+              <w:rPr>
+                <w:lang w:val="en-US"/>
+              </w:rPr>
+              <w:t>2</w:t>
+            </w:r>
+            <w:r>
+              <w:rPr>
+                <w:lang w:val="en-US"/>
+              </w:rPr>
+              <w:t>maxValue</w:t>
+            </w:r>
+          </w:p>
+        </w:tc>
+        <w:tc>
+          <w:tcPr>
+            <w:tcW w:w="959" w:type="dxa"/>
+          </w:tcPr>
+          <w:p>
+            <w:r>
+              <w:rPr>
+                <w:lang w:val="en-US"/>
+              </w:rPr>
+              <w:t>REAL</w:t>
+            </w:r>
+          </w:p>
+        </w:tc>
+        <w:tc>
+          <w:tcPr>
+            <w:tcW w:w="1231" w:type="dxa"/>
+          </w:tcPr>
+          <w:p>
+            <w:r>
+              <w:rPr>
+                <w:lang w:val="en-US"/>
+              </w:rPr>
+              <w:t>PFW26</w:t>
             </w:r>
             <w:r>
               <w:rPr>
@@ -3645,7 +3957,433 @@
               <w:rPr>
                 <w:lang w:val="en-US"/>
               </w:rPr>
-              <w:t>PAN_maxHeight_V0</w:t>
+              <w:t>PAN_PT010</w:t>
+            </w:r>
+            <w:r>
+              <w:rPr>
+                <w:lang w:val="en-US"/>
+              </w:rPr>
+              <w:t>3</w:t>
+            </w:r>
+            <w:r>
+              <w:rPr>
+                <w:lang w:val="en-US"/>
+              </w:rPr>
+              <w:t>maxValue</w:t>
+            </w:r>
+          </w:p>
+        </w:tc>
+        <w:tc>
+          <w:tcPr>
+            <w:tcW w:w="959" w:type="dxa"/>
+          </w:tcPr>
+          <w:p>
+            <w:r>
+              <w:rPr>
+                <w:lang w:val="en-US"/>
+              </w:rPr>
+              <w:t>REAL</w:t>
+            </w:r>
+          </w:p>
+        </w:tc>
+        <w:tc>
+          <w:tcPr>
+            <w:tcW w:w="1231" w:type="dxa"/>
+          </w:tcPr>
+          <w:p>
+            <w:r>
+              <w:rPr>
+                <w:lang w:val="en-US"/>
+              </w:rPr>
+              <w:t>PFW2</w:t>
+            </w:r>
+            <w:r>
+              <w:rPr>
+                <w:lang w:val="en-US"/>
+              </w:rPr>
+              <w:t>70</w:t>
+            </w:r>
+          </w:p>
+        </w:tc>
+        <w:tc>
+          <w:tcPr>
+            <w:tcW w:w="3497" w:type="dxa"/>
+          </w:tcPr>
+          <w:p/>
+        </w:tc>
+      </w:tr>
+      <w:tr>
+        <w:tc>
+          <w:tcPr>
+            <w:tcW w:w="704" w:type="dxa"/>
+          </w:tcPr>
+          <w:p/>
+        </w:tc>
+        <w:tc>
+          <w:tcPr>
+            <w:tcW w:w="4094" w:type="dxa"/>
+          </w:tcPr>
+          <w:p>
+            <w:r>
+              <w:rPr>
+                <w:lang w:val="en-US"/>
+              </w:rPr>
+              <w:t>PAN_PT010</w:t>
+            </w:r>
+            <w:r>
+              <w:rPr>
+                <w:lang w:val="en-US"/>
+              </w:rPr>
+              <w:t>4</w:t>
+            </w:r>
+            <w:r>
+              <w:rPr>
+                <w:lang w:val="en-US"/>
+              </w:rPr>
+              <w:t>maxValue</w:t>
+            </w:r>
+          </w:p>
+        </w:tc>
+        <w:tc>
+          <w:tcPr>
+            <w:tcW w:w="959" w:type="dxa"/>
+          </w:tcPr>
+          <w:p>
+            <w:r>
+              <w:rPr>
+                <w:lang w:val="en-US"/>
+              </w:rPr>
+              <w:t>REAL</w:t>
+            </w:r>
+          </w:p>
+        </w:tc>
+        <w:tc>
+          <w:tcPr>
+            <w:tcW w:w="1231" w:type="dxa"/>
+          </w:tcPr>
+          <w:p>
+            <w:r>
+              <w:rPr>
+                <w:lang w:val="en-US"/>
+              </w:rPr>
+              <w:t>PFW2</w:t>
+            </w:r>
+            <w:r>
+              <w:rPr>
+                <w:lang w:val="en-US"/>
+              </w:rPr>
+              <w:t>72</w:t>
+            </w:r>
+          </w:p>
+        </w:tc>
+        <w:tc>
+          <w:tcPr>
+            <w:tcW w:w="3497" w:type="dxa"/>
+          </w:tcPr>
+          <w:p/>
+        </w:tc>
+      </w:tr>
+      <w:tr>
+        <w:tc>
+          <w:tcPr>
+            <w:tcW w:w="704" w:type="dxa"/>
+          </w:tcPr>
+          <w:p/>
+        </w:tc>
+        <w:tc>
+          <w:tcPr>
+            <w:tcW w:w="4094" w:type="dxa"/>
+          </w:tcPr>
+          <w:p>
+            <w:r>
+              <w:rPr>
+                <w:lang w:val="en-US"/>
+              </w:rPr>
+              <w:t>PAN_PT010</w:t>
+            </w:r>
+            <w:r>
+              <w:rPr>
+                <w:lang w:val="en-US"/>
+              </w:rPr>
+              <w:t>5</w:t>
+            </w:r>
+            <w:r>
+              <w:rPr>
+                <w:lang w:val="en-US"/>
+              </w:rPr>
+              <w:t>maxValue</w:t>
+            </w:r>
+          </w:p>
+        </w:tc>
+        <w:tc>
+          <w:tcPr>
+            <w:tcW w:w="959" w:type="dxa"/>
+          </w:tcPr>
+          <w:p>
+            <w:r>
+              <w:rPr>
+                <w:lang w:val="en-US"/>
+              </w:rPr>
+              <w:t>REAL</w:t>
+            </w:r>
+          </w:p>
+        </w:tc>
+        <w:tc>
+          <w:tcPr>
+            <w:tcW w:w="1231" w:type="dxa"/>
+          </w:tcPr>
+          <w:p>
+            <w:r>
+              <w:rPr>
+                <w:lang w:val="en-US"/>
+              </w:rPr>
+              <w:t>PFW2</w:t>
+            </w:r>
+            <w:r>
+              <w:rPr>
+                <w:lang w:val="en-US"/>
+              </w:rPr>
+              <w:t>74</w:t>
+            </w:r>
+          </w:p>
+        </w:tc>
+        <w:tc>
+          <w:tcPr>
+            <w:tcW w:w="3497" w:type="dxa"/>
+          </w:tcPr>
+          <w:p/>
+        </w:tc>
+      </w:tr>
+      <w:tr>
+        <w:tc>
+          <w:tcPr>
+            <w:tcW w:w="704" w:type="dxa"/>
+          </w:tcPr>
+          <w:p/>
+        </w:tc>
+        <w:tc>
+          <w:tcPr>
+            <w:tcW w:w="4094" w:type="dxa"/>
+          </w:tcPr>
+          <w:p>
+            <w:r>
+              <w:rPr>
+                <w:lang w:val="en-US"/>
+              </w:rPr>
+              <w:t>PAN_PT060101maxValue</w:t>
+            </w:r>
+          </w:p>
+        </w:tc>
+        <w:tc>
+          <w:tcPr>
+            <w:tcW w:w="959" w:type="dxa"/>
+          </w:tcPr>
+          <w:p>
+            <w:r>
+              <w:rPr>
+                <w:lang w:val="en-US"/>
+              </w:rPr>
+              <w:t>REAL</w:t>
+            </w:r>
+          </w:p>
+        </w:tc>
+        <w:tc>
+          <w:tcPr>
+            <w:tcW w:w="1231" w:type="dxa"/>
+          </w:tcPr>
+          <w:p>
+            <w:r>
+              <w:rPr>
+                <w:lang w:val="en-US"/>
+              </w:rPr>
+              <w:t>PFW2</w:t>
+            </w:r>
+            <w:r>
+              <w:rPr>
+                <w:lang w:val="en-US"/>
+              </w:rPr>
+              <w:t>76</w:t>
+            </w:r>
+          </w:p>
+        </w:tc>
+        <w:tc>
+          <w:tcPr>
+            <w:tcW w:w="3497" w:type="dxa"/>
+          </w:tcPr>
+          <w:p/>
+        </w:tc>
+      </w:tr>
+      <w:tr>
+        <w:tc>
+          <w:tcPr>
+            <w:tcW w:w="704" w:type="dxa"/>
+          </w:tcPr>
+          <w:p/>
+        </w:tc>
+        <w:tc>
+          <w:tcPr>
+            <w:tcW w:w="4094" w:type="dxa"/>
+          </w:tcPr>
+          <w:p>
+            <w:r>
+              <w:rPr>
+                <w:lang w:val="en-US"/>
+              </w:rPr>
+              <w:t>PAN_PT06010</w:t>
+            </w:r>
+            <w:r>
+              <w:rPr>
+                <w:lang w:val="en-US"/>
+              </w:rPr>
+              <w:t>2</w:t>
+            </w:r>
+            <w:r>
+              <w:rPr>
+                <w:lang w:val="en-US"/>
+              </w:rPr>
+              <w:t>maxValue</w:t>
+            </w:r>
+          </w:p>
+        </w:tc>
+        <w:tc>
+          <w:tcPr>
+            <w:tcW w:w="959" w:type="dxa"/>
+          </w:tcPr>
+          <w:p>
+            <w:r>
+              <w:rPr>
+                <w:lang w:val="en-US"/>
+              </w:rPr>
+              <w:t>REAL</w:t>
+            </w:r>
+          </w:p>
+        </w:tc>
+        <w:tc>
+          <w:tcPr>
+            <w:tcW w:w="1231" w:type="dxa"/>
+          </w:tcPr>
+          <w:p>
+            <w:r>
+              <w:rPr>
+                <w:lang w:val="en-US"/>
+              </w:rPr>
+              <w:t>PFW2</w:t>
+            </w:r>
+            <w:r>
+              <w:rPr>
+                <w:lang w:val="en-US"/>
+              </w:rPr>
+              <w:t>78</w:t>
+            </w:r>
+          </w:p>
+        </w:tc>
+        <w:tc>
+          <w:tcPr>
+            <w:tcW w:w="3497" w:type="dxa"/>
+          </w:tcPr>
+          <w:p/>
+        </w:tc>
+      </w:tr>
+      <w:tr>
+        <w:tc>
+          <w:tcPr>
+            <w:tcW w:w="704" w:type="dxa"/>
+          </w:tcPr>
+          <w:p/>
+        </w:tc>
+        <w:tc>
+          <w:tcPr>
+            <w:tcW w:w="4094" w:type="dxa"/>
+          </w:tcPr>
+          <w:p>
+            <w:r>
+              <w:rPr>
+                <w:lang w:val="en-US"/>
+              </w:rPr>
+              <w:t>PAN_</w:t>
+            </w:r>
+            <w:r>
+              <w:rPr>
+                <w:lang w:val="en-US"/>
+              </w:rPr>
+              <w:t>L</w:t>
+            </w:r>
+            <w:r>
+              <w:rPr>
+                <w:lang w:val="en-US"/>
+              </w:rPr>
+              <w:t>T</w:t>
+            </w:r>
+            <w:r>
+              <w:rPr>
+                <w:lang w:val="en-US"/>
+              </w:rPr>
+              <w:t>0</w:t>
+            </w:r>
+            <w:r>
+              <w:rPr>
+                <w:lang w:val="en-US"/>
+              </w:rPr>
+              <w:t>101maxValue</w:t>
+            </w:r>
+          </w:p>
+        </w:tc>
+        <w:tc>
+          <w:tcPr>
+            <w:tcW w:w="959" w:type="dxa"/>
+          </w:tcPr>
+          <w:p>
+            <w:r>
+              <w:rPr>
+                <w:lang w:val="en-US"/>
+              </w:rPr>
+              <w:t>REAL</w:t>
+            </w:r>
+          </w:p>
+        </w:tc>
+        <w:tc>
+          <w:tcPr>
+            <w:tcW w:w="1231" w:type="dxa"/>
+          </w:tcPr>
+          <w:p>
+            <w:r>
+              <w:rPr>
+                <w:lang w:val="en-US"/>
+              </w:rPr>
+              <w:t>PFW2</w:t>
+            </w:r>
+            <w:r>
+              <w:rPr>
+                <w:lang w:val="en-US"/>
+              </w:rPr>
+              <w:t>80</w:t>
+            </w:r>
+          </w:p>
+        </w:tc>
+        <w:tc>
+          <w:tcPr>
+            <w:tcW w:w="3497" w:type="dxa"/>
+          </w:tcPr>
+          <w:p/>
+        </w:tc>
+      </w:tr>
+      <w:tr>
+        <w:tc>
+          <w:tcPr>
+            <w:tcW w:w="704" w:type="dxa"/>
+          </w:tcPr>
+          <w:p/>
+        </w:tc>
+        <w:tc>
+          <w:tcPr>
+            <w:tcW w:w="4094" w:type="dxa"/>
+          </w:tcPr>
+          <w:p>
+            <w:r>
+              <w:rPr>
+                <w:lang w:val="en-US"/>
+              </w:rPr>
+              <w:t>PAN_LT0</w:t>
             </w:r>
             <w:r>
               <w:rPr>
@@ -3657,7 +4395,7 @@
               <w:rPr>
                 <w:lang w:val="en-US"/>
               </w:rPr>
-              <w:t>01</w:t>
+              <w:t>01maxValue</w:t>
             </w:r>
           </w:p>
         </w:tc>
@@ -3689,46 +4427,201 @@
               <w:rPr>
                 <w:lang w:val="en-US"/>
               </w:rPr>
-              <w:t>60</w:t>
-            </w:r>
-          </w:p>
-        </w:tc>
-        <w:tc>
-          <w:tcPr>
-            <w:tcW w:w="3497" w:type="dxa"/>
-          </w:tcPr>
-          <w:p/>
-        </w:tc>
-      </w:tr>
-      <w:tr>
-        <w:tc>
-          <w:tcPr>
-            <w:tcW w:w="704" w:type="dxa"/>
-          </w:tcPr>
-          <w:p/>
-        </w:tc>
-        <w:tc>
-          <w:tcPr>
-            <w:tcW w:w="4094" w:type="dxa"/>
-          </w:tcPr>
-          <w:p>
-            <w:r>
-              <w:rPr>
-                <w:lang w:val="en-US"/>
-              </w:rPr>
-              <w:t>PAN_m</w:t>
-            </w:r>
-            <w:r>
-              <w:rPr>
-                <w:lang w:val="en-US"/>
-              </w:rPr>
-              <w:t>iddle</w:t>
-            </w:r>
-            <w:r>
-              <w:rPr>
-                <w:lang w:val="en-US"/>
-              </w:rPr>
-              <w:t>Height_V0</w:t>
+              <w:t>82</w:t>
+            </w:r>
+          </w:p>
+        </w:tc>
+        <w:tc>
+          <w:tcPr>
+            <w:tcW w:w="3497" w:type="dxa"/>
+          </w:tcPr>
+          <w:p/>
+        </w:tc>
+      </w:tr>
+      <w:tr>
+        <w:tc>
+          <w:tcPr>
+            <w:tcW w:w="704" w:type="dxa"/>
+          </w:tcPr>
+          <w:p/>
+        </w:tc>
+        <w:tc>
+          <w:tcPr>
+            <w:tcW w:w="4094" w:type="dxa"/>
+          </w:tcPr>
+          <w:p/>
+        </w:tc>
+        <w:tc>
+          <w:tcPr>
+            <w:tcW w:w="959" w:type="dxa"/>
+          </w:tcPr>
+          <w:p/>
+        </w:tc>
+        <w:tc>
+          <w:tcPr>
+            <w:tcW w:w="1231" w:type="dxa"/>
+          </w:tcPr>
+          <w:p/>
+        </w:tc>
+        <w:tc>
+          <w:tcPr>
+            <w:tcW w:w="3497" w:type="dxa"/>
+          </w:tcPr>
+          <w:p/>
+        </w:tc>
+      </w:tr>
+      <w:tr>
+        <w:tc>
+          <w:tcPr>
+            <w:tcW w:w="704" w:type="dxa"/>
+          </w:tcPr>
+          <w:p/>
+        </w:tc>
+        <w:tc>
+          <w:tcPr>
+            <w:tcW w:w="4094" w:type="dxa"/>
+          </w:tcPr>
+          <w:p>
+            <w:pPr>
+              <w:rPr>
+                <w:lang w:val="en-US"/>
+              </w:rPr>
+            </w:pPr>
+            <w:r>
+              <w:rPr>
+                <w:lang w:val="en-US"/>
+              </w:rPr>
+              <w:t>PAN_FIT0101maxValue</w:t>
+            </w:r>
+          </w:p>
+        </w:tc>
+        <w:tc>
+          <w:tcPr>
+            <w:tcW w:w="959" w:type="dxa"/>
+          </w:tcPr>
+          <w:p>
+            <w:r>
+              <w:rPr>
+                <w:lang w:val="en-US"/>
+              </w:rPr>
+              <w:t>REAL</w:t>
+            </w:r>
+          </w:p>
+        </w:tc>
+        <w:tc>
+          <w:tcPr>
+            <w:tcW w:w="1231" w:type="dxa"/>
+          </w:tcPr>
+          <w:p>
+            <w:r>
+              <w:rPr>
+                <w:lang w:val="en-US"/>
+              </w:rPr>
+              <w:t>PFW2</w:t>
+            </w:r>
+            <w:r>
+              <w:rPr>
+                <w:lang w:val="en-US"/>
+              </w:rPr>
+              <w:t>84</w:t>
+            </w:r>
+          </w:p>
+        </w:tc>
+        <w:tc>
+          <w:tcPr>
+            <w:tcW w:w="3497" w:type="dxa"/>
+          </w:tcPr>
+          <w:p/>
+        </w:tc>
+      </w:tr>
+      <w:tr>
+        <w:tc>
+          <w:tcPr>
+            <w:tcW w:w="704" w:type="dxa"/>
+          </w:tcPr>
+          <w:p/>
+        </w:tc>
+        <w:tc>
+          <w:tcPr>
+            <w:tcW w:w="4094" w:type="dxa"/>
+          </w:tcPr>
+          <w:p>
+            <w:r>
+              <w:rPr>
+                <w:lang w:val="en-US"/>
+              </w:rPr>
+              <w:t>PAN_FIT010</w:t>
+            </w:r>
+            <w:r>
+              <w:rPr>
+                <w:lang w:val="en-US"/>
+              </w:rPr>
+              <w:t>2</w:t>
+            </w:r>
+            <w:r>
+              <w:rPr>
+                <w:lang w:val="en-US"/>
+              </w:rPr>
+              <w:t>maxValue</w:t>
+            </w:r>
+          </w:p>
+        </w:tc>
+        <w:tc>
+          <w:tcPr>
+            <w:tcW w:w="959" w:type="dxa"/>
+          </w:tcPr>
+          <w:p>
+            <w:r>
+              <w:rPr>
+                <w:lang w:val="en-US"/>
+              </w:rPr>
+              <w:t>REAL</w:t>
+            </w:r>
+          </w:p>
+        </w:tc>
+        <w:tc>
+          <w:tcPr>
+            <w:tcW w:w="1231" w:type="dxa"/>
+          </w:tcPr>
+          <w:p>
+            <w:r>
+              <w:rPr>
+                <w:lang w:val="en-US"/>
+              </w:rPr>
+              <w:t>PFW2</w:t>
+            </w:r>
+            <w:r>
+              <w:rPr>
+                <w:lang w:val="en-US"/>
+              </w:rPr>
+              <w:t>86</w:t>
+            </w:r>
+          </w:p>
+        </w:tc>
+        <w:tc>
+          <w:tcPr>
+            <w:tcW w:w="3497" w:type="dxa"/>
+          </w:tcPr>
+          <w:p/>
+        </w:tc>
+      </w:tr>
+      <w:tr>
+        <w:tc>
+          <w:tcPr>
+            <w:tcW w:w="704" w:type="dxa"/>
+          </w:tcPr>
+          <w:p/>
+        </w:tc>
+        <w:tc>
+          <w:tcPr>
+            <w:tcW w:w="4094" w:type="dxa"/>
+          </w:tcPr>
+          <w:p>
+            <w:r>
+              <w:rPr>
+                <w:lang w:val="en-US"/>
+              </w:rPr>
+              <w:t>PAN_FIT0</w:t>
             </w:r>
             <w:r>
               <w:rPr>
@@ -3740,7 +4633,7 @@
               <w:rPr>
                 <w:lang w:val="en-US"/>
               </w:rPr>
-              <w:t>01</w:t>
+              <w:t>01maxValue</w:t>
             </w:r>
           </w:p>
         </w:tc>
@@ -3772,46 +4665,98 @@
               <w:rPr>
                 <w:lang w:val="en-US"/>
               </w:rPr>
-              <w:t>62</w:t>
-            </w:r>
-          </w:p>
-        </w:tc>
-        <w:tc>
-          <w:tcPr>
-            <w:tcW w:w="3497" w:type="dxa"/>
-          </w:tcPr>
-          <w:p/>
-        </w:tc>
-      </w:tr>
-      <w:tr>
-        <w:tc>
-          <w:tcPr>
-            <w:tcW w:w="704" w:type="dxa"/>
-          </w:tcPr>
-          <w:p/>
-        </w:tc>
-        <w:tc>
-          <w:tcPr>
-            <w:tcW w:w="4094" w:type="dxa"/>
-          </w:tcPr>
-          <w:p>
-            <w:r>
-              <w:rPr>
-                <w:lang w:val="en-US"/>
-              </w:rPr>
-              <w:t>PAN_m</w:t>
-            </w:r>
-            <w:r>
-              <w:rPr>
-                <w:lang w:val="en-US"/>
-              </w:rPr>
-              <w:t>in</w:t>
-            </w:r>
-            <w:r>
-              <w:rPr>
-                <w:lang w:val="en-US"/>
-              </w:rPr>
-              <w:t>Height_V0</w:t>
+              <w:t>88</w:t>
+            </w:r>
+          </w:p>
+        </w:tc>
+        <w:tc>
+          <w:tcPr>
+            <w:tcW w:w="3497" w:type="dxa"/>
+          </w:tcPr>
+          <w:p/>
+        </w:tc>
+      </w:tr>
+      <w:tr>
+        <w:tc>
+          <w:tcPr>
+            <w:tcW w:w="704" w:type="dxa"/>
+          </w:tcPr>
+          <w:p/>
+        </w:tc>
+        <w:tc>
+          <w:tcPr>
+            <w:tcW w:w="4094" w:type="dxa"/>
+          </w:tcPr>
+          <w:p>
+            <w:pPr>
+              <w:rPr>
+                <w:lang w:val="en-US"/>
+              </w:rPr>
+            </w:pPr>
+            <w:r>
+              <w:rPr>
+                <w:lang w:val="en-US"/>
+              </w:rPr>
+              <w:t>PAN_PH0101maxValue</w:t>
+            </w:r>
+          </w:p>
+        </w:tc>
+        <w:tc>
+          <w:tcPr>
+            <w:tcW w:w="959" w:type="dxa"/>
+          </w:tcPr>
+          <w:p>
+            <w:r>
+              <w:rPr>
+                <w:lang w:val="en-US"/>
+              </w:rPr>
+              <w:t>REAL</w:t>
+            </w:r>
+          </w:p>
+        </w:tc>
+        <w:tc>
+          <w:tcPr>
+            <w:tcW w:w="1231" w:type="dxa"/>
+          </w:tcPr>
+          <w:p>
+            <w:r>
+              <w:rPr>
+                <w:lang w:val="en-US"/>
+              </w:rPr>
+              <w:t>PFW2</w:t>
+            </w:r>
+            <w:r>
+              <w:rPr>
+                <w:lang w:val="en-US"/>
+              </w:rPr>
+              <w:t>90</w:t>
+            </w:r>
+          </w:p>
+        </w:tc>
+        <w:tc>
+          <w:tcPr>
+            <w:tcW w:w="3497" w:type="dxa"/>
+          </w:tcPr>
+          <w:p/>
+        </w:tc>
+      </w:tr>
+      <w:tr>
+        <w:tc>
+          <w:tcPr>
+            <w:tcW w:w="704" w:type="dxa"/>
+          </w:tcPr>
+          <w:p/>
+        </w:tc>
+        <w:tc>
+          <w:tcPr>
+            <w:tcW w:w="4094" w:type="dxa"/>
+          </w:tcPr>
+          <w:p>
+            <w:r>
+              <w:rPr>
+                <w:lang w:val="en-US"/>
+              </w:rPr>
+              <w:t>PAN_PH0</w:t>
             </w:r>
             <w:r>
               <w:rPr>
@@ -3823,7 +4768,7 @@
               <w:rPr>
                 <w:lang w:val="en-US"/>
               </w:rPr>
-              <w:t>01</w:t>
+              <w:t>01maxValue</w:t>
             </w:r>
           </w:p>
         </w:tc>
@@ -3855,617 +4800,222 @@
               <w:rPr>
                 <w:lang w:val="en-US"/>
               </w:rPr>
-              <w:t>64</w:t>
-            </w:r>
-          </w:p>
-        </w:tc>
-        <w:tc>
-          <w:tcPr>
-            <w:tcW w:w="3497" w:type="dxa"/>
-          </w:tcPr>
-          <w:p/>
-        </w:tc>
-      </w:tr>
-      <w:tr>
-        <w:tc>
-          <w:tcPr>
-            <w:tcW w:w="704" w:type="dxa"/>
-          </w:tcPr>
-          <w:p/>
-        </w:tc>
-        <w:tc>
-          <w:tcPr>
-            <w:tcW w:w="4094" w:type="dxa"/>
-          </w:tcPr>
-          <w:p/>
-        </w:tc>
-        <w:tc>
-          <w:tcPr>
-            <w:tcW w:w="959" w:type="dxa"/>
-          </w:tcPr>
-          <w:p/>
-        </w:tc>
-        <w:tc>
-          <w:tcPr>
-            <w:tcW w:w="1231" w:type="dxa"/>
-          </w:tcPr>
-          <w:p/>
-        </w:tc>
-        <w:tc>
-          <w:tcPr>
-            <w:tcW w:w="3497" w:type="dxa"/>
-          </w:tcPr>
-          <w:p/>
-        </w:tc>
-      </w:tr>
-      <w:tr>
-        <w:tc>
-          <w:tcPr>
-            <w:tcW w:w="704" w:type="dxa"/>
-          </w:tcPr>
-          <w:p/>
-        </w:tc>
-        <w:tc>
-          <w:tcPr>
-            <w:tcW w:w="4094" w:type="dxa"/>
-          </w:tcPr>
-          <w:p/>
-        </w:tc>
-        <w:tc>
-          <w:tcPr>
-            <w:tcW w:w="959" w:type="dxa"/>
-          </w:tcPr>
-          <w:p/>
-        </w:tc>
-        <w:tc>
-          <w:tcPr>
-            <w:tcW w:w="1231" w:type="dxa"/>
-          </w:tcPr>
-          <w:p/>
-        </w:tc>
-        <w:tc>
-          <w:tcPr>
-            <w:tcW w:w="3497" w:type="dxa"/>
-          </w:tcPr>
-          <w:p/>
-        </w:tc>
-      </w:tr>
-      <w:tr>
-        <w:tc>
-          <w:tcPr>
-            <w:tcW w:w="704" w:type="dxa"/>
-          </w:tcPr>
-          <w:p/>
-        </w:tc>
-        <w:tc>
-          <w:tcPr>
-            <w:tcW w:w="4094" w:type="dxa"/>
-          </w:tcPr>
-          <w:p/>
-        </w:tc>
-        <w:tc>
-          <w:tcPr>
-            <w:tcW w:w="959" w:type="dxa"/>
-          </w:tcPr>
-          <w:p/>
-        </w:tc>
-        <w:tc>
-          <w:tcPr>
-            <w:tcW w:w="1231" w:type="dxa"/>
-          </w:tcPr>
-          <w:p/>
-        </w:tc>
-        <w:tc>
-          <w:tcPr>
-            <w:tcW w:w="3497" w:type="dxa"/>
-          </w:tcPr>
-          <w:p/>
-        </w:tc>
-      </w:tr>
-      <w:tr>
-        <w:tc>
-          <w:tcPr>
-            <w:tcW w:w="704" w:type="dxa"/>
-          </w:tcPr>
-          <w:p/>
-        </w:tc>
-        <w:tc>
-          <w:tcPr>
-            <w:tcW w:w="4094" w:type="dxa"/>
-          </w:tcPr>
-          <w:p/>
-        </w:tc>
-        <w:tc>
-          <w:tcPr>
-            <w:tcW w:w="959" w:type="dxa"/>
-          </w:tcPr>
-          <w:p/>
-        </w:tc>
-        <w:tc>
-          <w:tcPr>
-            <w:tcW w:w="1231" w:type="dxa"/>
-          </w:tcPr>
-          <w:p/>
-        </w:tc>
-        <w:tc>
-          <w:tcPr>
-            <w:tcW w:w="3497" w:type="dxa"/>
-          </w:tcPr>
-          <w:p/>
-        </w:tc>
-      </w:tr>
-      <w:tr>
-        <w:tc>
-          <w:tcPr>
-            <w:tcW w:w="704" w:type="dxa"/>
-          </w:tcPr>
-          <w:p/>
-        </w:tc>
-        <w:tc>
-          <w:tcPr>
-            <w:tcW w:w="4094" w:type="dxa"/>
-          </w:tcPr>
-          <w:p/>
-        </w:tc>
-        <w:tc>
-          <w:tcPr>
-            <w:tcW w:w="959" w:type="dxa"/>
-          </w:tcPr>
-          <w:p/>
-        </w:tc>
-        <w:tc>
-          <w:tcPr>
-            <w:tcW w:w="1231" w:type="dxa"/>
-          </w:tcPr>
-          <w:p/>
-        </w:tc>
-        <w:tc>
-          <w:tcPr>
-            <w:tcW w:w="3497" w:type="dxa"/>
-          </w:tcPr>
-          <w:p/>
-        </w:tc>
-      </w:tr>
-      <w:tr>
-        <w:tc>
-          <w:tcPr>
-            <w:tcW w:w="704" w:type="dxa"/>
-          </w:tcPr>
-          <w:p/>
-        </w:tc>
-        <w:tc>
-          <w:tcPr>
-            <w:tcW w:w="4094" w:type="dxa"/>
-          </w:tcPr>
-          <w:p/>
-        </w:tc>
-        <w:tc>
-          <w:tcPr>
-            <w:tcW w:w="959" w:type="dxa"/>
-          </w:tcPr>
-          <w:p/>
-        </w:tc>
-        <w:tc>
-          <w:tcPr>
-            <w:tcW w:w="1231" w:type="dxa"/>
-          </w:tcPr>
-          <w:p/>
-        </w:tc>
-        <w:tc>
-          <w:tcPr>
-            <w:tcW w:w="3497" w:type="dxa"/>
-          </w:tcPr>
-          <w:p/>
-        </w:tc>
-      </w:tr>
-      <w:tr>
-        <w:tc>
-          <w:tcPr>
-            <w:tcW w:w="704" w:type="dxa"/>
-          </w:tcPr>
-          <w:p/>
-        </w:tc>
-        <w:tc>
-          <w:tcPr>
-            <w:tcW w:w="4094" w:type="dxa"/>
-          </w:tcPr>
-          <w:p/>
-        </w:tc>
-        <w:tc>
-          <w:tcPr>
-            <w:tcW w:w="959" w:type="dxa"/>
-          </w:tcPr>
-          <w:p/>
-        </w:tc>
-        <w:tc>
-          <w:tcPr>
-            <w:tcW w:w="1231" w:type="dxa"/>
-          </w:tcPr>
-          <w:p/>
-        </w:tc>
-        <w:tc>
-          <w:tcPr>
-            <w:tcW w:w="3497" w:type="dxa"/>
-          </w:tcPr>
-          <w:p/>
-        </w:tc>
-      </w:tr>
-      <w:tr>
-        <w:tc>
-          <w:tcPr>
-            <w:tcW w:w="704" w:type="dxa"/>
-          </w:tcPr>
-          <w:p/>
-        </w:tc>
-        <w:tc>
-          <w:tcPr>
-            <w:tcW w:w="4094" w:type="dxa"/>
-          </w:tcPr>
-          <w:p/>
-        </w:tc>
-        <w:tc>
-          <w:tcPr>
-            <w:tcW w:w="959" w:type="dxa"/>
-          </w:tcPr>
-          <w:p/>
-        </w:tc>
-        <w:tc>
-          <w:tcPr>
-            <w:tcW w:w="1231" w:type="dxa"/>
-          </w:tcPr>
-          <w:p/>
-        </w:tc>
-        <w:tc>
-          <w:tcPr>
-            <w:tcW w:w="3497" w:type="dxa"/>
-          </w:tcPr>
-          <w:p/>
-        </w:tc>
-      </w:tr>
-      <w:tr>
-        <w:tc>
-          <w:tcPr>
-            <w:tcW w:w="704" w:type="dxa"/>
-          </w:tcPr>
-          <w:p/>
-        </w:tc>
-        <w:tc>
-          <w:tcPr>
-            <w:tcW w:w="4094" w:type="dxa"/>
-          </w:tcPr>
-          <w:p/>
-        </w:tc>
-        <w:tc>
-          <w:tcPr>
-            <w:tcW w:w="959" w:type="dxa"/>
-          </w:tcPr>
-          <w:p/>
-        </w:tc>
-        <w:tc>
-          <w:tcPr>
-            <w:tcW w:w="1231" w:type="dxa"/>
-          </w:tcPr>
-          <w:p/>
-        </w:tc>
-        <w:tc>
-          <w:tcPr>
-            <w:tcW w:w="3497" w:type="dxa"/>
-          </w:tcPr>
-          <w:p/>
-        </w:tc>
-      </w:tr>
-      <w:tr>
-        <w:tc>
-          <w:tcPr>
-            <w:tcW w:w="704" w:type="dxa"/>
-          </w:tcPr>
-          <w:p/>
-        </w:tc>
-        <w:tc>
-          <w:tcPr>
-            <w:tcW w:w="4094" w:type="dxa"/>
-          </w:tcPr>
-          <w:p/>
-        </w:tc>
-        <w:tc>
-          <w:tcPr>
-            <w:tcW w:w="959" w:type="dxa"/>
-          </w:tcPr>
-          <w:p/>
-        </w:tc>
-        <w:tc>
-          <w:tcPr>
-            <w:tcW w:w="1231" w:type="dxa"/>
-          </w:tcPr>
-          <w:p/>
-        </w:tc>
-        <w:tc>
-          <w:tcPr>
-            <w:tcW w:w="3497" w:type="dxa"/>
-          </w:tcPr>
-          <w:p/>
-        </w:tc>
-      </w:tr>
-      <w:tr>
-        <w:tc>
-          <w:tcPr>
-            <w:tcW w:w="704" w:type="dxa"/>
-          </w:tcPr>
-          <w:p/>
-        </w:tc>
-        <w:tc>
-          <w:tcPr>
-            <w:tcW w:w="4094" w:type="dxa"/>
-          </w:tcPr>
-          <w:p/>
-        </w:tc>
-        <w:tc>
-          <w:tcPr>
-            <w:tcW w:w="959" w:type="dxa"/>
-          </w:tcPr>
-          <w:p/>
-        </w:tc>
-        <w:tc>
-          <w:tcPr>
-            <w:tcW w:w="1231" w:type="dxa"/>
-          </w:tcPr>
-          <w:p/>
-        </w:tc>
-        <w:tc>
-          <w:tcPr>
-            <w:tcW w:w="3497" w:type="dxa"/>
-          </w:tcPr>
-          <w:p/>
-        </w:tc>
-      </w:tr>
-      <w:tr>
-        <w:tc>
-          <w:tcPr>
-            <w:tcW w:w="704" w:type="dxa"/>
-          </w:tcPr>
-          <w:p/>
-        </w:tc>
-        <w:tc>
-          <w:tcPr>
-            <w:tcW w:w="4094" w:type="dxa"/>
-          </w:tcPr>
-          <w:p/>
-        </w:tc>
-        <w:tc>
-          <w:tcPr>
-            <w:tcW w:w="959" w:type="dxa"/>
-          </w:tcPr>
-          <w:p/>
-        </w:tc>
-        <w:tc>
-          <w:tcPr>
-            <w:tcW w:w="1231" w:type="dxa"/>
-          </w:tcPr>
-          <w:p/>
-        </w:tc>
-        <w:tc>
-          <w:tcPr>
-            <w:tcW w:w="3497" w:type="dxa"/>
-          </w:tcPr>
-          <w:p/>
-        </w:tc>
-      </w:tr>
-      <w:tr>
-        <w:tc>
-          <w:tcPr>
-            <w:tcW w:w="704" w:type="dxa"/>
-          </w:tcPr>
-          <w:p/>
-        </w:tc>
-        <w:tc>
-          <w:tcPr>
-            <w:tcW w:w="4094" w:type="dxa"/>
-          </w:tcPr>
-          <w:p/>
-        </w:tc>
-        <w:tc>
-          <w:tcPr>
-            <w:tcW w:w="959" w:type="dxa"/>
-          </w:tcPr>
-          <w:p/>
-        </w:tc>
-        <w:tc>
-          <w:tcPr>
-            <w:tcW w:w="1231" w:type="dxa"/>
-          </w:tcPr>
-          <w:p/>
-        </w:tc>
-        <w:tc>
-          <w:tcPr>
-            <w:tcW w:w="3497" w:type="dxa"/>
-          </w:tcPr>
-          <w:p/>
-        </w:tc>
-      </w:tr>
-      <w:tr>
-        <w:tc>
-          <w:tcPr>
-            <w:tcW w:w="704" w:type="dxa"/>
-          </w:tcPr>
-          <w:p/>
-        </w:tc>
-        <w:tc>
-          <w:tcPr>
-            <w:tcW w:w="4094" w:type="dxa"/>
-          </w:tcPr>
-          <w:p/>
-        </w:tc>
-        <w:tc>
-          <w:tcPr>
-            <w:tcW w:w="959" w:type="dxa"/>
-          </w:tcPr>
-          <w:p/>
-        </w:tc>
-        <w:tc>
-          <w:tcPr>
-            <w:tcW w:w="1231" w:type="dxa"/>
-          </w:tcPr>
-          <w:p/>
-        </w:tc>
-        <w:tc>
-          <w:tcPr>
-            <w:tcW w:w="3497" w:type="dxa"/>
-          </w:tcPr>
-          <w:p/>
-        </w:tc>
-      </w:tr>
-      <w:tr>
-        <w:tc>
-          <w:tcPr>
-            <w:tcW w:w="704" w:type="dxa"/>
-          </w:tcPr>
-          <w:p/>
-        </w:tc>
-        <w:tc>
-          <w:tcPr>
-            <w:tcW w:w="4094" w:type="dxa"/>
-          </w:tcPr>
-          <w:p/>
-        </w:tc>
-        <w:tc>
-          <w:tcPr>
-            <w:tcW w:w="959" w:type="dxa"/>
-          </w:tcPr>
-          <w:p/>
-        </w:tc>
-        <w:tc>
-          <w:tcPr>
-            <w:tcW w:w="1231" w:type="dxa"/>
-          </w:tcPr>
-          <w:p/>
-        </w:tc>
-        <w:tc>
-          <w:tcPr>
-            <w:tcW w:w="3497" w:type="dxa"/>
-          </w:tcPr>
-          <w:p/>
-        </w:tc>
-      </w:tr>
-      <w:tr>
-        <w:tc>
-          <w:tcPr>
-            <w:tcW w:w="704" w:type="dxa"/>
-          </w:tcPr>
-          <w:p/>
-        </w:tc>
-        <w:tc>
-          <w:tcPr>
-            <w:tcW w:w="4094" w:type="dxa"/>
-          </w:tcPr>
-          <w:p/>
-        </w:tc>
-        <w:tc>
-          <w:tcPr>
-            <w:tcW w:w="959" w:type="dxa"/>
-          </w:tcPr>
-          <w:p/>
-        </w:tc>
-        <w:tc>
-          <w:tcPr>
-            <w:tcW w:w="1231" w:type="dxa"/>
-          </w:tcPr>
-          <w:p/>
-        </w:tc>
-        <w:tc>
-          <w:tcPr>
-            <w:tcW w:w="3497" w:type="dxa"/>
-          </w:tcPr>
-          <w:p/>
-        </w:tc>
-      </w:tr>
-      <w:tr>
-        <w:tc>
-          <w:tcPr>
-            <w:tcW w:w="704" w:type="dxa"/>
-          </w:tcPr>
-          <w:p/>
-        </w:tc>
-        <w:tc>
-          <w:tcPr>
-            <w:tcW w:w="4094" w:type="dxa"/>
-          </w:tcPr>
-          <w:p/>
-        </w:tc>
-        <w:tc>
-          <w:tcPr>
-            <w:tcW w:w="959" w:type="dxa"/>
-          </w:tcPr>
-          <w:p/>
-        </w:tc>
-        <w:tc>
-          <w:tcPr>
-            <w:tcW w:w="1231" w:type="dxa"/>
-          </w:tcPr>
-          <w:p/>
-        </w:tc>
-        <w:tc>
-          <w:tcPr>
-            <w:tcW w:w="3497" w:type="dxa"/>
-          </w:tcPr>
-          <w:p/>
-        </w:tc>
-      </w:tr>
-      <w:tr>
-        <w:tc>
-          <w:tcPr>
-            <w:tcW w:w="704" w:type="dxa"/>
-          </w:tcPr>
-          <w:p/>
-        </w:tc>
-        <w:tc>
-          <w:tcPr>
-            <w:tcW w:w="4094" w:type="dxa"/>
-          </w:tcPr>
-          <w:p/>
-        </w:tc>
-        <w:tc>
-          <w:tcPr>
-            <w:tcW w:w="959" w:type="dxa"/>
-          </w:tcPr>
-          <w:p/>
-        </w:tc>
-        <w:tc>
-          <w:tcPr>
-            <w:tcW w:w="1231" w:type="dxa"/>
-          </w:tcPr>
-          <w:p/>
-        </w:tc>
-        <w:tc>
-          <w:tcPr>
-            <w:tcW w:w="3497" w:type="dxa"/>
-          </w:tcPr>
-          <w:p/>
-        </w:tc>
-      </w:tr>
-      <w:tr>
-        <w:tc>
-          <w:tcPr>
-            <w:tcW w:w="704" w:type="dxa"/>
-          </w:tcPr>
-          <w:p/>
-        </w:tc>
-        <w:tc>
-          <w:tcPr>
-            <w:tcW w:w="4094" w:type="dxa"/>
-          </w:tcPr>
-          <w:p/>
-        </w:tc>
-        <w:tc>
-          <w:tcPr>
-            <w:tcW w:w="959" w:type="dxa"/>
-          </w:tcPr>
-          <w:p/>
-        </w:tc>
-        <w:tc>
-          <w:tcPr>
-            <w:tcW w:w="1231" w:type="dxa"/>
-          </w:tcPr>
-          <w:p/>
+              <w:t>92</w:t>
+            </w:r>
+          </w:p>
+        </w:tc>
+        <w:tc>
+          <w:tcPr>
+            <w:tcW w:w="3497" w:type="dxa"/>
+          </w:tcPr>
+          <w:p/>
+        </w:tc>
+      </w:tr>
+      <w:tr>
+        <w:tc>
+          <w:tcPr>
+            <w:tcW w:w="704" w:type="dxa"/>
+          </w:tcPr>
+          <w:p/>
+        </w:tc>
+        <w:tc>
+          <w:tcPr>
+            <w:tcW w:w="4094" w:type="dxa"/>
+          </w:tcPr>
+          <w:p>
+            <w:r>
+              <w:rPr>
+                <w:lang w:val="en-US"/>
+              </w:rPr>
+              <w:t>PAN_</w:t>
+            </w:r>
+            <w:r>
+              <w:rPr>
+                <w:lang w:val="en-US"/>
+              </w:rPr>
+              <w:t>TT</w:t>
+            </w:r>
+            <w:r>
+              <w:rPr>
+                <w:lang w:val="en-US"/>
+              </w:rPr>
+              <w:t>0101maxValue</w:t>
+            </w:r>
+          </w:p>
+        </w:tc>
+        <w:tc>
+          <w:tcPr>
+            <w:tcW w:w="959" w:type="dxa"/>
+          </w:tcPr>
+          <w:p>
+            <w:r>
+              <w:rPr>
+                <w:lang w:val="en-US"/>
+              </w:rPr>
+              <w:t>REAL</w:t>
+            </w:r>
+          </w:p>
+        </w:tc>
+        <w:tc>
+          <w:tcPr>
+            <w:tcW w:w="1231" w:type="dxa"/>
+          </w:tcPr>
+          <w:p>
+            <w:r>
+              <w:rPr>
+                <w:lang w:val="en-US"/>
+              </w:rPr>
+              <w:t>PFW2</w:t>
+            </w:r>
+            <w:r>
+              <w:rPr>
+                <w:lang w:val="en-US"/>
+              </w:rPr>
+              <w:t>94</w:t>
+            </w:r>
+          </w:p>
+        </w:tc>
+        <w:tc>
+          <w:tcPr>
+            <w:tcW w:w="3497" w:type="dxa"/>
+          </w:tcPr>
+          <w:p/>
+        </w:tc>
+      </w:tr>
+      <w:tr>
+        <w:tc>
+          <w:tcPr>
+            <w:tcW w:w="704" w:type="dxa"/>
+          </w:tcPr>
+          <w:p/>
+        </w:tc>
+        <w:tc>
+          <w:tcPr>
+            <w:tcW w:w="4094" w:type="dxa"/>
+          </w:tcPr>
+          <w:p>
+            <w:r>
+              <w:rPr>
+                <w:lang w:val="en-US"/>
+              </w:rPr>
+              <w:t>PAN_TT010</w:t>
+            </w:r>
+            <w:r>
+              <w:rPr>
+                <w:lang w:val="en-US"/>
+              </w:rPr>
+              <w:t>2</w:t>
+            </w:r>
+            <w:r>
+              <w:rPr>
+                <w:lang w:val="en-US"/>
+              </w:rPr>
+              <w:t>maxValue</w:t>
+            </w:r>
+          </w:p>
+        </w:tc>
+        <w:tc>
+          <w:tcPr>
+            <w:tcW w:w="959" w:type="dxa"/>
+          </w:tcPr>
+          <w:p>
+            <w:r>
+              <w:rPr>
+                <w:lang w:val="en-US"/>
+              </w:rPr>
+              <w:t>REAL</w:t>
+            </w:r>
+          </w:p>
+        </w:tc>
+        <w:tc>
+          <w:tcPr>
+            <w:tcW w:w="1231" w:type="dxa"/>
+          </w:tcPr>
+          <w:p>
+            <w:r>
+              <w:rPr>
+                <w:lang w:val="en-US"/>
+              </w:rPr>
+              <w:t>PFW2</w:t>
+            </w:r>
+            <w:r>
+              <w:rPr>
+                <w:lang w:val="en-US"/>
+              </w:rPr>
+              <w:t>96</w:t>
+            </w:r>
+          </w:p>
+        </w:tc>
+        <w:tc>
+          <w:tcPr>
+            <w:tcW w:w="3497" w:type="dxa"/>
+          </w:tcPr>
+          <w:p/>
+        </w:tc>
+      </w:tr>
+      <w:tr>
+        <w:tc>
+          <w:tcPr>
+            <w:tcW w:w="704" w:type="dxa"/>
+          </w:tcPr>
+          <w:p/>
+        </w:tc>
+        <w:tc>
+          <w:tcPr>
+            <w:tcW w:w="4094" w:type="dxa"/>
+          </w:tcPr>
+          <w:p>
+            <w:r>
+              <w:rPr>
+                <w:lang w:val="en-US"/>
+              </w:rPr>
+              <w:t>PAN_TT0</w:t>
+            </w:r>
+            <w:r>
+              <w:rPr>
+                <w:lang w:val="en-US"/>
+              </w:rPr>
+              <w:t>6</w:t>
+            </w:r>
+            <w:r>
+              <w:rPr>
+                <w:lang w:val="en-US"/>
+              </w:rPr>
+              <w:t>01maxValue</w:t>
+            </w:r>
+          </w:p>
+        </w:tc>
+        <w:tc>
+          <w:tcPr>
+            <w:tcW w:w="959" w:type="dxa"/>
+          </w:tcPr>
+          <w:p>
+            <w:r>
+              <w:rPr>
+                <w:lang w:val="en-US"/>
+              </w:rPr>
+              <w:t>REAL</w:t>
+            </w:r>
+          </w:p>
+        </w:tc>
+        <w:tc>
+          <w:tcPr>
+            <w:tcW w:w="1231" w:type="dxa"/>
+          </w:tcPr>
+          <w:p>
+            <w:r>
+              <w:rPr>
+                <w:lang w:val="en-US"/>
+              </w:rPr>
+              <w:t>PFW2</w:t>
+            </w:r>
+            <w:r>
+              <w:rPr>
+                <w:lang w:val="en-US"/>
+              </w:rPr>
+              <w:t>98</w:t>
+            </w:r>
+          </w:p>
         </w:tc>
         <w:tc>
           <w:tcPr>

</xml_diff>